<commit_message>
Working on more start equip and an idea of cost per battle
</commit_message>
<xml_diff>
--- a/SS06 -- Crafting Recipes.docx
+++ b/SS06 -- Crafting Recipes.docx
@@ -1211,17 +1211,7 @@
                 <w:sz w:val="16"/>
                 <w:szCs w:val="16"/>
               </w:rPr>
-              <w:t>la</w:t>
-            </w:r>
-            <w:bookmarkStart w:id="0" w:name="_GoBack"/>
-            <w:bookmarkEnd w:id="0"/>
-            <w:r>
-              <w:rPr>
-                <w:rFonts w:ascii="Pericles" w:hAnsi="Pericles"/>
-                <w:sz w:val="16"/>
-                <w:szCs w:val="16"/>
-              </w:rPr>
-              <w:t>sts</w:t>
+              <w:t>lasts</w:t>
             </w:r>
             <w:proofErr w:type="gramEnd"/>
             <w:r>
@@ -1506,6 +1496,152 @@
               </w:rPr>
               <w:t>30g</w:t>
             </w:r>
+          </w:p>
+        </w:tc>
+      </w:tr>
+      <w:tr>
+        <w:trPr>
+          <w:trHeight w:val="296"/>
+        </w:trPr>
+        <w:tc>
+          <w:tcPr>
+            <w:tcW w:w="0" w:type="auto"/>
+          </w:tcPr>
+          <w:p>
+            <w:pPr>
+              <w:rPr>
+                <w:rFonts w:ascii="Pericles" w:hAnsi="Pericles"/>
+                <w:sz w:val="16"/>
+                <w:szCs w:val="16"/>
+              </w:rPr>
+            </w:pPr>
+            <w:r>
+              <w:rPr>
+                <w:rFonts w:ascii="Pericles" w:hAnsi="Pericles"/>
+                <w:sz w:val="16"/>
+                <w:szCs w:val="16"/>
+              </w:rPr>
+              <w:t>Medical Kit</w:t>
+            </w:r>
+          </w:p>
+        </w:tc>
+        <w:tc>
+          <w:tcPr>
+            <w:tcW w:w="0" w:type="auto"/>
+          </w:tcPr>
+          <w:p>
+            <w:pPr>
+              <w:jc w:val="center"/>
+              <w:rPr>
+                <w:rFonts w:ascii="Pericles" w:hAnsi="Pericles"/>
+                <w:sz w:val="16"/>
+                <w:szCs w:val="16"/>
+              </w:rPr>
+            </w:pPr>
+            <w:r>
+              <w:rPr>
+                <w:rFonts w:ascii="Pericles" w:hAnsi="Pericles"/>
+                <w:sz w:val="16"/>
+                <w:szCs w:val="16"/>
+              </w:rPr>
+              <w:t>12</w:t>
+            </w:r>
+          </w:p>
+        </w:tc>
+        <w:tc>
+          <w:tcPr>
+            <w:tcW w:w="1211" w:type="dxa"/>
+          </w:tcPr>
+          <w:p>
+            <w:pPr>
+              <w:rPr>
+                <w:rFonts w:ascii="Pericles" w:hAnsi="Pericles"/>
+                <w:sz w:val="16"/>
+                <w:szCs w:val="16"/>
+              </w:rPr>
+            </w:pPr>
+            <w:proofErr w:type="spellStart"/>
+            <w:r>
+              <w:rPr>
+                <w:rFonts w:ascii="Pericles" w:hAnsi="Pericles"/>
+                <w:sz w:val="16"/>
+                <w:szCs w:val="16"/>
+              </w:rPr>
+              <w:t>Chem</w:t>
+            </w:r>
+            <w:proofErr w:type="spellEnd"/>
+            <w:r>
+              <w:rPr>
+                <w:rFonts w:ascii="Pericles" w:hAnsi="Pericles"/>
+                <w:sz w:val="16"/>
+                <w:szCs w:val="16"/>
+              </w:rPr>
+              <w:t xml:space="preserve"> x 1</w:t>
+            </w:r>
+          </w:p>
+          <w:p>
+            <w:pPr>
+              <w:rPr>
+                <w:rFonts w:ascii="Pericles" w:hAnsi="Pericles"/>
+                <w:sz w:val="16"/>
+                <w:szCs w:val="16"/>
+              </w:rPr>
+            </w:pPr>
+            <w:r>
+              <w:rPr>
+                <w:rFonts w:ascii="Pericles" w:hAnsi="Pericles"/>
+                <w:sz w:val="16"/>
+                <w:szCs w:val="16"/>
+              </w:rPr>
+              <w:t>Cloth x 1</w:t>
+            </w:r>
+          </w:p>
+        </w:tc>
+        <w:tc>
+          <w:tcPr>
+            <w:tcW w:w="0" w:type="auto"/>
+          </w:tcPr>
+          <w:p>
+            <w:pPr>
+              <w:rPr>
+                <w:rFonts w:ascii="Pericles" w:hAnsi="Pericles"/>
+                <w:sz w:val="16"/>
+                <w:szCs w:val="16"/>
+              </w:rPr>
+            </w:pPr>
+            <w:r>
+              <w:rPr>
+                <w:rFonts w:ascii="Pericles" w:hAnsi="Pericles"/>
+                <w:sz w:val="16"/>
+                <w:szCs w:val="16"/>
+              </w:rPr>
+              <w:t>Makes 6 uses of healing skill</w:t>
+            </w:r>
+          </w:p>
+        </w:tc>
+        <w:tc>
+          <w:tcPr>
+            <w:tcW w:w="829" w:type="dxa"/>
+          </w:tcPr>
+          <w:p>
+            <w:pPr>
+              <w:jc w:val="right"/>
+              <w:rPr>
+                <w:rFonts w:ascii="Pericles" w:hAnsi="Pericles"/>
+                <w:sz w:val="16"/>
+                <w:szCs w:val="16"/>
+              </w:rPr>
+            </w:pPr>
+            <w:r>
+              <w:rPr>
+                <w:rFonts w:ascii="Pericles" w:hAnsi="Pericles"/>
+                <w:sz w:val="16"/>
+                <w:szCs w:val="16"/>
+              </w:rPr>
+              <w:t>50G</w:t>
+            </w:r>
+            <w:bookmarkStart w:id="0" w:name="_GoBack"/>
+            <w:bookmarkEnd w:id="0"/>
           </w:p>
         </w:tc>
       </w:tr>
@@ -3319,6 +3455,7 @@
                 <w:sz w:val="16"/>
                 <w:szCs w:val="16"/>
               </w:rPr>
+              <w:lastRenderedPageBreak/>
               <w:t>Recipe</w:t>
             </w:r>
           </w:p>
@@ -3443,7 +3580,6 @@
                 <w:sz w:val="16"/>
                 <w:szCs w:val="16"/>
               </w:rPr>
-              <w:lastRenderedPageBreak/>
               <w:t>Beer, Lukewarm</w:t>
             </w:r>
           </w:p>
@@ -6620,6 +6756,7 @@
                 <w:sz w:val="16"/>
                 <w:szCs w:val="16"/>
               </w:rPr>
+              <w:lastRenderedPageBreak/>
               <w:t>Door Guard</w:t>
             </w:r>
           </w:p>
@@ -6714,7 +6851,6 @@
                 <w:sz w:val="16"/>
                 <w:szCs w:val="16"/>
               </w:rPr>
-              <w:lastRenderedPageBreak/>
               <w:t xml:space="preserve">Opener saves vs. Skill or everyone within 2” of door takes 2d4 fire damage and </w:t>
             </w:r>
             <w:r>
@@ -6756,7 +6892,6 @@
                 <w:sz w:val="16"/>
                 <w:szCs w:val="16"/>
               </w:rPr>
-              <w:lastRenderedPageBreak/>
               <w:t>50g</w:t>
             </w:r>
           </w:p>

</xml_diff>

<commit_message>
Added some t2 craft recipes
</commit_message>
<xml_diff>
--- a/SS06 -- Crafting Recipes.docx
+++ b/SS06 -- Crafting Recipes.docx
@@ -1202,25 +1202,7 @@
                 <w:sz w:val="16"/>
                 <w:szCs w:val="16"/>
               </w:rPr>
-              <w:t xml:space="preserve">Makes 3 pots, each </w:t>
-            </w:r>
-            <w:proofErr w:type="gramStart"/>
-            <w:r>
-              <w:rPr>
-                <w:rFonts w:ascii="Pericles" w:hAnsi="Pericles"/>
-                <w:sz w:val="16"/>
-                <w:szCs w:val="16"/>
-              </w:rPr>
-              <w:t>lasts</w:t>
-            </w:r>
-            <w:proofErr w:type="gramEnd"/>
-            <w:r>
-              <w:rPr>
-                <w:rFonts w:ascii="Pericles" w:hAnsi="Pericles"/>
-                <w:sz w:val="16"/>
-                <w:szCs w:val="16"/>
-              </w:rPr>
-              <w:t xml:space="preserve"> 2H</w:t>
+              <w:t>Makes 3 pots, each lasts 2H</w:t>
             </w:r>
           </w:p>
         </w:tc>
@@ -2370,23 +2352,29 @@
           <w:szCs w:val="20"/>
         </w:rPr>
       </w:pPr>
-      <w:proofErr w:type="spellStart"/>
       <w:r>
         <w:rPr>
           <w:rFonts w:ascii="Pericles" w:hAnsi="Pericles"/>
           <w:sz w:val="20"/>
           <w:szCs w:val="20"/>
         </w:rPr>
-        <w:t>Armorsmith</w:t>
+        <w:t>Armor</w:t>
       </w:r>
-      <w:proofErr w:type="spellEnd"/>
       <w:r>
         <w:rPr>
           <w:rFonts w:ascii="Pericles" w:hAnsi="Pericles"/>
           <w:sz w:val="20"/>
           <w:szCs w:val="20"/>
         </w:rPr>
-        <w:t xml:space="preserve"> Recipes, Tier 1</w:t>
+        <w:t xml:space="preserve"> S</w:t>
+      </w:r>
+      <w:r>
+        <w:rPr>
+          <w:rFonts w:ascii="Pericles" w:hAnsi="Pericles"/>
+          <w:sz w:val="20"/>
+          <w:szCs w:val="20"/>
+        </w:rPr>
+        <w:t>mith Recipes, Tier 1</w:t>
       </w:r>
     </w:p>
     <w:tbl>
@@ -2549,7 +2537,7 @@
                 <w:sz w:val="16"/>
                 <w:szCs w:val="16"/>
               </w:rPr>
-              <w:t>Repair Kit (metal)</w:t>
+              <w:t>Additional Essence Slot</w:t>
             </w:r>
           </w:p>
         </w:tc>
@@ -2572,7 +2560,7 @@
                 <w:sz w:val="16"/>
                 <w:szCs w:val="16"/>
               </w:rPr>
-              <w:t>10</w:t>
+              <w:t>+2</w:t>
             </w:r>
           </w:p>
         </w:tc>
@@ -2594,7 +2582,7 @@
                 <w:sz w:val="16"/>
                 <w:szCs w:val="16"/>
               </w:rPr>
-              <w:t>Metal x 2</w:t>
+              <w:t>Metal x 4</w:t>
             </w:r>
           </w:p>
         </w:tc>
@@ -2616,7 +2604,7 @@
                 <w:sz w:val="16"/>
                 <w:szCs w:val="16"/>
               </w:rPr>
-              <w:t>Can repair metal weapons and armor, 6 uses</w:t>
+              <w:t>Adds 1 additional essence slot to an armor piece</w:t>
             </w:r>
           </w:p>
         </w:tc>
@@ -2639,7 +2627,7 @@
                 <w:sz w:val="16"/>
                 <w:szCs w:val="16"/>
               </w:rPr>
-              <w:t>30g</w:t>
+              <w:t>+60g</w:t>
             </w:r>
           </w:p>
         </w:tc>
@@ -2666,7 +2654,7 @@
                 <w:sz w:val="16"/>
                 <w:szCs w:val="16"/>
               </w:rPr>
-              <w:t>Arms, Head or Legs, Medium, AV2</w:t>
+              <w:t>Repair Kit (metal)</w:t>
             </w:r>
           </w:p>
         </w:tc>
@@ -2711,48 +2699,7 @@
                 <w:sz w:val="16"/>
                 <w:szCs w:val="16"/>
               </w:rPr>
-              <w:t xml:space="preserve">Cloth x </w:t>
-            </w:r>
-            <w:r>
-              <w:rPr>
-                <w:rFonts w:ascii="Pericles" w:hAnsi="Pericles"/>
-                <w:sz w:val="16"/>
-                <w:szCs w:val="16"/>
-              </w:rPr>
-              <w:t>2</w:t>
-            </w:r>
-            <w:r>
-              <w:rPr>
-                <w:rFonts w:ascii="Pericles" w:hAnsi="Pericles"/>
-                <w:sz w:val="16"/>
-                <w:szCs w:val="16"/>
-              </w:rPr>
-              <w:t xml:space="preserve"> +</w:t>
-            </w:r>
-          </w:p>
-          <w:p>
-            <w:pPr>
-              <w:rPr>
-                <w:rFonts w:ascii="Pericles" w:hAnsi="Pericles"/>
-                <w:sz w:val="16"/>
-                <w:szCs w:val="16"/>
-              </w:rPr>
-            </w:pPr>
-            <w:r>
-              <w:rPr>
-                <w:rFonts w:ascii="Pericles" w:hAnsi="Pericles"/>
-                <w:sz w:val="16"/>
-                <w:szCs w:val="16"/>
-              </w:rPr>
-              <w:t xml:space="preserve">Metal x </w:t>
-            </w:r>
-            <w:r>
-              <w:rPr>
-                <w:rFonts w:ascii="Pericles" w:hAnsi="Pericles"/>
-                <w:sz w:val="16"/>
-                <w:szCs w:val="16"/>
-              </w:rPr>
-              <w:t>1</w:t>
+              <w:t>Metal x 2</w:t>
             </w:r>
           </w:p>
         </w:tc>
@@ -2768,6 +2715,31 @@
                 <w:szCs w:val="16"/>
               </w:rPr>
             </w:pPr>
+            <w:r>
+              <w:rPr>
+                <w:rFonts w:ascii="Pericles" w:hAnsi="Pericles"/>
+                <w:sz w:val="16"/>
+                <w:szCs w:val="16"/>
+              </w:rPr>
+              <w:t>Can repair metal weapons and armor, 6 uses</w:t>
+            </w:r>
+          </w:p>
+          <w:p>
+            <w:pPr>
+              <w:rPr>
+                <w:rFonts w:ascii="Pericles" w:hAnsi="Pericles"/>
+                <w:sz w:val="16"/>
+                <w:szCs w:val="16"/>
+              </w:rPr>
+            </w:pPr>
+            <w:r>
+              <w:rPr>
+                <w:rFonts w:ascii="Pericles" w:hAnsi="Pericles"/>
+                <w:sz w:val="16"/>
+                <w:szCs w:val="16"/>
+              </w:rPr>
+              <w:t>Repairs 1d4 gear checks on a successful use</w:t>
+            </w:r>
           </w:p>
         </w:tc>
         <w:tc>
@@ -2789,15 +2761,7 @@
                 <w:sz w:val="16"/>
                 <w:szCs w:val="16"/>
               </w:rPr>
-              <w:t>45</w:t>
-            </w:r>
-            <w:r>
-              <w:rPr>
-                <w:rFonts w:ascii="Pericles" w:hAnsi="Pericles"/>
-                <w:sz w:val="16"/>
-                <w:szCs w:val="16"/>
-              </w:rPr>
-              <w:t>g</w:t>
+              <w:t>30g</w:t>
             </w:r>
           </w:p>
         </w:tc>
@@ -2824,24 +2788,7 @@
                 <w:sz w:val="16"/>
                 <w:szCs w:val="16"/>
               </w:rPr>
-              <w:t>Arms, Head or Legs,</w:t>
-            </w:r>
-          </w:p>
-          <w:p>
-            <w:pPr>
-              <w:rPr>
-                <w:rFonts w:ascii="Pericles" w:hAnsi="Pericles"/>
-                <w:sz w:val="16"/>
-                <w:szCs w:val="16"/>
-              </w:rPr>
-            </w:pPr>
-            <w:r>
-              <w:rPr>
-                <w:rFonts w:ascii="Pericles" w:hAnsi="Pericles"/>
-                <w:sz w:val="16"/>
-                <w:szCs w:val="16"/>
-              </w:rPr>
-              <w:t>Heavy, AV3</w:t>
+              <w:t>Arms, Head or Legs, Medium, AV2</w:t>
             </w:r>
           </w:p>
         </w:tc>
@@ -2864,7 +2811,7 @@
                 <w:sz w:val="16"/>
                 <w:szCs w:val="16"/>
               </w:rPr>
-              <w:t>12</w:t>
+              <w:t>10</w:t>
             </w:r>
           </w:p>
         </w:tc>
@@ -2903,7 +2850,7 @@
                 <w:sz w:val="16"/>
                 <w:szCs w:val="16"/>
               </w:rPr>
-              <w:t>Metal x 4</w:t>
+              <w:t>Metal x 1</w:t>
             </w:r>
           </w:p>
         </w:tc>
@@ -2940,7 +2887,7 @@
                 <w:sz w:val="16"/>
                 <w:szCs w:val="16"/>
               </w:rPr>
-              <w:t>90G</w:t>
+              <w:t>45g</w:t>
             </w:r>
           </w:p>
         </w:tc>
@@ -2967,7 +2914,24 @@
                 <w:sz w:val="16"/>
                 <w:szCs w:val="16"/>
               </w:rPr>
-              <w:t>Chest, Medium, AV2</w:t>
+              <w:t>Arms, Head or Legs,</w:t>
+            </w:r>
+          </w:p>
+          <w:p>
+            <w:pPr>
+              <w:rPr>
+                <w:rFonts w:ascii="Pericles" w:hAnsi="Pericles"/>
+                <w:sz w:val="16"/>
+                <w:szCs w:val="16"/>
+              </w:rPr>
+            </w:pPr>
+            <w:r>
+              <w:rPr>
+                <w:rFonts w:ascii="Pericles" w:hAnsi="Pericles"/>
+                <w:sz w:val="16"/>
+                <w:szCs w:val="16"/>
+              </w:rPr>
+              <w:t>Heavy, AV3</w:t>
             </w:r>
           </w:p>
         </w:tc>
@@ -3012,40 +2976,24 @@
                 <w:sz w:val="16"/>
                 <w:szCs w:val="16"/>
               </w:rPr>
-              <w:t>Cloth x 6</w:t>
-            </w:r>
-            <w:r>
-              <w:rPr>
-                <w:rFonts w:ascii="Pericles" w:hAnsi="Pericles"/>
-                <w:sz w:val="16"/>
-                <w:szCs w:val="16"/>
-              </w:rPr>
-              <w:t xml:space="preserve"> +</w:t>
-            </w:r>
-          </w:p>
-          <w:p>
-            <w:pPr>
-              <w:rPr>
-                <w:rFonts w:ascii="Pericles" w:hAnsi="Pericles"/>
-                <w:sz w:val="16"/>
-                <w:szCs w:val="16"/>
-              </w:rPr>
-            </w:pPr>
-            <w:r>
-              <w:rPr>
-                <w:rFonts w:ascii="Pericles" w:hAnsi="Pericles"/>
-                <w:sz w:val="16"/>
-                <w:szCs w:val="16"/>
-              </w:rPr>
-              <w:t xml:space="preserve">Metal x </w:t>
-            </w:r>
-            <w:r>
-              <w:rPr>
-                <w:rFonts w:ascii="Pericles" w:hAnsi="Pericles"/>
-                <w:sz w:val="16"/>
-                <w:szCs w:val="16"/>
-              </w:rPr>
-              <w:t>3</w:t>
+              <w:t>Cloth x 2 +</w:t>
+            </w:r>
+          </w:p>
+          <w:p>
+            <w:pPr>
+              <w:rPr>
+                <w:rFonts w:ascii="Pericles" w:hAnsi="Pericles"/>
+                <w:sz w:val="16"/>
+                <w:szCs w:val="16"/>
+              </w:rPr>
+            </w:pPr>
+            <w:r>
+              <w:rPr>
+                <w:rFonts w:ascii="Pericles" w:hAnsi="Pericles"/>
+                <w:sz w:val="16"/>
+                <w:szCs w:val="16"/>
+              </w:rPr>
+              <w:t>Metal x 4</w:t>
             </w:r>
           </w:p>
         </w:tc>
@@ -3082,15 +3030,7 @@
                 <w:sz w:val="16"/>
                 <w:szCs w:val="16"/>
               </w:rPr>
-              <w:t>135</w:t>
-            </w:r>
-            <w:r>
-              <w:rPr>
-                <w:rFonts w:ascii="Pericles" w:hAnsi="Pericles"/>
-                <w:sz w:val="16"/>
-                <w:szCs w:val="16"/>
-              </w:rPr>
-              <w:t>g</w:t>
+              <w:t>90G</w:t>
             </w:r>
           </w:p>
         </w:tc>
@@ -3117,7 +3057,7 @@
                 <w:sz w:val="16"/>
                 <w:szCs w:val="16"/>
               </w:rPr>
-              <w:t>Chest, Heavy, AV3</w:t>
+              <w:t>Chest, Medium, AV2</w:t>
             </w:r>
           </w:p>
         </w:tc>
@@ -3140,7 +3080,7 @@
                 <w:sz w:val="16"/>
                 <w:szCs w:val="16"/>
               </w:rPr>
-              <w:t>14</w:t>
+              <w:t>12</w:t>
             </w:r>
           </w:p>
         </w:tc>
@@ -3179,7 +3119,7 @@
                 <w:sz w:val="16"/>
                 <w:szCs w:val="16"/>
               </w:rPr>
-              <w:t>Metal x 12</w:t>
+              <w:t>Metal x 3</w:t>
             </w:r>
           </w:p>
         </w:tc>
@@ -3216,7 +3156,7 @@
                 <w:sz w:val="16"/>
                 <w:szCs w:val="16"/>
               </w:rPr>
-              <w:t>270G</w:t>
+              <w:t>135g</w:t>
             </w:r>
           </w:p>
         </w:tc>
@@ -3243,6 +3183,132 @@
                 <w:sz w:val="16"/>
                 <w:szCs w:val="16"/>
               </w:rPr>
+              <w:t>Chest, Heavy, AV3</w:t>
+            </w:r>
+          </w:p>
+        </w:tc>
+        <w:tc>
+          <w:tcPr>
+            <w:tcW w:w="513" w:type="dxa"/>
+          </w:tcPr>
+          <w:p>
+            <w:pPr>
+              <w:jc w:val="right"/>
+              <w:rPr>
+                <w:rFonts w:ascii="Pericles" w:hAnsi="Pericles"/>
+                <w:sz w:val="16"/>
+                <w:szCs w:val="16"/>
+              </w:rPr>
+            </w:pPr>
+            <w:r>
+              <w:rPr>
+                <w:rFonts w:ascii="Pericles" w:hAnsi="Pericles"/>
+                <w:sz w:val="16"/>
+                <w:szCs w:val="16"/>
+              </w:rPr>
+              <w:t>14</w:t>
+            </w:r>
+          </w:p>
+        </w:tc>
+        <w:tc>
+          <w:tcPr>
+            <w:tcW w:w="1228" w:type="dxa"/>
+          </w:tcPr>
+          <w:p>
+            <w:pPr>
+              <w:rPr>
+                <w:rFonts w:ascii="Pericles" w:hAnsi="Pericles"/>
+                <w:sz w:val="16"/>
+                <w:szCs w:val="16"/>
+              </w:rPr>
+            </w:pPr>
+            <w:r>
+              <w:rPr>
+                <w:rFonts w:ascii="Pericles" w:hAnsi="Pericles"/>
+                <w:sz w:val="16"/>
+                <w:szCs w:val="16"/>
+              </w:rPr>
+              <w:t>Cloth x 6 +</w:t>
+            </w:r>
+          </w:p>
+          <w:p>
+            <w:pPr>
+              <w:rPr>
+                <w:rFonts w:ascii="Pericles" w:hAnsi="Pericles"/>
+                <w:sz w:val="16"/>
+                <w:szCs w:val="16"/>
+              </w:rPr>
+            </w:pPr>
+            <w:r>
+              <w:rPr>
+                <w:rFonts w:ascii="Pericles" w:hAnsi="Pericles"/>
+                <w:sz w:val="16"/>
+                <w:szCs w:val="16"/>
+              </w:rPr>
+              <w:t>Metal x 12</w:t>
+            </w:r>
+          </w:p>
+        </w:tc>
+        <w:tc>
+          <w:tcPr>
+            <w:tcW w:w="4106" w:type="dxa"/>
+          </w:tcPr>
+          <w:p>
+            <w:pPr>
+              <w:rPr>
+                <w:rFonts w:ascii="Pericles" w:hAnsi="Pericles"/>
+                <w:sz w:val="16"/>
+                <w:szCs w:val="16"/>
+              </w:rPr>
+            </w:pPr>
+          </w:p>
+        </w:tc>
+        <w:tc>
+          <w:tcPr>
+            <w:tcW w:w="829" w:type="dxa"/>
+          </w:tcPr>
+          <w:p>
+            <w:pPr>
+              <w:jc w:val="right"/>
+              <w:rPr>
+                <w:rFonts w:ascii="Pericles" w:hAnsi="Pericles"/>
+                <w:sz w:val="16"/>
+                <w:szCs w:val="16"/>
+              </w:rPr>
+            </w:pPr>
+            <w:r>
+              <w:rPr>
+                <w:rFonts w:ascii="Pericles" w:hAnsi="Pericles"/>
+                <w:sz w:val="16"/>
+                <w:szCs w:val="16"/>
+              </w:rPr>
+              <w:t>270G</w:t>
+            </w:r>
+          </w:p>
+        </w:tc>
+      </w:tr>
+      <w:tr>
+        <w:trPr>
+          <w:trHeight w:val="296"/>
+        </w:trPr>
+        <w:tc>
+          <w:tcPr>
+            <w:tcW w:w="0" w:type="auto"/>
+          </w:tcPr>
+          <w:p>
+            <w:pPr>
+              <w:rPr>
+                <w:rFonts w:ascii="Pericles" w:hAnsi="Pericles"/>
+                <w:sz w:val="16"/>
+                <w:szCs w:val="16"/>
+              </w:rPr>
+            </w:pPr>
+            <w:r>
+              <w:rPr>
+                <w:rFonts w:ascii="Pericles" w:hAnsi="Pericles"/>
+                <w:sz w:val="16"/>
+                <w:szCs w:val="16"/>
+              </w:rPr>
               <w:t>Shield, Starter</w:t>
             </w:r>
           </w:p>
@@ -3266,15 +3332,7 @@
                 <w:sz w:val="16"/>
                 <w:szCs w:val="16"/>
               </w:rPr>
-              <w:t>1</w:t>
-            </w:r>
-            <w:r>
-              <w:rPr>
-                <w:rFonts w:ascii="Pericles" w:hAnsi="Pericles"/>
-                <w:sz w:val="16"/>
-                <w:szCs w:val="16"/>
-              </w:rPr>
-              <w:t>0</w:t>
+              <w:t>10</w:t>
             </w:r>
           </w:p>
         </w:tc>
@@ -3358,15 +3416,1597 @@
                 <w:sz w:val="16"/>
                 <w:szCs w:val="16"/>
               </w:rPr>
-              <w:t>6</w:t>
-            </w:r>
-            <w:r>
-              <w:rPr>
-                <w:rFonts w:ascii="Pericles" w:hAnsi="Pericles"/>
-                <w:sz w:val="16"/>
-                <w:szCs w:val="16"/>
-              </w:rPr>
-              <w:t>0g</w:t>
+              <w:t>60g</w:t>
+            </w:r>
+          </w:p>
+        </w:tc>
+      </w:tr>
+    </w:tbl>
+    <w:p>
+      <w:pPr>
+        <w:rPr>
+          <w:rFonts w:ascii="Pericles" w:hAnsi="Pericles"/>
+          <w:sz w:val="20"/>
+          <w:szCs w:val="20"/>
+        </w:rPr>
+      </w:pPr>
+    </w:p>
+    <w:p>
+      <w:pPr>
+        <w:rPr>
+          <w:rFonts w:ascii="Pericles" w:hAnsi="Pericles"/>
+          <w:sz w:val="20"/>
+          <w:szCs w:val="20"/>
+        </w:rPr>
+      </w:pPr>
+      <w:r>
+        <w:rPr>
+          <w:rFonts w:ascii="Pericles" w:hAnsi="Pericles"/>
+          <w:sz w:val="20"/>
+          <w:szCs w:val="20"/>
+        </w:rPr>
+        <w:t>Armor</w:t>
+      </w:r>
+      <w:r>
+        <w:rPr>
+          <w:rFonts w:ascii="Pericles" w:hAnsi="Pericles"/>
+          <w:sz w:val="20"/>
+          <w:szCs w:val="20"/>
+        </w:rPr>
+        <w:t xml:space="preserve"> S</w:t>
+      </w:r>
+      <w:r>
+        <w:rPr>
+          <w:rFonts w:ascii="Pericles" w:hAnsi="Pericles"/>
+          <w:sz w:val="20"/>
+          <w:szCs w:val="20"/>
+        </w:rPr>
+        <w:t>mith Recipes, Tier 2</w:t>
+      </w:r>
+      <w:r>
+        <w:rPr>
+          <w:rFonts w:ascii="Pericles" w:hAnsi="Pericles"/>
+          <w:sz w:val="20"/>
+          <w:szCs w:val="20"/>
+        </w:rPr>
+        <w:t xml:space="preserve"> – Armor has 2 slots for essence unless otherwise stated</w:t>
+      </w:r>
+    </w:p>
+    <w:tbl>
+      <w:tblPr>
+        <w:tblStyle w:val="TableGrid"/>
+        <w:tblW w:w="8959" w:type="dxa"/>
+        <w:tblLook w:val="04A0" w:firstRow="1" w:lastRow="0" w:firstColumn="1" w:lastColumn="0" w:noHBand="0" w:noVBand="1"/>
+      </w:tblPr>
+      <w:tblGrid>
+        <w:gridCol w:w="2283"/>
+        <w:gridCol w:w="513"/>
+        <w:gridCol w:w="1228"/>
+        <w:gridCol w:w="4106"/>
+        <w:gridCol w:w="829"/>
+      </w:tblGrid>
+      <w:tr>
+        <w:trPr>
+          <w:trHeight w:val="296"/>
+        </w:trPr>
+        <w:tc>
+          <w:tcPr>
+            <w:tcW w:w="0" w:type="auto"/>
+          </w:tcPr>
+          <w:p>
+            <w:pPr>
+              <w:rPr>
+                <w:rFonts w:ascii="Pericles" w:hAnsi="Pericles"/>
+                <w:b/>
+                <w:sz w:val="16"/>
+                <w:szCs w:val="16"/>
+              </w:rPr>
+            </w:pPr>
+            <w:r>
+              <w:rPr>
+                <w:rFonts w:ascii="Pericles" w:hAnsi="Pericles"/>
+                <w:b/>
+                <w:sz w:val="16"/>
+                <w:szCs w:val="16"/>
+              </w:rPr>
+              <w:t>Recipe</w:t>
+            </w:r>
+          </w:p>
+        </w:tc>
+        <w:tc>
+          <w:tcPr>
+            <w:tcW w:w="513" w:type="dxa"/>
+          </w:tcPr>
+          <w:p>
+            <w:pPr>
+              <w:rPr>
+                <w:rFonts w:ascii="Pericles" w:hAnsi="Pericles"/>
+                <w:b/>
+                <w:sz w:val="16"/>
+                <w:szCs w:val="16"/>
+              </w:rPr>
+            </w:pPr>
+            <w:r>
+              <w:rPr>
+                <w:rFonts w:ascii="Pericles" w:hAnsi="Pericles"/>
+                <w:b/>
+                <w:sz w:val="16"/>
+                <w:szCs w:val="16"/>
+              </w:rPr>
+              <w:t>DL</w:t>
+            </w:r>
+          </w:p>
+        </w:tc>
+        <w:tc>
+          <w:tcPr>
+            <w:tcW w:w="1228" w:type="dxa"/>
+          </w:tcPr>
+          <w:p>
+            <w:pPr>
+              <w:rPr>
+                <w:rFonts w:ascii="Pericles" w:hAnsi="Pericles"/>
+                <w:b/>
+                <w:sz w:val="16"/>
+                <w:szCs w:val="16"/>
+              </w:rPr>
+            </w:pPr>
+            <w:r>
+              <w:rPr>
+                <w:rFonts w:ascii="Pericles" w:hAnsi="Pericles"/>
+                <w:b/>
+                <w:sz w:val="16"/>
+                <w:szCs w:val="16"/>
+              </w:rPr>
+              <w:t>Requires</w:t>
+            </w:r>
+          </w:p>
+        </w:tc>
+        <w:tc>
+          <w:tcPr>
+            <w:tcW w:w="4106" w:type="dxa"/>
+          </w:tcPr>
+          <w:p>
+            <w:pPr>
+              <w:rPr>
+                <w:rFonts w:ascii="Pericles" w:hAnsi="Pericles"/>
+                <w:b/>
+                <w:sz w:val="16"/>
+                <w:szCs w:val="16"/>
+              </w:rPr>
+            </w:pPr>
+            <w:r>
+              <w:rPr>
+                <w:rFonts w:ascii="Pericles" w:hAnsi="Pericles"/>
+                <w:b/>
+                <w:sz w:val="16"/>
+                <w:szCs w:val="16"/>
+              </w:rPr>
+              <w:t>Effect/Notes</w:t>
+            </w:r>
+          </w:p>
+        </w:tc>
+        <w:tc>
+          <w:tcPr>
+            <w:tcW w:w="829" w:type="dxa"/>
+          </w:tcPr>
+          <w:p>
+            <w:pPr>
+              <w:rPr>
+                <w:rFonts w:ascii="Pericles" w:hAnsi="Pericles"/>
+                <w:b/>
+                <w:sz w:val="16"/>
+                <w:szCs w:val="16"/>
+              </w:rPr>
+            </w:pPr>
+            <w:r>
+              <w:rPr>
+                <w:rFonts w:ascii="Pericles" w:hAnsi="Pericles"/>
+                <w:b/>
+                <w:sz w:val="16"/>
+                <w:szCs w:val="16"/>
+              </w:rPr>
+              <w:t>Retail</w:t>
+            </w:r>
+          </w:p>
+        </w:tc>
+      </w:tr>
+      <w:tr>
+        <w:trPr>
+          <w:trHeight w:val="296"/>
+        </w:trPr>
+        <w:tc>
+          <w:tcPr>
+            <w:tcW w:w="0" w:type="auto"/>
+          </w:tcPr>
+          <w:p>
+            <w:pPr>
+              <w:rPr>
+                <w:rFonts w:ascii="Pericles" w:hAnsi="Pericles"/>
+                <w:sz w:val="16"/>
+                <w:szCs w:val="16"/>
+              </w:rPr>
+            </w:pPr>
+            <w:r>
+              <w:rPr>
+                <w:rFonts w:ascii="Pericles" w:hAnsi="Pericles"/>
+                <w:sz w:val="16"/>
+                <w:szCs w:val="16"/>
+              </w:rPr>
+              <w:t xml:space="preserve">Additional </w:t>
+            </w:r>
+            <w:r>
+              <w:rPr>
+                <w:rFonts w:ascii="Pericles" w:hAnsi="Pericles"/>
+                <w:sz w:val="16"/>
+                <w:szCs w:val="16"/>
+              </w:rPr>
+              <w:t>Essence</w:t>
+            </w:r>
+            <w:r>
+              <w:rPr>
+                <w:rFonts w:ascii="Pericles" w:hAnsi="Pericles"/>
+                <w:sz w:val="16"/>
+                <w:szCs w:val="16"/>
+              </w:rPr>
+              <w:t xml:space="preserve"> Slot</w:t>
+            </w:r>
+          </w:p>
+        </w:tc>
+        <w:tc>
+          <w:tcPr>
+            <w:tcW w:w="513" w:type="dxa"/>
+          </w:tcPr>
+          <w:p>
+            <w:pPr>
+              <w:jc w:val="right"/>
+              <w:rPr>
+                <w:rFonts w:ascii="Pericles" w:hAnsi="Pericles"/>
+                <w:sz w:val="16"/>
+                <w:szCs w:val="16"/>
+              </w:rPr>
+            </w:pPr>
+            <w:r>
+              <w:rPr>
+                <w:rFonts w:ascii="Pericles" w:hAnsi="Pericles"/>
+                <w:sz w:val="16"/>
+                <w:szCs w:val="16"/>
+              </w:rPr>
+              <w:t>+2</w:t>
+            </w:r>
+          </w:p>
+        </w:tc>
+        <w:tc>
+          <w:tcPr>
+            <w:tcW w:w="1228" w:type="dxa"/>
+          </w:tcPr>
+          <w:p>
+            <w:pPr>
+              <w:rPr>
+                <w:rFonts w:ascii="Pericles" w:hAnsi="Pericles"/>
+                <w:sz w:val="16"/>
+                <w:szCs w:val="16"/>
+              </w:rPr>
+            </w:pPr>
+            <w:r>
+              <w:rPr>
+                <w:rFonts w:ascii="Pericles" w:hAnsi="Pericles"/>
+                <w:sz w:val="16"/>
+                <w:szCs w:val="16"/>
+              </w:rPr>
+              <w:t>Metal x 4</w:t>
+            </w:r>
+          </w:p>
+        </w:tc>
+        <w:tc>
+          <w:tcPr>
+            <w:tcW w:w="4106" w:type="dxa"/>
+          </w:tcPr>
+          <w:p>
+            <w:pPr>
+              <w:rPr>
+                <w:rFonts w:ascii="Pericles" w:hAnsi="Pericles"/>
+                <w:sz w:val="16"/>
+                <w:szCs w:val="16"/>
+              </w:rPr>
+            </w:pPr>
+            <w:r>
+              <w:rPr>
+                <w:rFonts w:ascii="Pericles" w:hAnsi="Pericles"/>
+                <w:sz w:val="16"/>
+                <w:szCs w:val="16"/>
+              </w:rPr>
+              <w:t>Adds 1 additional essence slot to an armor piece</w:t>
+            </w:r>
+          </w:p>
+        </w:tc>
+        <w:tc>
+          <w:tcPr>
+            <w:tcW w:w="829" w:type="dxa"/>
+          </w:tcPr>
+          <w:p>
+            <w:pPr>
+              <w:jc w:val="right"/>
+              <w:rPr>
+                <w:rFonts w:ascii="Pericles" w:hAnsi="Pericles"/>
+                <w:sz w:val="16"/>
+                <w:szCs w:val="16"/>
+              </w:rPr>
+            </w:pPr>
+            <w:r>
+              <w:rPr>
+                <w:rFonts w:ascii="Pericles" w:hAnsi="Pericles"/>
+                <w:sz w:val="16"/>
+                <w:szCs w:val="16"/>
+              </w:rPr>
+              <w:t>+60g</w:t>
+            </w:r>
+          </w:p>
+        </w:tc>
+      </w:tr>
+      <w:tr>
+        <w:trPr>
+          <w:trHeight w:val="296"/>
+        </w:trPr>
+        <w:tc>
+          <w:tcPr>
+            <w:tcW w:w="0" w:type="auto"/>
+          </w:tcPr>
+          <w:p>
+            <w:pPr>
+              <w:rPr>
+                <w:rFonts w:ascii="Pericles" w:hAnsi="Pericles"/>
+                <w:sz w:val="16"/>
+                <w:szCs w:val="16"/>
+              </w:rPr>
+            </w:pPr>
+            <w:r>
+              <w:rPr>
+                <w:rFonts w:ascii="Pericles" w:hAnsi="Pericles"/>
+                <w:sz w:val="16"/>
+                <w:szCs w:val="16"/>
+              </w:rPr>
+              <w:t>Repair Kit (metal), Tier 2</w:t>
+            </w:r>
+          </w:p>
+        </w:tc>
+        <w:tc>
+          <w:tcPr>
+            <w:tcW w:w="513" w:type="dxa"/>
+          </w:tcPr>
+          <w:p>
+            <w:pPr>
+              <w:jc w:val="right"/>
+              <w:rPr>
+                <w:rFonts w:ascii="Pericles" w:hAnsi="Pericles"/>
+                <w:sz w:val="16"/>
+                <w:szCs w:val="16"/>
+              </w:rPr>
+            </w:pPr>
+            <w:r>
+              <w:rPr>
+                <w:rFonts w:ascii="Pericles" w:hAnsi="Pericles"/>
+                <w:sz w:val="16"/>
+                <w:szCs w:val="16"/>
+              </w:rPr>
+              <w:t>14</w:t>
+            </w:r>
+          </w:p>
+        </w:tc>
+        <w:tc>
+          <w:tcPr>
+            <w:tcW w:w="1228" w:type="dxa"/>
+          </w:tcPr>
+          <w:p>
+            <w:pPr>
+              <w:rPr>
+                <w:rFonts w:ascii="Pericles" w:hAnsi="Pericles"/>
+                <w:sz w:val="16"/>
+                <w:szCs w:val="16"/>
+              </w:rPr>
+            </w:pPr>
+            <w:r>
+              <w:rPr>
+                <w:rFonts w:ascii="Pericles" w:hAnsi="Pericles"/>
+                <w:sz w:val="16"/>
+                <w:szCs w:val="16"/>
+              </w:rPr>
+              <w:t>Metal x 4</w:t>
+            </w:r>
+          </w:p>
+        </w:tc>
+        <w:tc>
+          <w:tcPr>
+            <w:tcW w:w="4106" w:type="dxa"/>
+          </w:tcPr>
+          <w:p>
+            <w:pPr>
+              <w:rPr>
+                <w:rFonts w:ascii="Pericles" w:hAnsi="Pericles"/>
+                <w:sz w:val="16"/>
+                <w:szCs w:val="16"/>
+              </w:rPr>
+            </w:pPr>
+            <w:r>
+              <w:rPr>
+                <w:rFonts w:ascii="Pericles" w:hAnsi="Pericles"/>
+                <w:sz w:val="16"/>
+                <w:szCs w:val="16"/>
+              </w:rPr>
+              <w:t>Can repair metal weapons and armor, 6 uses</w:t>
+            </w:r>
+          </w:p>
+          <w:p>
+            <w:pPr>
+              <w:rPr>
+                <w:rFonts w:ascii="Pericles" w:hAnsi="Pericles"/>
+                <w:sz w:val="16"/>
+                <w:szCs w:val="16"/>
+              </w:rPr>
+            </w:pPr>
+            <w:r>
+              <w:rPr>
+                <w:rFonts w:ascii="Pericles" w:hAnsi="Pericles"/>
+                <w:sz w:val="16"/>
+                <w:szCs w:val="16"/>
+              </w:rPr>
+              <w:t>Repairs 1d6 gear checks on a successful use</w:t>
+            </w:r>
+          </w:p>
+        </w:tc>
+        <w:tc>
+          <w:tcPr>
+            <w:tcW w:w="829" w:type="dxa"/>
+          </w:tcPr>
+          <w:p>
+            <w:pPr>
+              <w:jc w:val="right"/>
+              <w:rPr>
+                <w:rFonts w:ascii="Pericles" w:hAnsi="Pericles"/>
+                <w:sz w:val="16"/>
+                <w:szCs w:val="16"/>
+              </w:rPr>
+            </w:pPr>
+            <w:r>
+              <w:rPr>
+                <w:rFonts w:ascii="Pericles" w:hAnsi="Pericles"/>
+                <w:sz w:val="16"/>
+                <w:szCs w:val="16"/>
+              </w:rPr>
+              <w:t>60g</w:t>
+            </w:r>
+          </w:p>
+        </w:tc>
+      </w:tr>
+      <w:tr>
+        <w:trPr>
+          <w:trHeight w:val="296"/>
+        </w:trPr>
+        <w:tc>
+          <w:tcPr>
+            <w:tcW w:w="0" w:type="auto"/>
+          </w:tcPr>
+          <w:p>
+            <w:pPr>
+              <w:rPr>
+                <w:rFonts w:ascii="Pericles" w:hAnsi="Pericles"/>
+                <w:sz w:val="16"/>
+                <w:szCs w:val="16"/>
+              </w:rPr>
+            </w:pPr>
+            <w:r>
+              <w:rPr>
+                <w:rFonts w:ascii="Pericles" w:hAnsi="Pericles"/>
+                <w:sz w:val="16"/>
+                <w:szCs w:val="16"/>
+              </w:rPr>
+              <w:lastRenderedPageBreak/>
+              <w:t>Heavy Armor (Arms, Head, Legs), AV 4</w:t>
+            </w:r>
+          </w:p>
+        </w:tc>
+        <w:tc>
+          <w:tcPr>
+            <w:tcW w:w="513" w:type="dxa"/>
+          </w:tcPr>
+          <w:p>
+            <w:pPr>
+              <w:jc w:val="right"/>
+              <w:rPr>
+                <w:rFonts w:ascii="Pericles" w:hAnsi="Pericles"/>
+                <w:sz w:val="16"/>
+                <w:szCs w:val="16"/>
+              </w:rPr>
+            </w:pPr>
+            <w:r>
+              <w:rPr>
+                <w:rFonts w:ascii="Pericles" w:hAnsi="Pericles"/>
+                <w:sz w:val="16"/>
+                <w:szCs w:val="16"/>
+              </w:rPr>
+              <w:t>14</w:t>
+            </w:r>
+          </w:p>
+        </w:tc>
+        <w:tc>
+          <w:tcPr>
+            <w:tcW w:w="1228" w:type="dxa"/>
+          </w:tcPr>
+          <w:p>
+            <w:pPr>
+              <w:rPr>
+                <w:rFonts w:ascii="Pericles" w:hAnsi="Pericles"/>
+                <w:sz w:val="16"/>
+                <w:szCs w:val="16"/>
+              </w:rPr>
+            </w:pPr>
+            <w:r>
+              <w:rPr>
+                <w:rFonts w:ascii="Pericles" w:hAnsi="Pericles"/>
+                <w:sz w:val="16"/>
+                <w:szCs w:val="16"/>
+              </w:rPr>
+              <w:t>Cloth x 4 +</w:t>
+            </w:r>
+          </w:p>
+          <w:p>
+            <w:pPr>
+              <w:rPr>
+                <w:rFonts w:ascii="Pericles" w:hAnsi="Pericles"/>
+                <w:sz w:val="16"/>
+                <w:szCs w:val="16"/>
+              </w:rPr>
+            </w:pPr>
+            <w:r>
+              <w:rPr>
+                <w:rFonts w:ascii="Pericles" w:hAnsi="Pericles"/>
+                <w:sz w:val="16"/>
+                <w:szCs w:val="16"/>
+              </w:rPr>
+              <w:t>Metal x 8</w:t>
+            </w:r>
+          </w:p>
+        </w:tc>
+        <w:tc>
+          <w:tcPr>
+            <w:tcW w:w="4106" w:type="dxa"/>
+          </w:tcPr>
+          <w:p>
+            <w:pPr>
+              <w:rPr>
+                <w:rFonts w:ascii="Pericles" w:hAnsi="Pericles"/>
+                <w:sz w:val="16"/>
+                <w:szCs w:val="16"/>
+              </w:rPr>
+            </w:pPr>
+            <w:r>
+              <w:rPr>
+                <w:rFonts w:ascii="Pericles" w:hAnsi="Pericles"/>
+                <w:sz w:val="16"/>
+                <w:szCs w:val="16"/>
+              </w:rPr>
+              <w:t>Clumsy: Wearing any piece of this armor gives -1 Accuracy, -1 Defense</w:t>
+            </w:r>
+            <w:r>
+              <w:rPr>
+                <w:rFonts w:ascii="Pericles" w:hAnsi="Pericles"/>
+                <w:sz w:val="16"/>
+                <w:szCs w:val="16"/>
+              </w:rPr>
+              <w:t>; 1 augment slot</w:t>
+            </w:r>
+          </w:p>
+        </w:tc>
+        <w:tc>
+          <w:tcPr>
+            <w:tcW w:w="829" w:type="dxa"/>
+          </w:tcPr>
+          <w:p>
+            <w:pPr>
+              <w:jc w:val="right"/>
+              <w:rPr>
+                <w:rFonts w:ascii="Pericles" w:hAnsi="Pericles"/>
+                <w:sz w:val="16"/>
+                <w:szCs w:val="16"/>
+              </w:rPr>
+            </w:pPr>
+            <w:r>
+              <w:rPr>
+                <w:rFonts w:ascii="Pericles" w:hAnsi="Pericles"/>
+                <w:sz w:val="16"/>
+                <w:szCs w:val="16"/>
+              </w:rPr>
+              <w:t>180g</w:t>
+            </w:r>
+          </w:p>
+        </w:tc>
+      </w:tr>
+      <w:tr>
+        <w:trPr>
+          <w:trHeight w:val="296"/>
+        </w:trPr>
+        <w:tc>
+          <w:tcPr>
+            <w:tcW w:w="0" w:type="auto"/>
+          </w:tcPr>
+          <w:p>
+            <w:pPr>
+              <w:rPr>
+                <w:rFonts w:ascii="Pericles" w:hAnsi="Pericles"/>
+                <w:sz w:val="16"/>
+                <w:szCs w:val="16"/>
+              </w:rPr>
+            </w:pPr>
+            <w:r>
+              <w:rPr>
+                <w:rFonts w:ascii="Pericles" w:hAnsi="Pericles"/>
+                <w:sz w:val="16"/>
+                <w:szCs w:val="16"/>
+              </w:rPr>
+              <w:t>Heavy Armor (Chest), AV 4</w:t>
+            </w:r>
+          </w:p>
+        </w:tc>
+        <w:tc>
+          <w:tcPr>
+            <w:tcW w:w="513" w:type="dxa"/>
+          </w:tcPr>
+          <w:p>
+            <w:pPr>
+              <w:jc w:val="right"/>
+              <w:rPr>
+                <w:rFonts w:ascii="Pericles" w:hAnsi="Pericles"/>
+                <w:sz w:val="16"/>
+                <w:szCs w:val="16"/>
+              </w:rPr>
+            </w:pPr>
+            <w:r>
+              <w:rPr>
+                <w:rFonts w:ascii="Pericles" w:hAnsi="Pericles"/>
+                <w:sz w:val="16"/>
+                <w:szCs w:val="16"/>
+              </w:rPr>
+              <w:t>16</w:t>
+            </w:r>
+          </w:p>
+        </w:tc>
+        <w:tc>
+          <w:tcPr>
+            <w:tcW w:w="1228" w:type="dxa"/>
+          </w:tcPr>
+          <w:p>
+            <w:pPr>
+              <w:rPr>
+                <w:rFonts w:ascii="Pericles" w:hAnsi="Pericles"/>
+                <w:sz w:val="16"/>
+                <w:szCs w:val="16"/>
+              </w:rPr>
+            </w:pPr>
+            <w:r>
+              <w:rPr>
+                <w:rFonts w:ascii="Pericles" w:hAnsi="Pericles"/>
+                <w:sz w:val="16"/>
+                <w:szCs w:val="16"/>
+              </w:rPr>
+              <w:t>Cloth x 12 +</w:t>
+            </w:r>
+          </w:p>
+          <w:p>
+            <w:pPr>
+              <w:rPr>
+                <w:rFonts w:ascii="Pericles" w:hAnsi="Pericles"/>
+                <w:sz w:val="16"/>
+                <w:szCs w:val="16"/>
+              </w:rPr>
+            </w:pPr>
+            <w:r>
+              <w:rPr>
+                <w:rFonts w:ascii="Pericles" w:hAnsi="Pericles"/>
+                <w:sz w:val="16"/>
+                <w:szCs w:val="16"/>
+              </w:rPr>
+              <w:t>Metal x 24</w:t>
+            </w:r>
+          </w:p>
+        </w:tc>
+        <w:tc>
+          <w:tcPr>
+            <w:tcW w:w="4106" w:type="dxa"/>
+          </w:tcPr>
+          <w:p>
+            <w:pPr>
+              <w:rPr>
+                <w:rFonts w:ascii="Pericles" w:hAnsi="Pericles"/>
+                <w:sz w:val="16"/>
+                <w:szCs w:val="16"/>
+              </w:rPr>
+            </w:pPr>
+            <w:r>
+              <w:rPr>
+                <w:rFonts w:ascii="Pericles" w:hAnsi="Pericles"/>
+                <w:sz w:val="16"/>
+                <w:szCs w:val="16"/>
+              </w:rPr>
+              <w:t>Clumsy: Wearing any piece of this armor gives -1 Accuracy, -1 Defense</w:t>
+            </w:r>
+            <w:r>
+              <w:rPr>
+                <w:rFonts w:ascii="Pericles" w:hAnsi="Pericles"/>
+                <w:sz w:val="16"/>
+                <w:szCs w:val="16"/>
+              </w:rPr>
+              <w:t>; 1 augment slot</w:t>
+            </w:r>
+          </w:p>
+        </w:tc>
+        <w:tc>
+          <w:tcPr>
+            <w:tcW w:w="829" w:type="dxa"/>
+          </w:tcPr>
+          <w:p>
+            <w:pPr>
+              <w:jc w:val="right"/>
+              <w:rPr>
+                <w:rFonts w:ascii="Pericles" w:hAnsi="Pericles"/>
+                <w:sz w:val="16"/>
+                <w:szCs w:val="16"/>
+              </w:rPr>
+            </w:pPr>
+            <w:r>
+              <w:rPr>
+                <w:rFonts w:ascii="Pericles" w:hAnsi="Pericles"/>
+                <w:sz w:val="16"/>
+                <w:szCs w:val="16"/>
+              </w:rPr>
+              <w:t>540g</w:t>
+            </w:r>
+          </w:p>
+        </w:tc>
+      </w:tr>
+      <w:tr>
+        <w:trPr>
+          <w:trHeight w:val="296"/>
+        </w:trPr>
+        <w:tc>
+          <w:tcPr>
+            <w:tcW w:w="0" w:type="auto"/>
+          </w:tcPr>
+          <w:p>
+            <w:pPr>
+              <w:rPr>
+                <w:rFonts w:ascii="Pericles" w:hAnsi="Pericles"/>
+                <w:sz w:val="16"/>
+                <w:szCs w:val="16"/>
+              </w:rPr>
+            </w:pPr>
+            <w:r>
+              <w:rPr>
+                <w:rFonts w:ascii="Pericles" w:hAnsi="Pericles"/>
+                <w:sz w:val="16"/>
+                <w:szCs w:val="16"/>
+              </w:rPr>
+              <w:t>Thief’s Gear, Medium, AV 2</w:t>
+            </w:r>
+          </w:p>
+          <w:p>
+            <w:pPr>
+              <w:rPr>
+                <w:rFonts w:ascii="Pericles" w:hAnsi="Pericles"/>
+                <w:sz w:val="16"/>
+                <w:szCs w:val="16"/>
+              </w:rPr>
+            </w:pPr>
+            <w:r>
+              <w:rPr>
+                <w:rFonts w:ascii="Pericles" w:hAnsi="Pericles"/>
+                <w:sz w:val="16"/>
+                <w:szCs w:val="16"/>
+              </w:rPr>
+              <w:t>(Arms, Head, Legs)</w:t>
+            </w:r>
+          </w:p>
+        </w:tc>
+        <w:tc>
+          <w:tcPr>
+            <w:tcW w:w="513" w:type="dxa"/>
+          </w:tcPr>
+          <w:p>
+            <w:pPr>
+              <w:jc w:val="right"/>
+              <w:rPr>
+                <w:rFonts w:ascii="Pericles" w:hAnsi="Pericles"/>
+                <w:sz w:val="16"/>
+                <w:szCs w:val="16"/>
+              </w:rPr>
+            </w:pPr>
+            <w:r>
+              <w:rPr>
+                <w:rFonts w:ascii="Pericles" w:hAnsi="Pericles"/>
+                <w:sz w:val="16"/>
+                <w:szCs w:val="16"/>
+              </w:rPr>
+              <w:t>14</w:t>
+            </w:r>
+          </w:p>
+        </w:tc>
+        <w:tc>
+          <w:tcPr>
+            <w:tcW w:w="1228" w:type="dxa"/>
+          </w:tcPr>
+          <w:p>
+            <w:pPr>
+              <w:rPr>
+                <w:rFonts w:ascii="Pericles" w:hAnsi="Pericles"/>
+                <w:sz w:val="16"/>
+                <w:szCs w:val="16"/>
+              </w:rPr>
+            </w:pPr>
+            <w:r>
+              <w:rPr>
+                <w:rFonts w:ascii="Pericles" w:hAnsi="Pericles"/>
+                <w:sz w:val="16"/>
+                <w:szCs w:val="16"/>
+              </w:rPr>
+              <w:t>Cloth x 4 +</w:t>
+            </w:r>
+          </w:p>
+          <w:p>
+            <w:pPr>
+              <w:rPr>
+                <w:rFonts w:ascii="Pericles" w:hAnsi="Pericles"/>
+                <w:sz w:val="16"/>
+                <w:szCs w:val="16"/>
+              </w:rPr>
+            </w:pPr>
+            <w:r>
+              <w:rPr>
+                <w:rFonts w:ascii="Pericles" w:hAnsi="Pericles"/>
+                <w:sz w:val="16"/>
+                <w:szCs w:val="16"/>
+              </w:rPr>
+              <w:t>Metal x 2</w:t>
+            </w:r>
+          </w:p>
+        </w:tc>
+        <w:tc>
+          <w:tcPr>
+            <w:tcW w:w="4106" w:type="dxa"/>
+          </w:tcPr>
+          <w:p>
+            <w:pPr>
+              <w:rPr>
+                <w:rFonts w:ascii="Pericles" w:hAnsi="Pericles"/>
+                <w:sz w:val="16"/>
+                <w:szCs w:val="16"/>
+              </w:rPr>
+            </w:pPr>
+            <w:r>
+              <w:rPr>
+                <w:rFonts w:ascii="Pericles" w:hAnsi="Pericles"/>
+                <w:sz w:val="16"/>
+                <w:szCs w:val="16"/>
+              </w:rPr>
+              <w:t xml:space="preserve">Wearing a full </w:t>
+            </w:r>
+            <w:proofErr w:type="spellStart"/>
+            <w:r>
+              <w:rPr>
+                <w:rFonts w:ascii="Pericles" w:hAnsi="Pericles"/>
+                <w:sz w:val="16"/>
+                <w:szCs w:val="16"/>
+              </w:rPr>
+              <w:t>suit</w:t>
+            </w:r>
+            <w:proofErr w:type="spellEnd"/>
+            <w:r>
+              <w:rPr>
+                <w:rFonts w:ascii="Pericles" w:hAnsi="Pericles"/>
+                <w:sz w:val="16"/>
+                <w:szCs w:val="16"/>
+              </w:rPr>
+              <w:t xml:space="preserve"> of Thief’s Gear gives +1 to all Sneak and Steal checks and negates any penalties to those checks due to armor</w:t>
+            </w:r>
+            <w:r>
+              <w:rPr>
+                <w:rFonts w:ascii="Pericles" w:hAnsi="Pericles"/>
+                <w:sz w:val="16"/>
+                <w:szCs w:val="16"/>
+              </w:rPr>
+              <w:t>; 1 augment slot</w:t>
+            </w:r>
+          </w:p>
+        </w:tc>
+        <w:tc>
+          <w:tcPr>
+            <w:tcW w:w="829" w:type="dxa"/>
+          </w:tcPr>
+          <w:p>
+            <w:pPr>
+              <w:jc w:val="right"/>
+              <w:rPr>
+                <w:rFonts w:ascii="Pericles" w:hAnsi="Pericles"/>
+                <w:sz w:val="16"/>
+                <w:szCs w:val="16"/>
+              </w:rPr>
+            </w:pPr>
+            <w:r>
+              <w:rPr>
+                <w:rFonts w:ascii="Pericles" w:hAnsi="Pericles"/>
+                <w:sz w:val="16"/>
+                <w:szCs w:val="16"/>
+              </w:rPr>
+              <w:t>90g</w:t>
+            </w:r>
+          </w:p>
+        </w:tc>
+      </w:tr>
+      <w:tr>
+        <w:trPr>
+          <w:trHeight w:val="296"/>
+        </w:trPr>
+        <w:tc>
+          <w:tcPr>
+            <w:tcW w:w="0" w:type="auto"/>
+          </w:tcPr>
+          <w:p>
+            <w:pPr>
+              <w:rPr>
+                <w:rFonts w:ascii="Pericles" w:hAnsi="Pericles"/>
+                <w:sz w:val="16"/>
+                <w:szCs w:val="16"/>
+              </w:rPr>
+            </w:pPr>
+            <w:r>
+              <w:rPr>
+                <w:rFonts w:ascii="Pericles" w:hAnsi="Pericles"/>
+                <w:sz w:val="16"/>
+                <w:szCs w:val="16"/>
+              </w:rPr>
+              <w:t>Thief’s Gear, Medium, AV 2</w:t>
+            </w:r>
+          </w:p>
+          <w:p>
+            <w:pPr>
+              <w:rPr>
+                <w:rFonts w:ascii="Pericles" w:hAnsi="Pericles"/>
+                <w:sz w:val="16"/>
+                <w:szCs w:val="16"/>
+              </w:rPr>
+            </w:pPr>
+            <w:r>
+              <w:rPr>
+                <w:rFonts w:ascii="Pericles" w:hAnsi="Pericles"/>
+                <w:sz w:val="16"/>
+                <w:szCs w:val="16"/>
+              </w:rPr>
+              <w:t>(Chest)</w:t>
+            </w:r>
+          </w:p>
+        </w:tc>
+        <w:tc>
+          <w:tcPr>
+            <w:tcW w:w="513" w:type="dxa"/>
+          </w:tcPr>
+          <w:p>
+            <w:pPr>
+              <w:jc w:val="right"/>
+              <w:rPr>
+                <w:rFonts w:ascii="Pericles" w:hAnsi="Pericles"/>
+                <w:sz w:val="16"/>
+                <w:szCs w:val="16"/>
+              </w:rPr>
+            </w:pPr>
+            <w:r>
+              <w:rPr>
+                <w:rFonts w:ascii="Pericles" w:hAnsi="Pericles"/>
+                <w:sz w:val="16"/>
+                <w:szCs w:val="16"/>
+              </w:rPr>
+              <w:t>16</w:t>
+            </w:r>
+          </w:p>
+        </w:tc>
+        <w:tc>
+          <w:tcPr>
+            <w:tcW w:w="1228" w:type="dxa"/>
+          </w:tcPr>
+          <w:p>
+            <w:pPr>
+              <w:rPr>
+                <w:rFonts w:ascii="Pericles" w:hAnsi="Pericles"/>
+                <w:sz w:val="16"/>
+                <w:szCs w:val="16"/>
+              </w:rPr>
+            </w:pPr>
+            <w:r>
+              <w:rPr>
+                <w:rFonts w:ascii="Pericles" w:hAnsi="Pericles"/>
+                <w:sz w:val="16"/>
+                <w:szCs w:val="16"/>
+              </w:rPr>
+              <w:t>Cloth x 12 +</w:t>
+            </w:r>
+          </w:p>
+          <w:p>
+            <w:pPr>
+              <w:rPr>
+                <w:rFonts w:ascii="Pericles" w:hAnsi="Pericles"/>
+                <w:sz w:val="16"/>
+                <w:szCs w:val="16"/>
+              </w:rPr>
+            </w:pPr>
+            <w:r>
+              <w:rPr>
+                <w:rFonts w:ascii="Pericles" w:hAnsi="Pericles"/>
+                <w:sz w:val="16"/>
+                <w:szCs w:val="16"/>
+              </w:rPr>
+              <w:t>Metal x 6</w:t>
+            </w:r>
+          </w:p>
+        </w:tc>
+        <w:tc>
+          <w:tcPr>
+            <w:tcW w:w="4106" w:type="dxa"/>
+          </w:tcPr>
+          <w:p>
+            <w:pPr>
+              <w:rPr>
+                <w:rFonts w:ascii="Pericles" w:hAnsi="Pericles"/>
+                <w:sz w:val="16"/>
+                <w:szCs w:val="16"/>
+              </w:rPr>
+            </w:pPr>
+            <w:r>
+              <w:rPr>
+                <w:rFonts w:ascii="Pericles" w:hAnsi="Pericles"/>
+                <w:sz w:val="16"/>
+                <w:szCs w:val="16"/>
+              </w:rPr>
+              <w:t xml:space="preserve">Wearing a full </w:t>
+            </w:r>
+            <w:proofErr w:type="spellStart"/>
+            <w:r>
+              <w:rPr>
+                <w:rFonts w:ascii="Pericles" w:hAnsi="Pericles"/>
+                <w:sz w:val="16"/>
+                <w:szCs w:val="16"/>
+              </w:rPr>
+              <w:t>suit</w:t>
+            </w:r>
+            <w:proofErr w:type="spellEnd"/>
+            <w:r>
+              <w:rPr>
+                <w:rFonts w:ascii="Pericles" w:hAnsi="Pericles"/>
+                <w:sz w:val="16"/>
+                <w:szCs w:val="16"/>
+              </w:rPr>
+              <w:t xml:space="preserve"> of Thief’s Gear gives +1 to all Sneak and Steal checks and negates any penalties to those checks due to armor</w:t>
+            </w:r>
+            <w:r>
+              <w:rPr>
+                <w:rFonts w:ascii="Pericles" w:hAnsi="Pericles"/>
+                <w:sz w:val="16"/>
+                <w:szCs w:val="16"/>
+              </w:rPr>
+              <w:t>; 1 augment slot</w:t>
+            </w:r>
+          </w:p>
+        </w:tc>
+        <w:tc>
+          <w:tcPr>
+            <w:tcW w:w="829" w:type="dxa"/>
+          </w:tcPr>
+          <w:p>
+            <w:pPr>
+              <w:jc w:val="right"/>
+              <w:rPr>
+                <w:rFonts w:ascii="Pericles" w:hAnsi="Pericles"/>
+                <w:sz w:val="16"/>
+                <w:szCs w:val="16"/>
+              </w:rPr>
+            </w:pPr>
+            <w:r>
+              <w:rPr>
+                <w:rFonts w:ascii="Pericles" w:hAnsi="Pericles"/>
+                <w:sz w:val="16"/>
+                <w:szCs w:val="16"/>
+              </w:rPr>
+              <w:t>270g</w:t>
+            </w:r>
+          </w:p>
+        </w:tc>
+      </w:tr>
+      <w:tr>
+        <w:trPr>
+          <w:trHeight w:val="296"/>
+        </w:trPr>
+        <w:tc>
+          <w:tcPr>
+            <w:tcW w:w="0" w:type="auto"/>
+          </w:tcPr>
+          <w:p>
+            <w:pPr>
+              <w:rPr>
+                <w:rFonts w:ascii="Pericles" w:hAnsi="Pericles"/>
+                <w:sz w:val="16"/>
+                <w:szCs w:val="16"/>
+              </w:rPr>
+            </w:pPr>
+            <w:r>
+              <w:rPr>
+                <w:rFonts w:ascii="Pericles" w:hAnsi="Pericles"/>
+                <w:sz w:val="16"/>
+                <w:szCs w:val="16"/>
+              </w:rPr>
+              <w:t>Shield, Heater</w:t>
+            </w:r>
+          </w:p>
+        </w:tc>
+        <w:tc>
+          <w:tcPr>
+            <w:tcW w:w="513" w:type="dxa"/>
+          </w:tcPr>
+          <w:p>
+            <w:pPr>
+              <w:jc w:val="right"/>
+              <w:rPr>
+                <w:rFonts w:ascii="Pericles" w:hAnsi="Pericles"/>
+                <w:sz w:val="16"/>
+                <w:szCs w:val="16"/>
+              </w:rPr>
+            </w:pPr>
+            <w:r>
+              <w:rPr>
+                <w:rFonts w:ascii="Pericles" w:hAnsi="Pericles"/>
+                <w:sz w:val="16"/>
+                <w:szCs w:val="16"/>
+              </w:rPr>
+              <w:t>14</w:t>
+            </w:r>
+          </w:p>
+        </w:tc>
+        <w:tc>
+          <w:tcPr>
+            <w:tcW w:w="1228" w:type="dxa"/>
+          </w:tcPr>
+          <w:p>
+            <w:pPr>
+              <w:rPr>
+                <w:rFonts w:ascii="Pericles" w:hAnsi="Pericles"/>
+                <w:sz w:val="16"/>
+                <w:szCs w:val="16"/>
+              </w:rPr>
+            </w:pPr>
+            <w:r>
+              <w:rPr>
+                <w:rFonts w:ascii="Pericles" w:hAnsi="Pericles"/>
+                <w:sz w:val="16"/>
+                <w:szCs w:val="16"/>
+              </w:rPr>
+              <w:t>Metal x 4 +</w:t>
+            </w:r>
+          </w:p>
+          <w:p>
+            <w:pPr>
+              <w:rPr>
+                <w:rFonts w:ascii="Pericles" w:hAnsi="Pericles"/>
+                <w:sz w:val="16"/>
+                <w:szCs w:val="16"/>
+              </w:rPr>
+            </w:pPr>
+            <w:r>
+              <w:rPr>
+                <w:rFonts w:ascii="Pericles" w:hAnsi="Pericles"/>
+                <w:sz w:val="16"/>
+                <w:szCs w:val="16"/>
+              </w:rPr>
+              <w:t>Wood x 8</w:t>
+            </w:r>
+          </w:p>
+        </w:tc>
+        <w:tc>
+          <w:tcPr>
+            <w:tcW w:w="4106" w:type="dxa"/>
+          </w:tcPr>
+          <w:p>
+            <w:pPr>
+              <w:rPr>
+                <w:rFonts w:ascii="Pericles" w:hAnsi="Pericles"/>
+                <w:sz w:val="16"/>
+                <w:szCs w:val="16"/>
+              </w:rPr>
+            </w:pPr>
+            <w:r>
+              <w:rPr>
+                <w:rFonts w:ascii="Pericles" w:hAnsi="Pericles"/>
+                <w:sz w:val="16"/>
+                <w:szCs w:val="16"/>
+              </w:rPr>
+              <w:t>+1 Block</w:t>
+            </w:r>
+            <w:r>
+              <w:rPr>
+                <w:rFonts w:ascii="Pericles" w:hAnsi="Pericles"/>
+                <w:sz w:val="16"/>
+                <w:szCs w:val="16"/>
+              </w:rPr>
+              <w:t>; 1 augment slot</w:t>
+            </w:r>
+          </w:p>
+        </w:tc>
+        <w:tc>
+          <w:tcPr>
+            <w:tcW w:w="829" w:type="dxa"/>
+          </w:tcPr>
+          <w:p>
+            <w:pPr>
+              <w:jc w:val="right"/>
+              <w:rPr>
+                <w:rFonts w:ascii="Pericles" w:hAnsi="Pericles"/>
+                <w:sz w:val="16"/>
+                <w:szCs w:val="16"/>
+              </w:rPr>
+            </w:pPr>
+            <w:r>
+              <w:rPr>
+                <w:rFonts w:ascii="Pericles" w:hAnsi="Pericles"/>
+                <w:sz w:val="16"/>
+                <w:szCs w:val="16"/>
+              </w:rPr>
+              <w:t>120g</w:t>
+            </w:r>
+          </w:p>
+        </w:tc>
+      </w:tr>
+      <w:tr>
+        <w:trPr>
+          <w:trHeight w:val="296"/>
+        </w:trPr>
+        <w:tc>
+          <w:tcPr>
+            <w:tcW w:w="0" w:type="auto"/>
+          </w:tcPr>
+          <w:p>
+            <w:pPr>
+              <w:rPr>
+                <w:rFonts w:ascii="Pericles" w:hAnsi="Pericles"/>
+                <w:sz w:val="16"/>
+                <w:szCs w:val="16"/>
+              </w:rPr>
+            </w:pPr>
+            <w:r>
+              <w:rPr>
+                <w:rFonts w:ascii="Pericles" w:hAnsi="Pericles"/>
+                <w:sz w:val="16"/>
+                <w:szCs w:val="16"/>
+              </w:rPr>
+              <w:t>Wizard’s Gear, Medium, AV 2</w:t>
+            </w:r>
+          </w:p>
+          <w:p>
+            <w:pPr>
+              <w:rPr>
+                <w:rFonts w:ascii="Pericles" w:hAnsi="Pericles"/>
+                <w:sz w:val="16"/>
+                <w:szCs w:val="16"/>
+              </w:rPr>
+            </w:pPr>
+            <w:r>
+              <w:rPr>
+                <w:rFonts w:ascii="Pericles" w:hAnsi="Pericles"/>
+                <w:sz w:val="16"/>
+                <w:szCs w:val="16"/>
+              </w:rPr>
+              <w:t>(Arms, Head, Legs)</w:t>
+            </w:r>
+          </w:p>
+        </w:tc>
+        <w:tc>
+          <w:tcPr>
+            <w:tcW w:w="513" w:type="dxa"/>
+          </w:tcPr>
+          <w:p>
+            <w:pPr>
+              <w:jc w:val="right"/>
+              <w:rPr>
+                <w:rFonts w:ascii="Pericles" w:hAnsi="Pericles"/>
+                <w:sz w:val="16"/>
+                <w:szCs w:val="16"/>
+              </w:rPr>
+            </w:pPr>
+            <w:r>
+              <w:rPr>
+                <w:rFonts w:ascii="Pericles" w:hAnsi="Pericles"/>
+                <w:sz w:val="16"/>
+                <w:szCs w:val="16"/>
+              </w:rPr>
+              <w:t>14</w:t>
+            </w:r>
+          </w:p>
+        </w:tc>
+        <w:tc>
+          <w:tcPr>
+            <w:tcW w:w="1228" w:type="dxa"/>
+          </w:tcPr>
+          <w:p>
+            <w:pPr>
+              <w:rPr>
+                <w:rFonts w:ascii="Pericles" w:hAnsi="Pericles"/>
+                <w:sz w:val="16"/>
+                <w:szCs w:val="16"/>
+              </w:rPr>
+            </w:pPr>
+            <w:r>
+              <w:rPr>
+                <w:rFonts w:ascii="Pericles" w:hAnsi="Pericles"/>
+                <w:sz w:val="16"/>
+                <w:szCs w:val="16"/>
+              </w:rPr>
+              <w:t xml:space="preserve">Cloth x </w:t>
+            </w:r>
+            <w:r>
+              <w:rPr>
+                <w:rFonts w:ascii="Pericles" w:hAnsi="Pericles"/>
+                <w:sz w:val="16"/>
+                <w:szCs w:val="16"/>
+              </w:rPr>
+              <w:t>12</w:t>
+            </w:r>
+            <w:r>
+              <w:rPr>
+                <w:rFonts w:ascii="Pericles" w:hAnsi="Pericles"/>
+                <w:sz w:val="16"/>
+                <w:szCs w:val="16"/>
+              </w:rPr>
+              <w:t xml:space="preserve"> +</w:t>
+            </w:r>
+          </w:p>
+          <w:p>
+            <w:pPr>
+              <w:rPr>
+                <w:rFonts w:ascii="Pericles" w:hAnsi="Pericles"/>
+                <w:sz w:val="16"/>
+                <w:szCs w:val="16"/>
+              </w:rPr>
+            </w:pPr>
+          </w:p>
+        </w:tc>
+        <w:tc>
+          <w:tcPr>
+            <w:tcW w:w="4106" w:type="dxa"/>
+          </w:tcPr>
+          <w:p>
+            <w:pPr>
+              <w:rPr>
+                <w:rFonts w:ascii="Pericles" w:hAnsi="Pericles"/>
+                <w:sz w:val="16"/>
+                <w:szCs w:val="16"/>
+              </w:rPr>
+            </w:pPr>
+            <w:r>
+              <w:rPr>
+                <w:rFonts w:ascii="Pericles" w:hAnsi="Pericles"/>
+                <w:sz w:val="16"/>
+                <w:szCs w:val="16"/>
+              </w:rPr>
+              <w:t xml:space="preserve">Wearing a full </w:t>
+            </w:r>
+            <w:proofErr w:type="spellStart"/>
+            <w:r>
+              <w:rPr>
+                <w:rFonts w:ascii="Pericles" w:hAnsi="Pericles"/>
+                <w:sz w:val="16"/>
+                <w:szCs w:val="16"/>
+              </w:rPr>
+              <w:t>suit</w:t>
+            </w:r>
+            <w:proofErr w:type="spellEnd"/>
+            <w:r>
+              <w:rPr>
+                <w:rFonts w:ascii="Pericles" w:hAnsi="Pericles"/>
+                <w:sz w:val="16"/>
+                <w:szCs w:val="16"/>
+              </w:rPr>
+              <w:t xml:space="preserve"> of Wizard’s Gear negates the spell casting penalty for wearing medium armor</w:t>
+            </w:r>
+            <w:r>
+              <w:rPr>
+                <w:rFonts w:ascii="Pericles" w:hAnsi="Pericles"/>
+                <w:sz w:val="16"/>
+                <w:szCs w:val="16"/>
+              </w:rPr>
+              <w:t>; 1 augment slot</w:t>
+            </w:r>
+          </w:p>
+        </w:tc>
+        <w:tc>
+          <w:tcPr>
+            <w:tcW w:w="829" w:type="dxa"/>
+          </w:tcPr>
+          <w:p>
+            <w:pPr>
+              <w:jc w:val="right"/>
+              <w:rPr>
+                <w:rFonts w:ascii="Pericles" w:hAnsi="Pericles"/>
+                <w:sz w:val="16"/>
+                <w:szCs w:val="16"/>
+              </w:rPr>
+            </w:pPr>
+            <w:r>
+              <w:rPr>
+                <w:rFonts w:ascii="Pericles" w:hAnsi="Pericles"/>
+                <w:sz w:val="16"/>
+                <w:szCs w:val="16"/>
+              </w:rPr>
+              <w:t>180g</w:t>
+            </w:r>
+          </w:p>
+        </w:tc>
+      </w:tr>
+      <w:tr>
+        <w:trPr>
+          <w:trHeight w:val="296"/>
+        </w:trPr>
+        <w:tc>
+          <w:tcPr>
+            <w:tcW w:w="0" w:type="auto"/>
+          </w:tcPr>
+          <w:p>
+            <w:pPr>
+              <w:rPr>
+                <w:rFonts w:ascii="Pericles" w:hAnsi="Pericles"/>
+                <w:sz w:val="16"/>
+                <w:szCs w:val="16"/>
+              </w:rPr>
+            </w:pPr>
+            <w:r>
+              <w:rPr>
+                <w:rFonts w:ascii="Pericles" w:hAnsi="Pericles"/>
+                <w:sz w:val="16"/>
+                <w:szCs w:val="16"/>
+              </w:rPr>
+              <w:t>Wizard’s Gear, Medium, AV 2</w:t>
+            </w:r>
+          </w:p>
+          <w:p>
+            <w:pPr>
+              <w:rPr>
+                <w:rFonts w:ascii="Pericles" w:hAnsi="Pericles"/>
+                <w:sz w:val="16"/>
+                <w:szCs w:val="16"/>
+              </w:rPr>
+            </w:pPr>
+            <w:r>
+              <w:rPr>
+                <w:rFonts w:ascii="Pericles" w:hAnsi="Pericles"/>
+                <w:sz w:val="16"/>
+                <w:szCs w:val="16"/>
+              </w:rPr>
+              <w:t>(Chest)</w:t>
+            </w:r>
+          </w:p>
+        </w:tc>
+        <w:tc>
+          <w:tcPr>
+            <w:tcW w:w="513" w:type="dxa"/>
+          </w:tcPr>
+          <w:p>
+            <w:pPr>
+              <w:jc w:val="right"/>
+              <w:rPr>
+                <w:rFonts w:ascii="Pericles" w:hAnsi="Pericles"/>
+                <w:sz w:val="16"/>
+                <w:szCs w:val="16"/>
+              </w:rPr>
+            </w:pPr>
+            <w:r>
+              <w:rPr>
+                <w:rFonts w:ascii="Pericles" w:hAnsi="Pericles"/>
+                <w:sz w:val="16"/>
+                <w:szCs w:val="16"/>
+              </w:rPr>
+              <w:t>16</w:t>
+            </w:r>
+          </w:p>
+        </w:tc>
+        <w:tc>
+          <w:tcPr>
+            <w:tcW w:w="1228" w:type="dxa"/>
+          </w:tcPr>
+          <w:p>
+            <w:pPr>
+              <w:rPr>
+                <w:rFonts w:ascii="Pericles" w:hAnsi="Pericles"/>
+                <w:sz w:val="16"/>
+                <w:szCs w:val="16"/>
+              </w:rPr>
+            </w:pPr>
+            <w:r>
+              <w:rPr>
+                <w:rFonts w:ascii="Pericles" w:hAnsi="Pericles"/>
+                <w:sz w:val="16"/>
+                <w:szCs w:val="16"/>
+              </w:rPr>
+              <w:t xml:space="preserve">Cloth x </w:t>
+            </w:r>
+            <w:r>
+              <w:rPr>
+                <w:rFonts w:ascii="Pericles" w:hAnsi="Pericles"/>
+                <w:sz w:val="16"/>
+                <w:szCs w:val="16"/>
+              </w:rPr>
+              <w:t>24</w:t>
+            </w:r>
+          </w:p>
+        </w:tc>
+        <w:tc>
+          <w:tcPr>
+            <w:tcW w:w="4106" w:type="dxa"/>
+          </w:tcPr>
+          <w:p>
+            <w:pPr>
+              <w:rPr>
+                <w:rFonts w:ascii="Pericles" w:hAnsi="Pericles"/>
+                <w:sz w:val="16"/>
+                <w:szCs w:val="16"/>
+              </w:rPr>
+            </w:pPr>
+            <w:r>
+              <w:rPr>
+                <w:rFonts w:ascii="Pericles" w:hAnsi="Pericles"/>
+                <w:sz w:val="16"/>
+                <w:szCs w:val="16"/>
+              </w:rPr>
+              <w:t xml:space="preserve">Wearing a full </w:t>
+            </w:r>
+            <w:proofErr w:type="spellStart"/>
+            <w:r>
+              <w:rPr>
+                <w:rFonts w:ascii="Pericles" w:hAnsi="Pericles"/>
+                <w:sz w:val="16"/>
+                <w:szCs w:val="16"/>
+              </w:rPr>
+              <w:t>suit</w:t>
+            </w:r>
+            <w:proofErr w:type="spellEnd"/>
+            <w:r>
+              <w:rPr>
+                <w:rFonts w:ascii="Pericles" w:hAnsi="Pericles"/>
+                <w:sz w:val="16"/>
+                <w:szCs w:val="16"/>
+              </w:rPr>
+              <w:t xml:space="preserve"> of Wizard’s Gear negates the spell casting penalty for wearing medium armor</w:t>
+            </w:r>
+            <w:r>
+              <w:rPr>
+                <w:rFonts w:ascii="Pericles" w:hAnsi="Pericles"/>
+                <w:sz w:val="16"/>
+                <w:szCs w:val="16"/>
+              </w:rPr>
+              <w:t>; 1 augment slot</w:t>
+            </w:r>
+          </w:p>
+        </w:tc>
+        <w:tc>
+          <w:tcPr>
+            <w:tcW w:w="829" w:type="dxa"/>
+          </w:tcPr>
+          <w:p>
+            <w:pPr>
+              <w:jc w:val="right"/>
+              <w:rPr>
+                <w:rFonts w:ascii="Pericles" w:hAnsi="Pericles"/>
+                <w:sz w:val="16"/>
+                <w:szCs w:val="16"/>
+              </w:rPr>
+            </w:pPr>
+            <w:r>
+              <w:rPr>
+                <w:rFonts w:ascii="Pericles" w:hAnsi="Pericles"/>
+                <w:sz w:val="16"/>
+                <w:szCs w:val="16"/>
+              </w:rPr>
+              <w:t>360g</w:t>
             </w:r>
           </w:p>
         </w:tc>
@@ -3918,7 +5558,6 @@
                 <w:sz w:val="16"/>
                 <w:szCs w:val="16"/>
               </w:rPr>
-              <w:lastRenderedPageBreak/>
               <w:t>Sleepy Meal</w:t>
             </w:r>
           </w:p>
@@ -4249,6 +5888,1061 @@
         </w:tc>
       </w:tr>
     </w:tbl>
+    <w:p>
+      <w:pPr>
+        <w:rPr>
+          <w:rFonts w:ascii="Pericles" w:hAnsi="Pericles"/>
+          <w:sz w:val="20"/>
+          <w:szCs w:val="20"/>
+        </w:rPr>
+      </w:pPr>
+    </w:p>
+    <w:p>
+      <w:pPr>
+        <w:rPr>
+          <w:rFonts w:ascii="Pericles" w:hAnsi="Pericles"/>
+          <w:sz w:val="20"/>
+          <w:szCs w:val="20"/>
+        </w:rPr>
+      </w:pPr>
+      <w:r>
+        <w:rPr>
+          <w:rFonts w:ascii="Pericles" w:hAnsi="Pericles"/>
+          <w:sz w:val="20"/>
+          <w:szCs w:val="20"/>
+        </w:rPr>
+        <w:t>Cook Recipes, Tier 2</w:t>
+      </w:r>
+    </w:p>
+    <w:tbl>
+      <w:tblPr>
+        <w:tblStyle w:val="TableGrid"/>
+        <w:tblW w:w="8962" w:type="dxa"/>
+        <w:tblLook w:val="04A0" w:firstRow="1" w:lastRow="0" w:firstColumn="1" w:lastColumn="0" w:noHBand="0" w:noVBand="1"/>
+      </w:tblPr>
+      <w:tblGrid>
+        <w:gridCol w:w="1113"/>
+        <w:gridCol w:w="385"/>
+        <w:gridCol w:w="1211"/>
+        <w:gridCol w:w="5424"/>
+        <w:gridCol w:w="829"/>
+      </w:tblGrid>
+      <w:tr>
+        <w:trPr>
+          <w:trHeight w:val="296"/>
+        </w:trPr>
+        <w:tc>
+          <w:tcPr>
+            <w:tcW w:w="0" w:type="auto"/>
+          </w:tcPr>
+          <w:p>
+            <w:pPr>
+              <w:rPr>
+                <w:rFonts w:ascii="Pericles" w:hAnsi="Pericles"/>
+                <w:b/>
+                <w:sz w:val="16"/>
+                <w:szCs w:val="16"/>
+              </w:rPr>
+            </w:pPr>
+            <w:r>
+              <w:rPr>
+                <w:rFonts w:ascii="Pericles" w:hAnsi="Pericles"/>
+                <w:b/>
+                <w:sz w:val="16"/>
+                <w:szCs w:val="16"/>
+              </w:rPr>
+              <w:t>Recipe</w:t>
+            </w:r>
+          </w:p>
+        </w:tc>
+        <w:tc>
+          <w:tcPr>
+            <w:tcW w:w="0" w:type="auto"/>
+          </w:tcPr>
+          <w:p>
+            <w:pPr>
+              <w:jc w:val="center"/>
+              <w:rPr>
+                <w:rFonts w:ascii="Pericles" w:hAnsi="Pericles"/>
+                <w:b/>
+                <w:sz w:val="16"/>
+                <w:szCs w:val="16"/>
+              </w:rPr>
+            </w:pPr>
+            <w:r>
+              <w:rPr>
+                <w:rFonts w:ascii="Pericles" w:hAnsi="Pericles"/>
+                <w:b/>
+                <w:sz w:val="16"/>
+                <w:szCs w:val="16"/>
+              </w:rPr>
+              <w:t>DL</w:t>
+            </w:r>
+          </w:p>
+        </w:tc>
+        <w:tc>
+          <w:tcPr>
+            <w:tcW w:w="1211" w:type="dxa"/>
+          </w:tcPr>
+          <w:p>
+            <w:pPr>
+              <w:rPr>
+                <w:rFonts w:ascii="Pericles" w:hAnsi="Pericles"/>
+                <w:b/>
+                <w:sz w:val="16"/>
+                <w:szCs w:val="16"/>
+              </w:rPr>
+            </w:pPr>
+            <w:r>
+              <w:rPr>
+                <w:rFonts w:ascii="Pericles" w:hAnsi="Pericles"/>
+                <w:b/>
+                <w:sz w:val="16"/>
+                <w:szCs w:val="16"/>
+              </w:rPr>
+              <w:t>Requires</w:t>
+            </w:r>
+          </w:p>
+        </w:tc>
+        <w:tc>
+          <w:tcPr>
+            <w:tcW w:w="0" w:type="auto"/>
+          </w:tcPr>
+          <w:p>
+            <w:pPr>
+              <w:rPr>
+                <w:rFonts w:ascii="Pericles" w:hAnsi="Pericles"/>
+                <w:b/>
+                <w:sz w:val="16"/>
+                <w:szCs w:val="16"/>
+              </w:rPr>
+            </w:pPr>
+            <w:r>
+              <w:rPr>
+                <w:rFonts w:ascii="Pericles" w:hAnsi="Pericles"/>
+                <w:b/>
+                <w:sz w:val="16"/>
+                <w:szCs w:val="16"/>
+              </w:rPr>
+              <w:t>Effect/Notes</w:t>
+            </w:r>
+          </w:p>
+        </w:tc>
+        <w:tc>
+          <w:tcPr>
+            <w:tcW w:w="829" w:type="dxa"/>
+          </w:tcPr>
+          <w:p>
+            <w:pPr>
+              <w:rPr>
+                <w:rFonts w:ascii="Pericles" w:hAnsi="Pericles"/>
+                <w:b/>
+                <w:sz w:val="16"/>
+                <w:szCs w:val="16"/>
+              </w:rPr>
+            </w:pPr>
+            <w:r>
+              <w:rPr>
+                <w:rFonts w:ascii="Pericles" w:hAnsi="Pericles"/>
+                <w:b/>
+                <w:sz w:val="16"/>
+                <w:szCs w:val="16"/>
+              </w:rPr>
+              <w:t>Retail</w:t>
+            </w:r>
+          </w:p>
+        </w:tc>
+      </w:tr>
+      <w:tr>
+        <w:trPr>
+          <w:trHeight w:val="296"/>
+        </w:trPr>
+        <w:tc>
+          <w:tcPr>
+            <w:tcW w:w="0" w:type="auto"/>
+          </w:tcPr>
+          <w:p>
+            <w:pPr>
+              <w:rPr>
+                <w:rFonts w:ascii="Pericles" w:hAnsi="Pericles"/>
+                <w:sz w:val="16"/>
+                <w:szCs w:val="16"/>
+              </w:rPr>
+            </w:pPr>
+            <w:r>
+              <w:rPr>
+                <w:rFonts w:ascii="Pericles" w:hAnsi="Pericles"/>
+                <w:sz w:val="16"/>
+                <w:szCs w:val="16"/>
+              </w:rPr>
+              <w:t>Birthday Cake</w:t>
+            </w:r>
+          </w:p>
+        </w:tc>
+        <w:tc>
+          <w:tcPr>
+            <w:tcW w:w="0" w:type="auto"/>
+          </w:tcPr>
+          <w:p>
+            <w:pPr>
+              <w:jc w:val="center"/>
+              <w:rPr>
+                <w:rFonts w:ascii="Pericles" w:hAnsi="Pericles"/>
+                <w:sz w:val="16"/>
+                <w:szCs w:val="16"/>
+              </w:rPr>
+            </w:pPr>
+            <w:r>
+              <w:rPr>
+                <w:rFonts w:ascii="Pericles" w:hAnsi="Pericles"/>
+                <w:sz w:val="16"/>
+                <w:szCs w:val="16"/>
+              </w:rPr>
+              <w:t>16</w:t>
+            </w:r>
+          </w:p>
+        </w:tc>
+        <w:tc>
+          <w:tcPr>
+            <w:tcW w:w="1211" w:type="dxa"/>
+          </w:tcPr>
+          <w:p>
+            <w:pPr>
+              <w:rPr>
+                <w:rFonts w:ascii="Pericles" w:hAnsi="Pericles"/>
+                <w:sz w:val="16"/>
+                <w:szCs w:val="16"/>
+              </w:rPr>
+            </w:pPr>
+            <w:r>
+              <w:rPr>
+                <w:rFonts w:ascii="Pericles" w:hAnsi="Pericles"/>
+                <w:sz w:val="16"/>
+                <w:szCs w:val="16"/>
+              </w:rPr>
+              <w:t>Food x 8</w:t>
+            </w:r>
+          </w:p>
+          <w:p>
+            <w:pPr>
+              <w:rPr>
+                <w:rFonts w:ascii="Pericles" w:hAnsi="Pericles"/>
+                <w:sz w:val="16"/>
+                <w:szCs w:val="16"/>
+              </w:rPr>
+            </w:pPr>
+            <w:r>
+              <w:rPr>
+                <w:rFonts w:ascii="Pericles" w:hAnsi="Pericles"/>
+                <w:sz w:val="16"/>
+                <w:szCs w:val="16"/>
+              </w:rPr>
+              <w:t>Metal x 2</w:t>
+            </w:r>
+          </w:p>
+          <w:p>
+            <w:pPr>
+              <w:rPr>
+                <w:rFonts w:ascii="Pericles" w:hAnsi="Pericles"/>
+                <w:sz w:val="16"/>
+                <w:szCs w:val="16"/>
+              </w:rPr>
+            </w:pPr>
+            <w:r>
+              <w:rPr>
+                <w:rFonts w:ascii="Pericles" w:hAnsi="Pericles"/>
+                <w:sz w:val="16"/>
+                <w:szCs w:val="16"/>
+              </w:rPr>
+              <w:t>Stone x 2</w:t>
+            </w:r>
+          </w:p>
+        </w:tc>
+        <w:tc>
+          <w:tcPr>
+            <w:tcW w:w="0" w:type="auto"/>
+          </w:tcPr>
+          <w:p>
+            <w:pPr>
+              <w:rPr>
+                <w:rFonts w:ascii="Pericles" w:hAnsi="Pericles"/>
+                <w:sz w:val="16"/>
+                <w:szCs w:val="16"/>
+              </w:rPr>
+            </w:pPr>
+            <w:r>
+              <w:rPr>
+                <w:rFonts w:ascii="Pericles" w:hAnsi="Pericles"/>
+                <w:sz w:val="16"/>
+                <w:szCs w:val="16"/>
+              </w:rPr>
+              <w:t>Gold drops from creatures x1.5 until next camp</w:t>
+            </w:r>
+          </w:p>
+        </w:tc>
+        <w:tc>
+          <w:tcPr>
+            <w:tcW w:w="829" w:type="dxa"/>
+          </w:tcPr>
+          <w:p>
+            <w:pPr>
+              <w:jc w:val="right"/>
+              <w:rPr>
+                <w:rFonts w:ascii="Pericles" w:hAnsi="Pericles"/>
+                <w:sz w:val="16"/>
+                <w:szCs w:val="16"/>
+              </w:rPr>
+            </w:pPr>
+            <w:r>
+              <w:rPr>
+                <w:rFonts w:ascii="Pericles" w:hAnsi="Pericles"/>
+                <w:sz w:val="16"/>
+                <w:szCs w:val="16"/>
+              </w:rPr>
+              <w:t>135g</w:t>
+            </w:r>
+          </w:p>
+        </w:tc>
+      </w:tr>
+      <w:tr>
+        <w:trPr>
+          <w:trHeight w:val="296"/>
+        </w:trPr>
+        <w:tc>
+          <w:tcPr>
+            <w:tcW w:w="0" w:type="auto"/>
+          </w:tcPr>
+          <w:p>
+            <w:pPr>
+              <w:rPr>
+                <w:rFonts w:ascii="Pericles" w:hAnsi="Pericles"/>
+                <w:sz w:val="16"/>
+                <w:szCs w:val="16"/>
+              </w:rPr>
+            </w:pPr>
+            <w:r>
+              <w:rPr>
+                <w:rFonts w:ascii="Pericles" w:hAnsi="Pericles"/>
+                <w:sz w:val="16"/>
+                <w:szCs w:val="16"/>
+              </w:rPr>
+              <w:t>Fish Stew</w:t>
+            </w:r>
+          </w:p>
+        </w:tc>
+        <w:tc>
+          <w:tcPr>
+            <w:tcW w:w="0" w:type="auto"/>
+          </w:tcPr>
+          <w:p>
+            <w:pPr>
+              <w:jc w:val="center"/>
+              <w:rPr>
+                <w:rFonts w:ascii="Pericles" w:hAnsi="Pericles"/>
+                <w:sz w:val="16"/>
+                <w:szCs w:val="16"/>
+              </w:rPr>
+            </w:pPr>
+            <w:r>
+              <w:rPr>
+                <w:rFonts w:ascii="Pericles" w:hAnsi="Pericles"/>
+                <w:sz w:val="16"/>
+                <w:szCs w:val="16"/>
+              </w:rPr>
+              <w:t>14</w:t>
+            </w:r>
+          </w:p>
+        </w:tc>
+        <w:tc>
+          <w:tcPr>
+            <w:tcW w:w="1211" w:type="dxa"/>
+          </w:tcPr>
+          <w:p>
+            <w:pPr>
+              <w:rPr>
+                <w:rFonts w:ascii="Pericles" w:hAnsi="Pericles"/>
+                <w:sz w:val="16"/>
+                <w:szCs w:val="16"/>
+              </w:rPr>
+            </w:pPr>
+            <w:r>
+              <w:rPr>
+                <w:rFonts w:ascii="Pericles" w:hAnsi="Pericles"/>
+                <w:sz w:val="16"/>
+                <w:szCs w:val="16"/>
+              </w:rPr>
+              <w:t>Food x 8</w:t>
+            </w:r>
+          </w:p>
+        </w:tc>
+        <w:tc>
+          <w:tcPr>
+            <w:tcW w:w="0" w:type="auto"/>
+          </w:tcPr>
+          <w:p>
+            <w:pPr>
+              <w:rPr>
+                <w:rFonts w:ascii="Pericles" w:hAnsi="Pericles"/>
+                <w:sz w:val="16"/>
+                <w:szCs w:val="16"/>
+              </w:rPr>
+            </w:pPr>
+            <w:r>
+              <w:rPr>
+                <w:rFonts w:ascii="Pericles" w:hAnsi="Pericles"/>
+                <w:sz w:val="16"/>
+                <w:szCs w:val="16"/>
+              </w:rPr>
+              <w:t>Allows basic swimming without a license for 1 hour after camp</w:t>
+            </w:r>
+          </w:p>
+        </w:tc>
+        <w:tc>
+          <w:tcPr>
+            <w:tcW w:w="829" w:type="dxa"/>
+          </w:tcPr>
+          <w:p>
+            <w:pPr>
+              <w:jc w:val="right"/>
+              <w:rPr>
+                <w:rFonts w:ascii="Pericles" w:hAnsi="Pericles"/>
+                <w:sz w:val="16"/>
+                <w:szCs w:val="16"/>
+              </w:rPr>
+            </w:pPr>
+            <w:r>
+              <w:rPr>
+                <w:rFonts w:ascii="Pericles" w:hAnsi="Pericles"/>
+                <w:sz w:val="16"/>
+                <w:szCs w:val="16"/>
+              </w:rPr>
+              <w:t>60g</w:t>
+            </w:r>
+          </w:p>
+        </w:tc>
+      </w:tr>
+      <w:tr>
+        <w:trPr>
+          <w:trHeight w:val="296"/>
+        </w:trPr>
+        <w:tc>
+          <w:tcPr>
+            <w:tcW w:w="0" w:type="auto"/>
+          </w:tcPr>
+          <w:p>
+            <w:pPr>
+              <w:rPr>
+                <w:rFonts w:ascii="Pericles" w:hAnsi="Pericles"/>
+                <w:sz w:val="16"/>
+                <w:szCs w:val="16"/>
+              </w:rPr>
+            </w:pPr>
+            <w:r>
+              <w:rPr>
+                <w:rFonts w:ascii="Pericles" w:hAnsi="Pericles"/>
+                <w:sz w:val="16"/>
+                <w:szCs w:val="16"/>
+              </w:rPr>
+              <w:t>Frothy Beer</w:t>
+            </w:r>
+          </w:p>
+        </w:tc>
+        <w:tc>
+          <w:tcPr>
+            <w:tcW w:w="0" w:type="auto"/>
+          </w:tcPr>
+          <w:p>
+            <w:pPr>
+              <w:jc w:val="center"/>
+              <w:rPr>
+                <w:rFonts w:ascii="Pericles" w:hAnsi="Pericles"/>
+                <w:sz w:val="16"/>
+                <w:szCs w:val="16"/>
+              </w:rPr>
+            </w:pPr>
+            <w:r>
+              <w:rPr>
+                <w:rFonts w:ascii="Pericles" w:hAnsi="Pericles"/>
+                <w:sz w:val="16"/>
+                <w:szCs w:val="16"/>
+              </w:rPr>
+              <w:t>14</w:t>
+            </w:r>
+          </w:p>
+        </w:tc>
+        <w:tc>
+          <w:tcPr>
+            <w:tcW w:w="1211" w:type="dxa"/>
+          </w:tcPr>
+          <w:p>
+            <w:pPr>
+              <w:rPr>
+                <w:rFonts w:ascii="Pericles" w:hAnsi="Pericles"/>
+                <w:sz w:val="16"/>
+                <w:szCs w:val="16"/>
+              </w:rPr>
+            </w:pPr>
+            <w:r>
+              <w:rPr>
+                <w:rFonts w:ascii="Pericles" w:hAnsi="Pericles"/>
+                <w:sz w:val="16"/>
+                <w:szCs w:val="16"/>
+              </w:rPr>
+              <w:t>Food x 6</w:t>
+            </w:r>
+          </w:p>
+        </w:tc>
+        <w:tc>
+          <w:tcPr>
+            <w:tcW w:w="0" w:type="auto"/>
+          </w:tcPr>
+          <w:p>
+            <w:pPr>
+              <w:rPr>
+                <w:rFonts w:ascii="Pericles" w:hAnsi="Pericles"/>
+                <w:sz w:val="16"/>
+                <w:szCs w:val="16"/>
+              </w:rPr>
+            </w:pPr>
+            <w:r>
+              <w:rPr>
+                <w:rFonts w:ascii="Pericles" w:hAnsi="Pericles"/>
+                <w:sz w:val="16"/>
+                <w:szCs w:val="16"/>
+              </w:rPr>
+              <w:t>Has 7/12 chance to return inspiration when consumed</w:t>
+            </w:r>
+          </w:p>
+        </w:tc>
+        <w:tc>
+          <w:tcPr>
+            <w:tcW w:w="829" w:type="dxa"/>
+          </w:tcPr>
+          <w:p>
+            <w:pPr>
+              <w:jc w:val="right"/>
+              <w:rPr>
+                <w:rFonts w:ascii="Pericles" w:hAnsi="Pericles"/>
+                <w:sz w:val="16"/>
+                <w:szCs w:val="16"/>
+              </w:rPr>
+            </w:pPr>
+            <w:r>
+              <w:rPr>
+                <w:rFonts w:ascii="Pericles" w:hAnsi="Pericles"/>
+                <w:sz w:val="16"/>
+                <w:szCs w:val="16"/>
+              </w:rPr>
+              <w:t>45g</w:t>
+            </w:r>
+          </w:p>
+        </w:tc>
+      </w:tr>
+      <w:tr>
+        <w:trPr>
+          <w:trHeight w:val="296"/>
+        </w:trPr>
+        <w:tc>
+          <w:tcPr>
+            <w:tcW w:w="0" w:type="auto"/>
+          </w:tcPr>
+          <w:p>
+            <w:pPr>
+              <w:rPr>
+                <w:rFonts w:ascii="Pericles" w:hAnsi="Pericles"/>
+                <w:sz w:val="16"/>
+                <w:szCs w:val="16"/>
+              </w:rPr>
+            </w:pPr>
+            <w:r>
+              <w:rPr>
+                <w:rFonts w:ascii="Pericles" w:hAnsi="Pericles"/>
+                <w:sz w:val="16"/>
+                <w:szCs w:val="16"/>
+              </w:rPr>
+              <w:t>Giant’s Roast</w:t>
+            </w:r>
+          </w:p>
+        </w:tc>
+        <w:tc>
+          <w:tcPr>
+            <w:tcW w:w="0" w:type="auto"/>
+          </w:tcPr>
+          <w:p>
+            <w:pPr>
+              <w:jc w:val="center"/>
+              <w:rPr>
+                <w:rFonts w:ascii="Pericles" w:hAnsi="Pericles"/>
+                <w:sz w:val="16"/>
+                <w:szCs w:val="16"/>
+              </w:rPr>
+            </w:pPr>
+            <w:r>
+              <w:rPr>
+                <w:rFonts w:ascii="Pericles" w:hAnsi="Pericles"/>
+                <w:sz w:val="16"/>
+                <w:szCs w:val="16"/>
+              </w:rPr>
+              <w:t>16</w:t>
+            </w:r>
+          </w:p>
+        </w:tc>
+        <w:tc>
+          <w:tcPr>
+            <w:tcW w:w="1211" w:type="dxa"/>
+          </w:tcPr>
+          <w:p>
+            <w:pPr>
+              <w:rPr>
+                <w:rFonts w:ascii="Pericles" w:hAnsi="Pericles"/>
+                <w:sz w:val="16"/>
+                <w:szCs w:val="16"/>
+              </w:rPr>
+            </w:pPr>
+            <w:r>
+              <w:rPr>
+                <w:rFonts w:ascii="Pericles" w:hAnsi="Pericles"/>
+                <w:sz w:val="16"/>
+                <w:szCs w:val="16"/>
+              </w:rPr>
+              <w:t>Food x 8</w:t>
+            </w:r>
+          </w:p>
+        </w:tc>
+        <w:tc>
+          <w:tcPr>
+            <w:tcW w:w="0" w:type="auto"/>
+          </w:tcPr>
+          <w:p>
+            <w:pPr>
+              <w:rPr>
+                <w:rFonts w:ascii="Pericles" w:hAnsi="Pericles"/>
+                <w:sz w:val="16"/>
+                <w:szCs w:val="16"/>
+              </w:rPr>
+            </w:pPr>
+            <w:r>
+              <w:rPr>
+                <w:rFonts w:ascii="Pericles" w:hAnsi="Pericles"/>
+                <w:sz w:val="16"/>
+                <w:szCs w:val="16"/>
+              </w:rPr>
+              <w:t>+3 Hit Points</w:t>
+            </w:r>
+          </w:p>
+        </w:tc>
+        <w:tc>
+          <w:tcPr>
+            <w:tcW w:w="829" w:type="dxa"/>
+          </w:tcPr>
+          <w:p>
+            <w:pPr>
+              <w:jc w:val="right"/>
+              <w:rPr>
+                <w:rFonts w:ascii="Pericles" w:hAnsi="Pericles"/>
+                <w:sz w:val="16"/>
+                <w:szCs w:val="16"/>
+              </w:rPr>
+            </w:pPr>
+            <w:r>
+              <w:rPr>
+                <w:rFonts w:ascii="Pericles" w:hAnsi="Pericles"/>
+                <w:sz w:val="16"/>
+                <w:szCs w:val="16"/>
+              </w:rPr>
+              <w:t>60g</w:t>
+            </w:r>
+          </w:p>
+        </w:tc>
+      </w:tr>
+      <w:tr>
+        <w:trPr>
+          <w:trHeight w:val="296"/>
+        </w:trPr>
+        <w:tc>
+          <w:tcPr>
+            <w:tcW w:w="0" w:type="auto"/>
+          </w:tcPr>
+          <w:p>
+            <w:pPr>
+              <w:rPr>
+                <w:rFonts w:ascii="Pericles" w:hAnsi="Pericles"/>
+                <w:sz w:val="16"/>
+                <w:szCs w:val="16"/>
+              </w:rPr>
+            </w:pPr>
+            <w:r>
+              <w:rPr>
+                <w:rFonts w:ascii="Pericles" w:hAnsi="Pericles"/>
+                <w:sz w:val="16"/>
+                <w:szCs w:val="16"/>
+              </w:rPr>
+              <w:t>Mushroom Soup</w:t>
+            </w:r>
+          </w:p>
+        </w:tc>
+        <w:tc>
+          <w:tcPr>
+            <w:tcW w:w="0" w:type="auto"/>
+          </w:tcPr>
+          <w:p>
+            <w:pPr>
+              <w:jc w:val="center"/>
+              <w:rPr>
+                <w:rFonts w:ascii="Pericles" w:hAnsi="Pericles"/>
+                <w:sz w:val="16"/>
+                <w:szCs w:val="16"/>
+              </w:rPr>
+            </w:pPr>
+            <w:r>
+              <w:rPr>
+                <w:rFonts w:ascii="Pericles" w:hAnsi="Pericles"/>
+                <w:sz w:val="16"/>
+                <w:szCs w:val="16"/>
+              </w:rPr>
+              <w:t>16</w:t>
+            </w:r>
+          </w:p>
+        </w:tc>
+        <w:tc>
+          <w:tcPr>
+            <w:tcW w:w="1211" w:type="dxa"/>
+          </w:tcPr>
+          <w:p>
+            <w:pPr>
+              <w:rPr>
+                <w:rFonts w:ascii="Pericles" w:hAnsi="Pericles"/>
+                <w:sz w:val="16"/>
+                <w:szCs w:val="16"/>
+              </w:rPr>
+            </w:pPr>
+            <w:r>
+              <w:rPr>
+                <w:rFonts w:ascii="Pericles" w:hAnsi="Pericles"/>
+                <w:sz w:val="16"/>
+                <w:szCs w:val="16"/>
+              </w:rPr>
+              <w:t>Food x 8</w:t>
+            </w:r>
+          </w:p>
+        </w:tc>
+        <w:tc>
+          <w:tcPr>
+            <w:tcW w:w="0" w:type="auto"/>
+          </w:tcPr>
+          <w:p>
+            <w:pPr>
+              <w:rPr>
+                <w:rFonts w:ascii="Pericles" w:hAnsi="Pericles"/>
+                <w:sz w:val="16"/>
+                <w:szCs w:val="16"/>
+              </w:rPr>
+            </w:pPr>
+            <w:r>
+              <w:rPr>
+                <w:rFonts w:ascii="Pericles" w:hAnsi="Pericles"/>
+                <w:sz w:val="16"/>
+                <w:szCs w:val="16"/>
+              </w:rPr>
+              <w:t>+1 save vs. spells</w:t>
+            </w:r>
+          </w:p>
+        </w:tc>
+        <w:tc>
+          <w:tcPr>
+            <w:tcW w:w="829" w:type="dxa"/>
+          </w:tcPr>
+          <w:p>
+            <w:pPr>
+              <w:jc w:val="right"/>
+              <w:rPr>
+                <w:rFonts w:ascii="Pericles" w:hAnsi="Pericles"/>
+                <w:sz w:val="16"/>
+                <w:szCs w:val="16"/>
+              </w:rPr>
+            </w:pPr>
+            <w:r>
+              <w:rPr>
+                <w:rFonts w:ascii="Pericles" w:hAnsi="Pericles"/>
+                <w:sz w:val="16"/>
+                <w:szCs w:val="16"/>
+              </w:rPr>
+              <w:t>60g</w:t>
+            </w:r>
+          </w:p>
+        </w:tc>
+      </w:tr>
+      <w:tr>
+        <w:trPr>
+          <w:trHeight w:val="296"/>
+        </w:trPr>
+        <w:tc>
+          <w:tcPr>
+            <w:tcW w:w="0" w:type="auto"/>
+          </w:tcPr>
+          <w:p>
+            <w:pPr>
+              <w:rPr>
+                <w:rFonts w:ascii="Pericles" w:hAnsi="Pericles"/>
+                <w:sz w:val="16"/>
+                <w:szCs w:val="16"/>
+              </w:rPr>
+            </w:pPr>
+            <w:r>
+              <w:rPr>
+                <w:rFonts w:ascii="Pericles" w:hAnsi="Pericles"/>
+                <w:sz w:val="16"/>
+                <w:szCs w:val="16"/>
+              </w:rPr>
+              <w:t>Spicy Sandwich</w:t>
+            </w:r>
+          </w:p>
+        </w:tc>
+        <w:tc>
+          <w:tcPr>
+            <w:tcW w:w="0" w:type="auto"/>
+          </w:tcPr>
+          <w:p>
+            <w:pPr>
+              <w:jc w:val="center"/>
+              <w:rPr>
+                <w:rFonts w:ascii="Pericles" w:hAnsi="Pericles"/>
+                <w:sz w:val="16"/>
+                <w:szCs w:val="16"/>
+              </w:rPr>
+            </w:pPr>
+            <w:r>
+              <w:rPr>
+                <w:rFonts w:ascii="Pericles" w:hAnsi="Pericles"/>
+                <w:sz w:val="16"/>
+                <w:szCs w:val="16"/>
+              </w:rPr>
+              <w:t>16</w:t>
+            </w:r>
+          </w:p>
+        </w:tc>
+        <w:tc>
+          <w:tcPr>
+            <w:tcW w:w="1211" w:type="dxa"/>
+          </w:tcPr>
+          <w:p>
+            <w:pPr>
+              <w:rPr>
+                <w:rFonts w:ascii="Pericles" w:hAnsi="Pericles"/>
+                <w:sz w:val="16"/>
+                <w:szCs w:val="16"/>
+              </w:rPr>
+            </w:pPr>
+            <w:r>
+              <w:rPr>
+                <w:rFonts w:ascii="Pericles" w:hAnsi="Pericles"/>
+                <w:sz w:val="16"/>
+                <w:szCs w:val="16"/>
+              </w:rPr>
+              <w:t>Food x 8</w:t>
+            </w:r>
+          </w:p>
+        </w:tc>
+        <w:tc>
+          <w:tcPr>
+            <w:tcW w:w="0" w:type="auto"/>
+          </w:tcPr>
+          <w:p>
+            <w:pPr>
+              <w:rPr>
+                <w:rFonts w:ascii="Pericles" w:hAnsi="Pericles"/>
+                <w:sz w:val="16"/>
+                <w:szCs w:val="16"/>
+              </w:rPr>
+            </w:pPr>
+            <w:r>
+              <w:rPr>
+                <w:rFonts w:ascii="Pericles" w:hAnsi="Pericles"/>
+                <w:sz w:val="16"/>
+                <w:szCs w:val="16"/>
+              </w:rPr>
+              <w:t xml:space="preserve">You gain the buff </w:t>
+            </w:r>
+            <w:r>
+              <w:rPr>
+                <w:rFonts w:ascii="Pericles" w:hAnsi="Pericles"/>
+                <w:i/>
+                <w:iCs/>
+                <w:sz w:val="16"/>
+                <w:szCs w:val="16"/>
+                <w:u w:val="single"/>
+              </w:rPr>
+              <w:t>Well Spiced</w:t>
+            </w:r>
+            <w:r>
+              <w:rPr>
+                <w:rFonts w:ascii="Pericles" w:hAnsi="Pericles"/>
+                <w:sz w:val="16"/>
+                <w:szCs w:val="16"/>
+              </w:rPr>
+              <w:t xml:space="preserve"> which can be invoked once any time before the next camp to remove one </w:t>
+            </w:r>
+            <w:r>
+              <w:rPr>
+                <w:rFonts w:ascii="Pericles" w:hAnsi="Pericles"/>
+                <w:sz w:val="16"/>
+                <w:szCs w:val="16"/>
+              </w:rPr>
+              <w:t>Stun or Daze effect – unless that effect is from an ongoing spell</w:t>
+            </w:r>
+          </w:p>
+        </w:tc>
+        <w:tc>
+          <w:tcPr>
+            <w:tcW w:w="829" w:type="dxa"/>
+          </w:tcPr>
+          <w:p>
+            <w:pPr>
+              <w:jc w:val="right"/>
+              <w:rPr>
+                <w:rFonts w:ascii="Pericles" w:hAnsi="Pericles"/>
+                <w:sz w:val="16"/>
+                <w:szCs w:val="16"/>
+              </w:rPr>
+            </w:pPr>
+            <w:r>
+              <w:rPr>
+                <w:rFonts w:ascii="Pericles" w:hAnsi="Pericles"/>
+                <w:sz w:val="16"/>
+                <w:szCs w:val="16"/>
+              </w:rPr>
+              <w:t>60g</w:t>
+            </w:r>
+          </w:p>
+        </w:tc>
+      </w:tr>
+      <w:tr>
+        <w:trPr>
+          <w:trHeight w:val="296"/>
+        </w:trPr>
+        <w:tc>
+          <w:tcPr>
+            <w:tcW w:w="0" w:type="auto"/>
+          </w:tcPr>
+          <w:p>
+            <w:pPr>
+              <w:rPr>
+                <w:rFonts w:ascii="Pericles" w:hAnsi="Pericles"/>
+                <w:sz w:val="16"/>
+                <w:szCs w:val="16"/>
+              </w:rPr>
+            </w:pPr>
+            <w:r>
+              <w:rPr>
+                <w:rFonts w:ascii="Pericles" w:hAnsi="Pericles"/>
+                <w:sz w:val="16"/>
+                <w:szCs w:val="16"/>
+              </w:rPr>
+              <w:t>Trepidation Tea</w:t>
+            </w:r>
+          </w:p>
+        </w:tc>
+        <w:tc>
+          <w:tcPr>
+            <w:tcW w:w="0" w:type="auto"/>
+          </w:tcPr>
+          <w:p>
+            <w:pPr>
+              <w:jc w:val="center"/>
+              <w:rPr>
+                <w:rFonts w:ascii="Pericles" w:hAnsi="Pericles"/>
+                <w:sz w:val="16"/>
+                <w:szCs w:val="16"/>
+              </w:rPr>
+            </w:pPr>
+            <w:r>
+              <w:rPr>
+                <w:rFonts w:ascii="Pericles" w:hAnsi="Pericles"/>
+                <w:sz w:val="16"/>
+                <w:szCs w:val="16"/>
+              </w:rPr>
+              <w:t>14</w:t>
+            </w:r>
+          </w:p>
+        </w:tc>
+        <w:tc>
+          <w:tcPr>
+            <w:tcW w:w="1211" w:type="dxa"/>
+          </w:tcPr>
+          <w:p>
+            <w:pPr>
+              <w:rPr>
+                <w:rFonts w:ascii="Pericles" w:hAnsi="Pericles"/>
+                <w:sz w:val="16"/>
+                <w:szCs w:val="16"/>
+              </w:rPr>
+            </w:pPr>
+            <w:r>
+              <w:rPr>
+                <w:rFonts w:ascii="Pericles" w:hAnsi="Pericles"/>
+                <w:sz w:val="16"/>
+                <w:szCs w:val="16"/>
+              </w:rPr>
+              <w:t>Food x 6</w:t>
+            </w:r>
+          </w:p>
+        </w:tc>
+        <w:tc>
+          <w:tcPr>
+            <w:tcW w:w="0" w:type="auto"/>
+          </w:tcPr>
+          <w:p>
+            <w:pPr>
+              <w:rPr>
+                <w:rFonts w:ascii="Pericles" w:hAnsi="Pericles"/>
+                <w:sz w:val="16"/>
+                <w:szCs w:val="16"/>
+              </w:rPr>
+            </w:pPr>
+            <w:r>
+              <w:rPr>
+                <w:rFonts w:ascii="Pericles" w:hAnsi="Pericles"/>
+                <w:sz w:val="16"/>
+                <w:szCs w:val="16"/>
+              </w:rPr>
+              <w:t>+1 Investigate checks</w:t>
+            </w:r>
+          </w:p>
+        </w:tc>
+        <w:tc>
+          <w:tcPr>
+            <w:tcW w:w="829" w:type="dxa"/>
+          </w:tcPr>
+          <w:p>
+            <w:pPr>
+              <w:jc w:val="right"/>
+              <w:rPr>
+                <w:rFonts w:ascii="Pericles" w:hAnsi="Pericles"/>
+                <w:sz w:val="16"/>
+                <w:szCs w:val="16"/>
+              </w:rPr>
+            </w:pPr>
+            <w:r>
+              <w:rPr>
+                <w:rFonts w:ascii="Pericles" w:hAnsi="Pericles"/>
+                <w:sz w:val="16"/>
+                <w:szCs w:val="16"/>
+              </w:rPr>
+              <w:t>45g</w:t>
+            </w:r>
+          </w:p>
+        </w:tc>
+      </w:tr>
+    </w:tbl>
+    <w:p>
+      <w:pPr>
+        <w:rPr>
+          <w:rFonts w:ascii="Pericles" w:hAnsi="Pericles"/>
+          <w:sz w:val="20"/>
+          <w:szCs w:val="20"/>
+        </w:rPr>
+      </w:pPr>
+    </w:p>
     <w:p>
       <w:pPr>
         <w:rPr>
@@ -7412,7 +10106,6 @@
                 <w:sz w:val="16"/>
                 <w:szCs w:val="16"/>
               </w:rPr>
-              <w:lastRenderedPageBreak/>
               <w:t>Wood x 3</w:t>
             </w:r>
           </w:p>
@@ -7440,7 +10133,6 @@
                 <w:sz w:val="16"/>
                 <w:szCs w:val="16"/>
               </w:rPr>
-              <w:lastRenderedPageBreak/>
               <w:t xml:space="preserve">Save vs. Reflex or </w:t>
             </w:r>
             <w:r>
@@ -7473,7 +10165,6 @@
                 <w:sz w:val="16"/>
                 <w:szCs w:val="16"/>
               </w:rPr>
-              <w:lastRenderedPageBreak/>
               <w:t>Can save each round vs. Muscle or Skill</w:t>
             </w:r>
           </w:p>
@@ -7519,7 +10210,6 @@
                 <w:sz w:val="16"/>
                 <w:szCs w:val="16"/>
               </w:rPr>
-              <w:lastRenderedPageBreak/>
               <w:t>50g</w:t>
             </w:r>
           </w:p>
@@ -8010,6 +10700,23 @@
               <w:t>Can repair metal weapons and armor, 6 uses</w:t>
             </w:r>
           </w:p>
+          <w:p>
+            <w:pPr>
+              <w:rPr>
+                <w:rFonts w:ascii="Pericles" w:hAnsi="Pericles"/>
+                <w:sz w:val="16"/>
+                <w:szCs w:val="16"/>
+              </w:rPr>
+            </w:pPr>
+            <w:r>
+              <w:rPr>
+                <w:rFonts w:ascii="Pericles" w:hAnsi="Pericles"/>
+                <w:sz w:val="16"/>
+                <w:szCs w:val="16"/>
+              </w:rPr>
+              <w:t>Repairs 1d4 checks each successful use</w:t>
+            </w:r>
+          </w:p>
         </w:tc>
         <w:tc>
           <w:tcPr>
@@ -8190,6 +10897,7 @@
                 <w:sz w:val="16"/>
                 <w:szCs w:val="16"/>
               </w:rPr>
+              <w:lastRenderedPageBreak/>
               <w:t>Weapon, Medium</w:t>
             </w:r>
           </w:p>
@@ -8419,6 +11127,665 @@
         </w:tc>
       </w:tr>
     </w:tbl>
+    <w:p>
+      <w:pPr>
+        <w:rPr>
+          <w:rFonts w:ascii="Pericles" w:hAnsi="Pericles"/>
+          <w:sz w:val="20"/>
+          <w:szCs w:val="20"/>
+        </w:rPr>
+      </w:pPr>
+    </w:p>
+    <w:p>
+      <w:pPr>
+        <w:rPr>
+          <w:rFonts w:ascii="Pericles" w:hAnsi="Pericles"/>
+          <w:sz w:val="20"/>
+          <w:szCs w:val="20"/>
+        </w:rPr>
+      </w:pPr>
+      <w:r>
+        <w:rPr>
+          <w:rFonts w:ascii="Pericles" w:hAnsi="Pericles"/>
+          <w:sz w:val="20"/>
+          <w:szCs w:val="20"/>
+        </w:rPr>
+        <w:t>Weaponsmith Recipes, Tier 2</w:t>
+      </w:r>
+    </w:p>
+    <w:tbl>
+      <w:tblPr>
+        <w:tblStyle w:val="TableGrid"/>
+        <w:tblW w:w="8959" w:type="dxa"/>
+        <w:tblLook w:val="04A0" w:firstRow="1" w:lastRow="0" w:firstColumn="1" w:lastColumn="0" w:noHBand="0" w:noVBand="1"/>
+      </w:tblPr>
+      <w:tblGrid>
+        <w:gridCol w:w="2283"/>
+        <w:gridCol w:w="513"/>
+        <w:gridCol w:w="1228"/>
+        <w:gridCol w:w="4106"/>
+        <w:gridCol w:w="829"/>
+      </w:tblGrid>
+      <w:tr>
+        <w:trPr>
+          <w:trHeight w:val="296"/>
+        </w:trPr>
+        <w:tc>
+          <w:tcPr>
+            <w:tcW w:w="0" w:type="auto"/>
+          </w:tcPr>
+          <w:p>
+            <w:pPr>
+              <w:rPr>
+                <w:rFonts w:ascii="Pericles" w:hAnsi="Pericles"/>
+                <w:b/>
+                <w:sz w:val="16"/>
+                <w:szCs w:val="16"/>
+              </w:rPr>
+            </w:pPr>
+            <w:r>
+              <w:rPr>
+                <w:rFonts w:ascii="Pericles" w:hAnsi="Pericles"/>
+                <w:b/>
+                <w:sz w:val="16"/>
+                <w:szCs w:val="16"/>
+              </w:rPr>
+              <w:t>Recipe</w:t>
+            </w:r>
+          </w:p>
+        </w:tc>
+        <w:tc>
+          <w:tcPr>
+            <w:tcW w:w="513" w:type="dxa"/>
+          </w:tcPr>
+          <w:p>
+            <w:pPr>
+              <w:rPr>
+                <w:rFonts w:ascii="Pericles" w:hAnsi="Pericles"/>
+                <w:b/>
+                <w:sz w:val="16"/>
+                <w:szCs w:val="16"/>
+              </w:rPr>
+            </w:pPr>
+            <w:r>
+              <w:rPr>
+                <w:rFonts w:ascii="Pericles" w:hAnsi="Pericles"/>
+                <w:b/>
+                <w:sz w:val="16"/>
+                <w:szCs w:val="16"/>
+              </w:rPr>
+              <w:t>DL</w:t>
+            </w:r>
+          </w:p>
+        </w:tc>
+        <w:tc>
+          <w:tcPr>
+            <w:tcW w:w="1228" w:type="dxa"/>
+          </w:tcPr>
+          <w:p>
+            <w:pPr>
+              <w:rPr>
+                <w:rFonts w:ascii="Pericles" w:hAnsi="Pericles"/>
+                <w:b/>
+                <w:sz w:val="16"/>
+                <w:szCs w:val="16"/>
+              </w:rPr>
+            </w:pPr>
+            <w:r>
+              <w:rPr>
+                <w:rFonts w:ascii="Pericles" w:hAnsi="Pericles"/>
+                <w:b/>
+                <w:sz w:val="16"/>
+                <w:szCs w:val="16"/>
+              </w:rPr>
+              <w:t>Requires</w:t>
+            </w:r>
+          </w:p>
+        </w:tc>
+        <w:tc>
+          <w:tcPr>
+            <w:tcW w:w="4106" w:type="dxa"/>
+          </w:tcPr>
+          <w:p>
+            <w:pPr>
+              <w:rPr>
+                <w:rFonts w:ascii="Pericles" w:hAnsi="Pericles"/>
+                <w:b/>
+                <w:sz w:val="16"/>
+                <w:szCs w:val="16"/>
+              </w:rPr>
+            </w:pPr>
+            <w:r>
+              <w:rPr>
+                <w:rFonts w:ascii="Pericles" w:hAnsi="Pericles"/>
+                <w:b/>
+                <w:sz w:val="16"/>
+                <w:szCs w:val="16"/>
+              </w:rPr>
+              <w:t>Effect/Notes</w:t>
+            </w:r>
+          </w:p>
+        </w:tc>
+        <w:tc>
+          <w:tcPr>
+            <w:tcW w:w="829" w:type="dxa"/>
+          </w:tcPr>
+          <w:p>
+            <w:pPr>
+              <w:rPr>
+                <w:rFonts w:ascii="Pericles" w:hAnsi="Pericles"/>
+                <w:b/>
+                <w:sz w:val="16"/>
+                <w:szCs w:val="16"/>
+              </w:rPr>
+            </w:pPr>
+            <w:r>
+              <w:rPr>
+                <w:rFonts w:ascii="Pericles" w:hAnsi="Pericles"/>
+                <w:b/>
+                <w:sz w:val="16"/>
+                <w:szCs w:val="16"/>
+              </w:rPr>
+              <w:t>Retail</w:t>
+            </w:r>
+          </w:p>
+        </w:tc>
+      </w:tr>
+      <w:tr>
+        <w:trPr>
+          <w:trHeight w:val="296"/>
+        </w:trPr>
+        <w:tc>
+          <w:tcPr>
+            <w:tcW w:w="0" w:type="auto"/>
+          </w:tcPr>
+          <w:p>
+            <w:pPr>
+              <w:rPr>
+                <w:rFonts w:ascii="Pericles" w:hAnsi="Pericles"/>
+                <w:sz w:val="16"/>
+                <w:szCs w:val="16"/>
+              </w:rPr>
+            </w:pPr>
+            <w:r>
+              <w:rPr>
+                <w:rFonts w:ascii="Pericles" w:hAnsi="Pericles"/>
+                <w:sz w:val="16"/>
+                <w:szCs w:val="16"/>
+              </w:rPr>
+              <w:t>Repair Kit (metal), Tier 2</w:t>
+            </w:r>
+          </w:p>
+        </w:tc>
+        <w:tc>
+          <w:tcPr>
+            <w:tcW w:w="513" w:type="dxa"/>
+          </w:tcPr>
+          <w:p>
+            <w:pPr>
+              <w:jc w:val="right"/>
+              <w:rPr>
+                <w:rFonts w:ascii="Pericles" w:hAnsi="Pericles"/>
+                <w:sz w:val="16"/>
+                <w:szCs w:val="16"/>
+              </w:rPr>
+            </w:pPr>
+            <w:r>
+              <w:rPr>
+                <w:rFonts w:ascii="Pericles" w:hAnsi="Pericles"/>
+                <w:sz w:val="16"/>
+                <w:szCs w:val="16"/>
+              </w:rPr>
+              <w:t>14</w:t>
+            </w:r>
+          </w:p>
+        </w:tc>
+        <w:tc>
+          <w:tcPr>
+            <w:tcW w:w="1228" w:type="dxa"/>
+          </w:tcPr>
+          <w:p>
+            <w:pPr>
+              <w:rPr>
+                <w:rFonts w:ascii="Pericles" w:hAnsi="Pericles"/>
+                <w:sz w:val="16"/>
+                <w:szCs w:val="16"/>
+              </w:rPr>
+            </w:pPr>
+            <w:r>
+              <w:rPr>
+                <w:rFonts w:ascii="Pericles" w:hAnsi="Pericles"/>
+                <w:sz w:val="16"/>
+                <w:szCs w:val="16"/>
+              </w:rPr>
+              <w:t>Metal x 4</w:t>
+            </w:r>
+          </w:p>
+        </w:tc>
+        <w:tc>
+          <w:tcPr>
+            <w:tcW w:w="4106" w:type="dxa"/>
+          </w:tcPr>
+          <w:p>
+            <w:pPr>
+              <w:rPr>
+                <w:rFonts w:ascii="Pericles" w:hAnsi="Pericles"/>
+                <w:sz w:val="16"/>
+                <w:szCs w:val="16"/>
+              </w:rPr>
+            </w:pPr>
+            <w:r>
+              <w:rPr>
+                <w:rFonts w:ascii="Pericles" w:hAnsi="Pericles"/>
+                <w:sz w:val="16"/>
+                <w:szCs w:val="16"/>
+              </w:rPr>
+              <w:t>Can repair metal weapons and armor, 6 uses</w:t>
+            </w:r>
+          </w:p>
+          <w:p>
+            <w:pPr>
+              <w:rPr>
+                <w:rFonts w:ascii="Pericles" w:hAnsi="Pericles"/>
+                <w:sz w:val="16"/>
+                <w:szCs w:val="16"/>
+              </w:rPr>
+            </w:pPr>
+            <w:r>
+              <w:rPr>
+                <w:rFonts w:ascii="Pericles" w:hAnsi="Pericles"/>
+                <w:sz w:val="16"/>
+                <w:szCs w:val="16"/>
+              </w:rPr>
+              <w:t>Repairs 1d6 gear checks on a successful use</w:t>
+            </w:r>
+          </w:p>
+        </w:tc>
+        <w:tc>
+          <w:tcPr>
+            <w:tcW w:w="829" w:type="dxa"/>
+          </w:tcPr>
+          <w:p>
+            <w:pPr>
+              <w:jc w:val="right"/>
+              <w:rPr>
+                <w:rFonts w:ascii="Pericles" w:hAnsi="Pericles"/>
+                <w:sz w:val="16"/>
+                <w:szCs w:val="16"/>
+              </w:rPr>
+            </w:pPr>
+            <w:r>
+              <w:rPr>
+                <w:rFonts w:ascii="Pericles" w:hAnsi="Pericles"/>
+                <w:sz w:val="16"/>
+                <w:szCs w:val="16"/>
+              </w:rPr>
+              <w:t>60g</w:t>
+            </w:r>
+          </w:p>
+        </w:tc>
+      </w:tr>
+      <w:tr>
+        <w:trPr>
+          <w:trHeight w:val="296"/>
+        </w:trPr>
+        <w:tc>
+          <w:tcPr>
+            <w:tcW w:w="0" w:type="auto"/>
+          </w:tcPr>
+          <w:p>
+            <w:pPr>
+              <w:rPr>
+                <w:rFonts w:ascii="Pericles" w:hAnsi="Pericles"/>
+                <w:sz w:val="16"/>
+                <w:szCs w:val="16"/>
+              </w:rPr>
+            </w:pPr>
+            <w:r>
+              <w:rPr>
+                <w:rFonts w:ascii="Pericles" w:hAnsi="Pericles"/>
+                <w:sz w:val="16"/>
+                <w:szCs w:val="16"/>
+              </w:rPr>
+              <w:t>Weapon, Light</w:t>
+            </w:r>
+          </w:p>
+        </w:tc>
+        <w:tc>
+          <w:tcPr>
+            <w:tcW w:w="513" w:type="dxa"/>
+          </w:tcPr>
+          <w:p>
+            <w:pPr>
+              <w:jc w:val="right"/>
+              <w:rPr>
+                <w:rFonts w:ascii="Pericles" w:hAnsi="Pericles"/>
+                <w:sz w:val="16"/>
+                <w:szCs w:val="16"/>
+              </w:rPr>
+            </w:pPr>
+            <w:r>
+              <w:rPr>
+                <w:rFonts w:ascii="Pericles" w:hAnsi="Pericles"/>
+                <w:sz w:val="16"/>
+                <w:szCs w:val="16"/>
+              </w:rPr>
+              <w:t>14</w:t>
+            </w:r>
+          </w:p>
+        </w:tc>
+        <w:tc>
+          <w:tcPr>
+            <w:tcW w:w="1228" w:type="dxa"/>
+          </w:tcPr>
+          <w:p>
+            <w:pPr>
+              <w:rPr>
+                <w:rFonts w:ascii="Pericles" w:hAnsi="Pericles"/>
+                <w:sz w:val="16"/>
+                <w:szCs w:val="16"/>
+              </w:rPr>
+            </w:pPr>
+            <w:r>
+              <w:rPr>
+                <w:rFonts w:ascii="Pericles" w:hAnsi="Pericles"/>
+                <w:sz w:val="16"/>
+                <w:szCs w:val="16"/>
+              </w:rPr>
+              <w:t>Metal x 6</w:t>
+            </w:r>
+          </w:p>
+        </w:tc>
+        <w:tc>
+          <w:tcPr>
+            <w:tcW w:w="4106" w:type="dxa"/>
+          </w:tcPr>
+          <w:p>
+            <w:pPr>
+              <w:rPr>
+                <w:rFonts w:ascii="Pericles" w:hAnsi="Pericles"/>
+                <w:sz w:val="16"/>
+                <w:szCs w:val="16"/>
+              </w:rPr>
+            </w:pPr>
+            <w:r>
+              <w:rPr>
+                <w:rFonts w:ascii="Pericles" w:hAnsi="Pericles"/>
+                <w:sz w:val="16"/>
+                <w:szCs w:val="16"/>
+              </w:rPr>
+              <w:t>Starter weapon 1d4 – 1d4+1, 2 augment slots</w:t>
+            </w:r>
+          </w:p>
+        </w:tc>
+        <w:tc>
+          <w:tcPr>
+            <w:tcW w:w="829" w:type="dxa"/>
+          </w:tcPr>
+          <w:p>
+            <w:pPr>
+              <w:jc w:val="right"/>
+              <w:rPr>
+                <w:rFonts w:ascii="Pericles" w:hAnsi="Pericles"/>
+                <w:sz w:val="16"/>
+                <w:szCs w:val="16"/>
+              </w:rPr>
+            </w:pPr>
+            <w:r>
+              <w:rPr>
+                <w:rFonts w:ascii="Pericles" w:hAnsi="Pericles"/>
+                <w:sz w:val="16"/>
+                <w:szCs w:val="16"/>
+              </w:rPr>
+              <w:t>90g</w:t>
+            </w:r>
+          </w:p>
+        </w:tc>
+      </w:tr>
+      <w:tr>
+        <w:trPr>
+          <w:trHeight w:val="296"/>
+        </w:trPr>
+        <w:tc>
+          <w:tcPr>
+            <w:tcW w:w="0" w:type="auto"/>
+          </w:tcPr>
+          <w:p>
+            <w:pPr>
+              <w:rPr>
+                <w:rFonts w:ascii="Pericles" w:hAnsi="Pericles"/>
+                <w:sz w:val="16"/>
+                <w:szCs w:val="16"/>
+              </w:rPr>
+            </w:pPr>
+            <w:r>
+              <w:rPr>
+                <w:rFonts w:ascii="Pericles" w:hAnsi="Pericles"/>
+                <w:sz w:val="16"/>
+                <w:szCs w:val="16"/>
+              </w:rPr>
+              <w:t>Weapon, Medium</w:t>
+            </w:r>
+          </w:p>
+        </w:tc>
+        <w:tc>
+          <w:tcPr>
+            <w:tcW w:w="513" w:type="dxa"/>
+          </w:tcPr>
+          <w:p>
+            <w:pPr>
+              <w:jc w:val="right"/>
+              <w:rPr>
+                <w:rFonts w:ascii="Pericles" w:hAnsi="Pericles"/>
+                <w:sz w:val="16"/>
+                <w:szCs w:val="16"/>
+              </w:rPr>
+            </w:pPr>
+            <w:r>
+              <w:rPr>
+                <w:rFonts w:ascii="Pericles" w:hAnsi="Pericles"/>
+                <w:sz w:val="16"/>
+                <w:szCs w:val="16"/>
+              </w:rPr>
+              <w:t>14</w:t>
+            </w:r>
+          </w:p>
+        </w:tc>
+        <w:tc>
+          <w:tcPr>
+            <w:tcW w:w="1228" w:type="dxa"/>
+          </w:tcPr>
+          <w:p>
+            <w:pPr>
+              <w:rPr>
+                <w:rFonts w:ascii="Pericles" w:hAnsi="Pericles"/>
+                <w:sz w:val="16"/>
+                <w:szCs w:val="16"/>
+              </w:rPr>
+            </w:pPr>
+            <w:r>
+              <w:rPr>
+                <w:rFonts w:ascii="Pericles" w:hAnsi="Pericles"/>
+                <w:sz w:val="16"/>
+                <w:szCs w:val="16"/>
+              </w:rPr>
+              <w:t>Metal x 12</w:t>
+            </w:r>
+          </w:p>
+        </w:tc>
+        <w:tc>
+          <w:tcPr>
+            <w:tcW w:w="4106" w:type="dxa"/>
+          </w:tcPr>
+          <w:p>
+            <w:pPr>
+              <w:rPr>
+                <w:rFonts w:ascii="Pericles" w:hAnsi="Pericles"/>
+                <w:sz w:val="16"/>
+                <w:szCs w:val="16"/>
+              </w:rPr>
+            </w:pPr>
+            <w:r>
+              <w:rPr>
+                <w:rFonts w:ascii="Pericles" w:hAnsi="Pericles"/>
+                <w:sz w:val="16"/>
+                <w:szCs w:val="16"/>
+              </w:rPr>
+              <w:t>Starter weapon 1d6 – 1d6+1, 2 augment slots</w:t>
+            </w:r>
+          </w:p>
+        </w:tc>
+        <w:tc>
+          <w:tcPr>
+            <w:tcW w:w="829" w:type="dxa"/>
+          </w:tcPr>
+          <w:p>
+            <w:pPr>
+              <w:jc w:val="right"/>
+              <w:rPr>
+                <w:rFonts w:ascii="Pericles" w:hAnsi="Pericles"/>
+                <w:sz w:val="16"/>
+                <w:szCs w:val="16"/>
+              </w:rPr>
+            </w:pPr>
+            <w:r>
+              <w:rPr>
+                <w:rFonts w:ascii="Pericles" w:hAnsi="Pericles"/>
+                <w:sz w:val="16"/>
+                <w:szCs w:val="16"/>
+              </w:rPr>
+              <w:t>180g</w:t>
+            </w:r>
+          </w:p>
+        </w:tc>
+      </w:tr>
+      <w:tr>
+        <w:trPr>
+          <w:trHeight w:val="296"/>
+        </w:trPr>
+        <w:tc>
+          <w:tcPr>
+            <w:tcW w:w="0" w:type="auto"/>
+          </w:tcPr>
+          <w:p>
+            <w:pPr>
+              <w:rPr>
+                <w:rFonts w:ascii="Pericles" w:hAnsi="Pericles"/>
+                <w:sz w:val="16"/>
+                <w:szCs w:val="16"/>
+              </w:rPr>
+            </w:pPr>
+            <w:r>
+              <w:rPr>
+                <w:rFonts w:ascii="Pericles" w:hAnsi="Pericles"/>
+                <w:sz w:val="16"/>
+                <w:szCs w:val="16"/>
+              </w:rPr>
+              <w:t>Weapon, Heavy</w:t>
+            </w:r>
+          </w:p>
+        </w:tc>
+        <w:tc>
+          <w:tcPr>
+            <w:tcW w:w="513" w:type="dxa"/>
+          </w:tcPr>
+          <w:p>
+            <w:pPr>
+              <w:jc w:val="right"/>
+              <w:rPr>
+                <w:rFonts w:ascii="Pericles" w:hAnsi="Pericles"/>
+                <w:sz w:val="16"/>
+                <w:szCs w:val="16"/>
+              </w:rPr>
+            </w:pPr>
+            <w:r>
+              <w:rPr>
+                <w:rFonts w:ascii="Pericles" w:hAnsi="Pericles"/>
+                <w:sz w:val="16"/>
+                <w:szCs w:val="16"/>
+              </w:rPr>
+              <w:t>16</w:t>
+            </w:r>
+          </w:p>
+        </w:tc>
+        <w:tc>
+          <w:tcPr>
+            <w:tcW w:w="1228" w:type="dxa"/>
+          </w:tcPr>
+          <w:p>
+            <w:pPr>
+              <w:rPr>
+                <w:rFonts w:ascii="Pericles" w:hAnsi="Pericles"/>
+                <w:sz w:val="16"/>
+                <w:szCs w:val="16"/>
+              </w:rPr>
+            </w:pPr>
+            <w:r>
+              <w:rPr>
+                <w:rFonts w:ascii="Pericles" w:hAnsi="Pericles"/>
+                <w:sz w:val="16"/>
+                <w:szCs w:val="16"/>
+              </w:rPr>
+              <w:t>Metal x 18</w:t>
+            </w:r>
+          </w:p>
+        </w:tc>
+        <w:tc>
+          <w:tcPr>
+            <w:tcW w:w="4106" w:type="dxa"/>
+          </w:tcPr>
+          <w:p>
+            <w:pPr>
+              <w:rPr>
+                <w:rFonts w:ascii="Pericles" w:hAnsi="Pericles"/>
+                <w:sz w:val="16"/>
+                <w:szCs w:val="16"/>
+              </w:rPr>
+            </w:pPr>
+            <w:r>
+              <w:rPr>
+                <w:rFonts w:ascii="Pericles" w:hAnsi="Pericles"/>
+                <w:sz w:val="16"/>
+                <w:szCs w:val="16"/>
+              </w:rPr>
+              <w:t>Starter weapon 1d8 – 1d8+1, 2 augment slots</w:t>
+            </w:r>
+          </w:p>
+        </w:tc>
+        <w:tc>
+          <w:tcPr>
+            <w:tcW w:w="829" w:type="dxa"/>
+          </w:tcPr>
+          <w:p>
+            <w:pPr>
+              <w:jc w:val="right"/>
+              <w:rPr>
+                <w:rFonts w:ascii="Pericles" w:hAnsi="Pericles"/>
+                <w:sz w:val="16"/>
+                <w:szCs w:val="16"/>
+              </w:rPr>
+            </w:pPr>
+            <w:r>
+              <w:rPr>
+                <w:rFonts w:ascii="Pericles" w:hAnsi="Pericles"/>
+                <w:sz w:val="16"/>
+                <w:szCs w:val="16"/>
+              </w:rPr>
+              <w:t>240g</w:t>
+            </w:r>
+          </w:p>
+        </w:tc>
+      </w:tr>
+    </w:tbl>
+    <w:p>
+      <w:pPr>
+        <w:rPr>
+          <w:rFonts w:ascii="Pericles" w:hAnsi="Pericles"/>
+          <w:sz w:val="20"/>
+          <w:szCs w:val="20"/>
+        </w:rPr>
+      </w:pPr>
+    </w:p>
     <w:p>
       <w:pPr>
         <w:rPr>

</xml_diff>

<commit_message>
More work for this weekend
</commit_message>
<xml_diff>
--- a/SS06 -- Crafting Recipes.docx
+++ b/SS06 -- Crafting Recipes.docx
@@ -1,6 +1,6 @@
 
 <file path=word/document.xml><?xml version="1.0" encoding="utf-8"?>
-<w:document xmlns:wpc="http://schemas.microsoft.com/office/word/2010/wordprocessingCanvas" xmlns:cx="http://schemas.microsoft.com/office/drawing/2014/chartex" xmlns:cx1="http://schemas.microsoft.com/office/drawing/2015/9/8/chartex" xmlns:cx2="http://schemas.microsoft.com/office/drawing/2015/10/21/chartex" xmlns:cx3="http://schemas.microsoft.com/office/drawing/2016/5/9/chartex" xmlns:cx4="http://schemas.microsoft.com/office/drawing/2016/5/10/chartex" xmlns:cx5="http://schemas.microsoft.com/office/drawing/2016/5/11/chartex" xmlns:cx6="http://schemas.microsoft.com/office/drawing/2016/5/12/chartex" xmlns:cx7="http://schemas.microsoft.com/office/drawing/2016/5/13/chartex" xmlns:cx8="http://schemas.microsoft.com/office/drawing/2016/5/14/chartex" xmlns:mc="http://schemas.openxmlformats.org/markup-compatibility/2006" xmlns:aink="http://schemas.microsoft.com/office/drawing/2016/ink" xmlns:am3d="http://schemas.microsoft.com/office/drawing/2017/model3d" xmlns:o="urn:schemas-microsoft-com:office:office" xmlns:r="http://schemas.openxmlformats.org/officeDocument/2006/relationships" xmlns:m="http://schemas.openxmlformats.org/officeDocument/2006/math" xmlns:v="urn:schemas-microsoft-com:vml" xmlns:wp14="http://schemas.microsoft.com/office/word/2010/wordprocessingDrawing" xmlns:wp="http://schemas.openxmlformats.org/drawingml/2006/wordprocessingDrawing" xmlns:w10="urn:schemas-microsoft-com:office:word" xmlns:w="http://schemas.openxmlformats.org/wordprocessingml/2006/main" xmlns:w14="http://schemas.microsoft.com/office/word/2010/wordml" xmlns:w15="http://schemas.microsoft.com/office/word/2012/wordml" xmlns:w16cex="http://schemas.microsoft.com/office/word/2018/wordml/cex" xmlns:w16cid="http://schemas.microsoft.com/office/word/2016/wordml/cid" xmlns:w16="http://schemas.microsoft.com/office/word/2018/wordml" xmlns:w16se="http://schemas.microsoft.com/office/word/2015/wordml/symex" xmlns:wpg="http://schemas.microsoft.com/office/word/2010/wordprocessingGroup" xmlns:wpi="http://schemas.microsoft.com/office/word/2010/wordprocessingInk" xmlns:wne="http://schemas.microsoft.com/office/word/2006/wordml" xmlns:wps="http://schemas.microsoft.com/office/word/2010/wordprocessingShape" mc:Ignorable="w14 w15 w16se w16cid w16 w16cex wp14">
+<w:document xmlns:wpc="http://schemas.microsoft.com/office/word/2010/wordprocessingCanvas" xmlns:cx="http://schemas.microsoft.com/office/drawing/2014/chartex" xmlns:cx1="http://schemas.microsoft.com/office/drawing/2015/9/8/chartex" xmlns:cx2="http://schemas.microsoft.com/office/drawing/2015/10/21/chartex" xmlns:cx3="http://schemas.microsoft.com/office/drawing/2016/5/9/chartex" xmlns:cx4="http://schemas.microsoft.com/office/drawing/2016/5/10/chartex" xmlns:cx5="http://schemas.microsoft.com/office/drawing/2016/5/11/chartex" xmlns:cx6="http://schemas.microsoft.com/office/drawing/2016/5/12/chartex" xmlns:cx7="http://schemas.microsoft.com/office/drawing/2016/5/13/chartex" xmlns:cx8="http://schemas.microsoft.com/office/drawing/2016/5/14/chartex" xmlns:mc="http://schemas.openxmlformats.org/markup-compatibility/2006" xmlns:aink="http://schemas.microsoft.com/office/drawing/2016/ink" xmlns:am3d="http://schemas.microsoft.com/office/drawing/2017/model3d" xmlns:o="urn:schemas-microsoft-com:office:office" xmlns:r="http://schemas.openxmlformats.org/officeDocument/2006/relationships" xmlns:m="http://schemas.openxmlformats.org/officeDocument/2006/math" xmlns:v="urn:schemas-microsoft-com:vml" xmlns:wp14="http://schemas.microsoft.com/office/word/2010/wordprocessingDrawing" xmlns:wp="http://schemas.openxmlformats.org/drawingml/2006/wordprocessingDrawing" xmlns:w10="urn:schemas-microsoft-com:office:word" xmlns:w="http://schemas.openxmlformats.org/wordprocessingml/2006/main" xmlns:w14="http://schemas.microsoft.com/office/word/2010/wordml" xmlns:w15="http://schemas.microsoft.com/office/word/2012/wordml" xmlns:w16cid="http://schemas.microsoft.com/office/word/2016/wordml/cid" xmlns:w16se="http://schemas.microsoft.com/office/word/2015/wordml/symex" xmlns:wpg="http://schemas.microsoft.com/office/word/2010/wordprocessingGroup" xmlns:wpi="http://schemas.microsoft.com/office/word/2010/wordprocessingInk" xmlns:wne="http://schemas.microsoft.com/office/word/2006/wordml" xmlns:wps="http://schemas.microsoft.com/office/word/2010/wordprocessingShape" mc:Ignorable="w14 w15 w16se w16cid wp14">
   <w:body>
     <w:p>
       <w:pPr>
@@ -26,10 +26,10 @@
         <w:tblLook w:val="04A0" w:firstRow="1" w:lastRow="0" w:firstColumn="1" w:lastColumn="0" w:noHBand="0" w:noVBand="1"/>
       </w:tblPr>
       <w:tblGrid>
-        <w:gridCol w:w="874"/>
-        <w:gridCol w:w="1756"/>
-        <w:gridCol w:w="4398"/>
-        <w:gridCol w:w="856"/>
+        <w:gridCol w:w="1127"/>
+        <w:gridCol w:w="2117"/>
+        <w:gridCol w:w="5133"/>
+        <w:gridCol w:w="973"/>
       </w:tblGrid>
       <w:tr>
         <w:trPr>
@@ -721,10 +721,10 @@
         <w:tblLook w:val="04A0" w:firstRow="1" w:lastRow="0" w:firstColumn="1" w:lastColumn="0" w:noHBand="0" w:noVBand="1"/>
       </w:tblPr>
       <w:tblGrid>
-        <w:gridCol w:w="1242"/>
-        <w:gridCol w:w="397"/>
+        <w:gridCol w:w="1422"/>
+        <w:gridCol w:w="433"/>
         <w:gridCol w:w="1211"/>
-        <w:gridCol w:w="5400"/>
+        <w:gridCol w:w="5184"/>
         <w:gridCol w:w="829"/>
       </w:tblGrid>
       <w:tr>
@@ -1202,7 +1202,25 @@
                 <w:sz w:val="16"/>
                 <w:szCs w:val="16"/>
               </w:rPr>
-              <w:t>Makes 3 pots, each lasts 2H</w:t>
+              <w:t xml:space="preserve">Makes 3 pots, each </w:t>
+            </w:r>
+            <w:proofErr w:type="gramStart"/>
+            <w:r>
+              <w:rPr>
+                <w:rFonts w:ascii="Pericles" w:hAnsi="Pericles"/>
+                <w:sz w:val="16"/>
+                <w:szCs w:val="16"/>
+              </w:rPr>
+              <w:t>lasts</w:t>
+            </w:r>
+            <w:proofErr w:type="gramEnd"/>
+            <w:r>
+              <w:rPr>
+                <w:rFonts w:ascii="Pericles" w:hAnsi="Pericles"/>
+                <w:sz w:val="16"/>
+                <w:szCs w:val="16"/>
+              </w:rPr>
+              <w:t xml:space="preserve"> 2H</w:t>
             </w:r>
           </w:p>
         </w:tc>
@@ -3445,6 +3463,7 @@
           <w:sz w:val="20"/>
           <w:szCs w:val="20"/>
         </w:rPr>
+        <w:lastRenderedPageBreak/>
         <w:t>Armor</w:t>
       </w:r>
       <w:r>
@@ -3462,14 +3481,6 @@
           <w:szCs w:val="20"/>
         </w:rPr>
         <w:t>mith Recipes, Tier 2</w:t>
-      </w:r>
-      <w:r>
-        <w:rPr>
-          <w:rFonts w:ascii="Pericles" w:hAnsi="Pericles"/>
-          <w:sz w:val="20"/>
-          <w:szCs w:val="20"/>
-        </w:rPr>
-        <w:t xml:space="preserve"> – Armor has 2 slots for essence unless otherwise stated</w:t>
       </w:r>
     </w:p>
     <w:tbl>
@@ -3899,7 +3910,6 @@
                 <w:sz w:val="16"/>
                 <w:szCs w:val="16"/>
               </w:rPr>
-              <w:lastRenderedPageBreak/>
               <w:t>Heavy Armor (Arms, Head, Legs), AV 4</w:t>
             </w:r>
           </w:p>
@@ -5053,10 +5063,10 @@
         <w:tblLook w:val="04A0" w:firstRow="1" w:lastRow="0" w:firstColumn="1" w:lastColumn="0" w:noHBand="0" w:noVBand="1"/>
       </w:tblPr>
       <w:tblGrid>
-        <w:gridCol w:w="1628"/>
-        <w:gridCol w:w="492"/>
+        <w:gridCol w:w="1567"/>
+        <w:gridCol w:w="433"/>
         <w:gridCol w:w="1211"/>
-        <w:gridCol w:w="4802"/>
+        <w:gridCol w:w="4922"/>
         <w:gridCol w:w="829"/>
       </w:tblGrid>
       <w:tr>
@@ -5921,10 +5931,10 @@
         <w:tblLook w:val="04A0" w:firstRow="1" w:lastRow="0" w:firstColumn="1" w:lastColumn="0" w:noHBand="0" w:noVBand="1"/>
       </w:tblPr>
       <w:tblGrid>
-        <w:gridCol w:w="1113"/>
-        <w:gridCol w:w="385"/>
+        <w:gridCol w:w="1363"/>
+        <w:gridCol w:w="433"/>
         <w:gridCol w:w="1211"/>
-        <w:gridCol w:w="5424"/>
+        <w:gridCol w:w="5126"/>
         <w:gridCol w:w="829"/>
       </w:tblGrid>
       <w:tr>
@@ -6577,6 +6587,7 @@
                 <w:sz w:val="16"/>
                 <w:szCs w:val="16"/>
               </w:rPr>
+              <w:lastRenderedPageBreak/>
               <w:t>Mushroom Soup</w:t>
             </w:r>
           </w:p>
@@ -6984,10 +6995,10 @@
         <w:tblLook w:val="04A0" w:firstRow="1" w:lastRow="0" w:firstColumn="1" w:lastColumn="0" w:noHBand="0" w:noVBand="1"/>
       </w:tblPr>
       <w:tblGrid>
-        <w:gridCol w:w="1958"/>
-        <w:gridCol w:w="492"/>
+        <w:gridCol w:w="1989"/>
+        <w:gridCol w:w="433"/>
         <w:gridCol w:w="1211"/>
-        <w:gridCol w:w="4473"/>
+        <w:gridCol w:w="4501"/>
         <w:gridCol w:w="829"/>
       </w:tblGrid>
       <w:tr>
@@ -7501,11 +7512,11 @@
         <w:tblLook w:val="04A0" w:firstRow="1" w:lastRow="0" w:firstColumn="1" w:lastColumn="0" w:noHBand="0" w:noVBand="1"/>
       </w:tblPr>
       <w:tblGrid>
-        <w:gridCol w:w="1124"/>
+        <w:gridCol w:w="1280"/>
         <w:gridCol w:w="631"/>
         <w:gridCol w:w="513"/>
-        <w:gridCol w:w="1416"/>
-        <w:gridCol w:w="5077"/>
+        <w:gridCol w:w="1502"/>
+        <w:gridCol w:w="4835"/>
         <w:gridCol w:w="829"/>
       </w:tblGrid>
       <w:tr>
@@ -8942,7 +8953,35 @@
                 <w:sz w:val="16"/>
                 <w:szCs w:val="16"/>
               </w:rPr>
-              <w:t>Allows storage of a single use of a spell with an enchanting roll</w:t>
+              <w:t xml:space="preserve">Allows storage of </w:t>
+            </w:r>
+            <w:proofErr w:type="gramStart"/>
+            <w:r>
+              <w:rPr>
+                <w:rFonts w:ascii="Pericles" w:hAnsi="Pericles"/>
+                <w:sz w:val="16"/>
+                <w:szCs w:val="16"/>
+              </w:rPr>
+              <w:t>a sin</w:t>
+            </w:r>
+            <w:bookmarkStart w:id="0" w:name="_GoBack"/>
+            <w:bookmarkEnd w:id="0"/>
+            <w:r>
+              <w:rPr>
+                <w:rFonts w:ascii="Pericles" w:hAnsi="Pericles"/>
+                <w:sz w:val="16"/>
+                <w:szCs w:val="16"/>
+              </w:rPr>
+              <w:t>gle use</w:t>
+            </w:r>
+            <w:proofErr w:type="gramEnd"/>
+            <w:r>
+              <w:rPr>
+                <w:rFonts w:ascii="Pericles" w:hAnsi="Pericles"/>
+                <w:sz w:val="16"/>
+                <w:szCs w:val="16"/>
+              </w:rPr>
+              <w:t xml:space="preserve"> of a spell with an enchanting roll</w:t>
             </w:r>
           </w:p>
         </w:tc>
@@ -9577,6 +9616,7 @@
                 <w:sz w:val="16"/>
                 <w:szCs w:val="16"/>
               </w:rPr>
+              <w:lastRenderedPageBreak/>
               <w:t>Door Guard</w:t>
             </w:r>
           </w:p>
@@ -10897,7 +10937,6 @@
                 <w:sz w:val="16"/>
                 <w:szCs w:val="16"/>
               </w:rPr>
-              <w:lastRenderedPageBreak/>
               <w:t>Weapon, Medium</w:t>
             </w:r>
           </w:p>
@@ -12047,8 +12086,18 @@
                 <w:sz w:val="16"/>
                 <w:szCs w:val="16"/>
               </w:rPr>
-              <w:t>20 arrows, -1 accuracy</w:t>
-            </w:r>
+              <w:t xml:space="preserve">20 arrows, -1 </w:t>
+            </w:r>
+            <w:proofErr w:type="gramStart"/>
+            <w:r>
+              <w:rPr>
+                <w:rFonts w:ascii="Pericles" w:hAnsi="Pericles"/>
+                <w:sz w:val="16"/>
+                <w:szCs w:val="16"/>
+              </w:rPr>
+              <w:t>accuracy</w:t>
+            </w:r>
+            <w:proofErr w:type="gramEnd"/>
           </w:p>
         </w:tc>
         <w:tc>
@@ -12887,6 +12936,7 @@
                 <w:sz w:val="16"/>
                 <w:szCs w:val="16"/>
               </w:rPr>
+              <w:lastRenderedPageBreak/>
               <w:t>Torch</w:t>
             </w:r>
           </w:p>
@@ -13003,7 +13053,7 @@
 </file>
 
 <file path=word/numbering.xml><?xml version="1.0" encoding="utf-8"?>
-<w:numbering xmlns:wpc="http://schemas.microsoft.com/office/word/2010/wordprocessingCanvas" xmlns:cx="http://schemas.microsoft.com/office/drawing/2014/chartex" xmlns:cx1="http://schemas.microsoft.com/office/drawing/2015/9/8/chartex" xmlns:cx2="http://schemas.microsoft.com/office/drawing/2015/10/21/chartex" xmlns:cx3="http://schemas.microsoft.com/office/drawing/2016/5/9/chartex" xmlns:cx4="http://schemas.microsoft.com/office/drawing/2016/5/10/chartex" xmlns:cx5="http://schemas.microsoft.com/office/drawing/2016/5/11/chartex" xmlns:cx6="http://schemas.microsoft.com/office/drawing/2016/5/12/chartex" xmlns:cx7="http://schemas.microsoft.com/office/drawing/2016/5/13/chartex" xmlns:cx8="http://schemas.microsoft.com/office/drawing/2016/5/14/chartex" xmlns:mc="http://schemas.openxmlformats.org/markup-compatibility/2006" xmlns:aink="http://schemas.microsoft.com/office/drawing/2016/ink" xmlns:am3d="http://schemas.microsoft.com/office/drawing/2017/model3d" xmlns:o="urn:schemas-microsoft-com:office:office" xmlns:r="http://schemas.openxmlformats.org/officeDocument/2006/relationships" xmlns:m="http://schemas.openxmlformats.org/officeDocument/2006/math" xmlns:v="urn:schemas-microsoft-com:vml" xmlns:wp14="http://schemas.microsoft.com/office/word/2010/wordprocessingDrawing" xmlns:wp="http://schemas.openxmlformats.org/drawingml/2006/wordprocessingDrawing" xmlns:w10="urn:schemas-microsoft-com:office:word" xmlns:w="http://schemas.openxmlformats.org/wordprocessingml/2006/main" xmlns:w14="http://schemas.microsoft.com/office/word/2010/wordml" xmlns:w15="http://schemas.microsoft.com/office/word/2012/wordml" xmlns:w16cex="http://schemas.microsoft.com/office/word/2018/wordml/cex" xmlns:w16cid="http://schemas.microsoft.com/office/word/2016/wordml/cid" xmlns:w16="http://schemas.microsoft.com/office/word/2018/wordml" xmlns:w16se="http://schemas.microsoft.com/office/word/2015/wordml/symex" xmlns:wpg="http://schemas.microsoft.com/office/word/2010/wordprocessingGroup" xmlns:wpi="http://schemas.microsoft.com/office/word/2010/wordprocessingInk" xmlns:wne="http://schemas.microsoft.com/office/word/2006/wordml" xmlns:wps="http://schemas.microsoft.com/office/word/2010/wordprocessingShape" mc:Ignorable="w14 w15 w16se w16cid w16 w16cex wp14">
+<w:numbering xmlns:wpc="http://schemas.microsoft.com/office/word/2010/wordprocessingCanvas" xmlns:cx="http://schemas.microsoft.com/office/drawing/2014/chartex" xmlns:cx1="http://schemas.microsoft.com/office/drawing/2015/9/8/chartex" xmlns:cx2="http://schemas.microsoft.com/office/drawing/2015/10/21/chartex" xmlns:cx3="http://schemas.microsoft.com/office/drawing/2016/5/9/chartex" xmlns:cx4="http://schemas.microsoft.com/office/drawing/2016/5/10/chartex" xmlns:cx5="http://schemas.microsoft.com/office/drawing/2016/5/11/chartex" xmlns:cx6="http://schemas.microsoft.com/office/drawing/2016/5/12/chartex" xmlns:cx7="http://schemas.microsoft.com/office/drawing/2016/5/13/chartex" xmlns:cx8="http://schemas.microsoft.com/office/drawing/2016/5/14/chartex" xmlns:mc="http://schemas.openxmlformats.org/markup-compatibility/2006" xmlns:aink="http://schemas.microsoft.com/office/drawing/2016/ink" xmlns:am3d="http://schemas.microsoft.com/office/drawing/2017/model3d" xmlns:o="urn:schemas-microsoft-com:office:office" xmlns:r="http://schemas.openxmlformats.org/officeDocument/2006/relationships" xmlns:m="http://schemas.openxmlformats.org/officeDocument/2006/math" xmlns:v="urn:schemas-microsoft-com:vml" xmlns:wp14="http://schemas.microsoft.com/office/word/2010/wordprocessingDrawing" xmlns:wp="http://schemas.openxmlformats.org/drawingml/2006/wordprocessingDrawing" xmlns:w10="urn:schemas-microsoft-com:office:word" xmlns:w="http://schemas.openxmlformats.org/wordprocessingml/2006/main" xmlns:w14="http://schemas.microsoft.com/office/word/2010/wordml" xmlns:w15="http://schemas.microsoft.com/office/word/2012/wordml" xmlns:w16cid="http://schemas.microsoft.com/office/word/2016/wordml/cid" xmlns:w16se="http://schemas.microsoft.com/office/word/2015/wordml/symex" xmlns:wpg="http://schemas.microsoft.com/office/word/2010/wordprocessingGroup" xmlns:wpi="http://schemas.microsoft.com/office/word/2010/wordprocessingInk" xmlns:wne="http://schemas.microsoft.com/office/word/2006/wordml" xmlns:wps="http://schemas.microsoft.com/office/word/2010/wordprocessingShape" mc:Ignorable="w14 w15 w16se w16cid wp14">
   <w:abstractNum w:abstractNumId="0" w15:restartNumberingAfterBreak="0">
     <w:nsid w:val="4D8E08DB"/>
     <w:multiLevelType w:val="hybridMultilevel"/>
@@ -13124,7 +13174,7 @@
 </file>
 
 <file path=word/styles.xml><?xml version="1.0" encoding="utf-8"?>
-<w:styles xmlns:mc="http://schemas.openxmlformats.org/markup-compatibility/2006" xmlns:r="http://schemas.openxmlformats.org/officeDocument/2006/relationships" xmlns:w="http://schemas.openxmlformats.org/wordprocessingml/2006/main" xmlns:w14="http://schemas.microsoft.com/office/word/2010/wordml" xmlns:w15="http://schemas.microsoft.com/office/word/2012/wordml" xmlns:w16cex="http://schemas.microsoft.com/office/word/2018/wordml/cex" xmlns:w16cid="http://schemas.microsoft.com/office/word/2016/wordml/cid" xmlns:w16="http://schemas.microsoft.com/office/word/2018/wordml" xmlns:w16se="http://schemas.microsoft.com/office/word/2015/wordml/symex" mc:Ignorable="w14 w15 w16se w16cid w16 w16cex">
+<w:styles xmlns:mc="http://schemas.openxmlformats.org/markup-compatibility/2006" xmlns:r="http://schemas.openxmlformats.org/officeDocument/2006/relationships" xmlns:w="http://schemas.openxmlformats.org/wordprocessingml/2006/main" xmlns:w14="http://schemas.microsoft.com/office/word/2010/wordml" xmlns:w15="http://schemas.microsoft.com/office/word/2012/wordml" xmlns:w16cid="http://schemas.microsoft.com/office/word/2016/wordml/cid" xmlns:w16se="http://schemas.microsoft.com/office/word/2015/wordml/symex" mc:Ignorable="w14 w15 w16se w16cid">
   <w:docDefaults>
     <w:rPrDefault>
       <w:rPr>
@@ -13140,7 +13190,7 @@
       </w:pPr>
     </w:pPrDefault>
   </w:docDefaults>
-  <w:latentStyles w:defLockedState="0" w:defUIPriority="99" w:defSemiHidden="0" w:defUnhideWhenUsed="0" w:defQFormat="0" w:count="376">
+  <w:latentStyles w:defLockedState="0" w:defUIPriority="99" w:defSemiHidden="0" w:defUnhideWhenUsed="0" w:defQFormat="0" w:count="375">
     <w:lsdException w:name="Normal" w:uiPriority="0" w:qFormat="1"/>
     <w:lsdException w:name="heading 1" w:uiPriority="9" w:qFormat="1"/>
     <w:lsdException w:name="heading 2" w:semiHidden="1" w:uiPriority="9" w:unhideWhenUsed="1" w:qFormat="1"/>
@@ -13516,7 +13566,6 @@
     <w:lsdException w:name="Smart Hyperlink" w:semiHidden="1" w:unhideWhenUsed="1"/>
     <w:lsdException w:name="Hashtag" w:semiHidden="1" w:unhideWhenUsed="1"/>
     <w:lsdException w:name="Unresolved Mention" w:semiHidden="1" w:unhideWhenUsed="1"/>
-    <w:lsdException w:name="Smart Link" w:semiHidden="1" w:unhideWhenUsed="1"/>
   </w:latentStyles>
   <w:style w:type="paragraph" w:default="1" w:styleId="Normal">
     <w:name w:val="Normal"/>

</xml_diff>

<commit_message>
A few more craft recipes
</commit_message>
<xml_diff>
--- a/SS06 -- Crafting Recipes.docx
+++ b/SS06 -- Crafting Recipes.docx
@@ -2555,7 +2555,23 @@
                 <w:sz w:val="16"/>
                 <w:szCs w:val="16"/>
               </w:rPr>
-              <w:t>Additional Essence Slot</w:t>
+              <w:t xml:space="preserve">Additional </w:t>
+            </w:r>
+            <w:r>
+              <w:rPr>
+                <w:rFonts w:ascii="Pericles" w:hAnsi="Pericles"/>
+                <w:sz w:val="16"/>
+                <w:szCs w:val="16"/>
+              </w:rPr>
+              <w:t>Augment</w:t>
+            </w:r>
+            <w:r>
+              <w:rPr>
+                <w:rFonts w:ascii="Pericles" w:hAnsi="Pericles"/>
+                <w:sz w:val="16"/>
+                <w:szCs w:val="16"/>
+              </w:rPr>
+              <w:t xml:space="preserve"> Slot</w:t>
             </w:r>
           </w:p>
         </w:tc>
@@ -2672,7 +2688,7 @@
                 <w:sz w:val="16"/>
                 <w:szCs w:val="16"/>
               </w:rPr>
-              <w:t>Repair Kit (metal)</w:t>
+              <w:t>Beginner Jerkin, AHL, M, AV2</w:t>
             </w:r>
           </w:p>
         </w:tc>
@@ -2717,7 +2733,24 @@
                 <w:sz w:val="16"/>
                 <w:szCs w:val="16"/>
               </w:rPr>
-              <w:t>Metal x 2</w:t>
+              <w:t>Cloth x 2 +</w:t>
+            </w:r>
+          </w:p>
+          <w:p>
+            <w:pPr>
+              <w:rPr>
+                <w:rFonts w:ascii="Pericles" w:hAnsi="Pericles"/>
+                <w:sz w:val="16"/>
+                <w:szCs w:val="16"/>
+              </w:rPr>
+            </w:pPr>
+            <w:r>
+              <w:rPr>
+                <w:rFonts w:ascii="Pericles" w:hAnsi="Pericles"/>
+                <w:sz w:val="16"/>
+                <w:szCs w:val="16"/>
+              </w:rPr>
+              <w:t>Metal x 1</w:t>
             </w:r>
           </w:p>
         </w:tc>
@@ -2733,31 +2766,6 @@
                 <w:szCs w:val="16"/>
               </w:rPr>
             </w:pPr>
-            <w:r>
-              <w:rPr>
-                <w:rFonts w:ascii="Pericles" w:hAnsi="Pericles"/>
-                <w:sz w:val="16"/>
-                <w:szCs w:val="16"/>
-              </w:rPr>
-              <w:t>Can repair metal weapons and armor, 6 uses</w:t>
-            </w:r>
-          </w:p>
-          <w:p>
-            <w:pPr>
-              <w:rPr>
-                <w:rFonts w:ascii="Pericles" w:hAnsi="Pericles"/>
-                <w:sz w:val="16"/>
-                <w:szCs w:val="16"/>
-              </w:rPr>
-            </w:pPr>
-            <w:r>
-              <w:rPr>
-                <w:rFonts w:ascii="Pericles" w:hAnsi="Pericles"/>
-                <w:sz w:val="16"/>
-                <w:szCs w:val="16"/>
-              </w:rPr>
-              <w:t>Repairs 1d4 gear checks on a successful use</w:t>
-            </w:r>
           </w:p>
         </w:tc>
         <w:tc>
@@ -2779,7 +2787,7 @@
                 <w:sz w:val="16"/>
                 <w:szCs w:val="16"/>
               </w:rPr>
-              <w:t>30g</w:t>
+              <w:t>45g</w:t>
             </w:r>
           </w:p>
         </w:tc>
@@ -2806,7 +2814,7 @@
                 <w:sz w:val="16"/>
                 <w:szCs w:val="16"/>
               </w:rPr>
-              <w:t>Arms, Head or Legs, Medium, AV2</w:t>
+              <w:t>Beginner Jerkin, C, M, AV2</w:t>
             </w:r>
           </w:p>
         </w:tc>
@@ -2829,7 +2837,7 @@
                 <w:sz w:val="16"/>
                 <w:szCs w:val="16"/>
               </w:rPr>
-              <w:t>10</w:t>
+              <w:t>12</w:t>
             </w:r>
           </w:p>
         </w:tc>
@@ -2851,24 +2859,24 @@
                 <w:sz w:val="16"/>
                 <w:szCs w:val="16"/>
               </w:rPr>
-              <w:t>Cloth x 2 +</w:t>
-            </w:r>
-          </w:p>
-          <w:p>
-            <w:pPr>
-              <w:rPr>
-                <w:rFonts w:ascii="Pericles" w:hAnsi="Pericles"/>
-                <w:sz w:val="16"/>
-                <w:szCs w:val="16"/>
-              </w:rPr>
-            </w:pPr>
-            <w:r>
-              <w:rPr>
-                <w:rFonts w:ascii="Pericles" w:hAnsi="Pericles"/>
-                <w:sz w:val="16"/>
-                <w:szCs w:val="16"/>
-              </w:rPr>
-              <w:t>Metal x 1</w:t>
+              <w:t>Cloth x 6 +</w:t>
+            </w:r>
+          </w:p>
+          <w:p>
+            <w:pPr>
+              <w:rPr>
+                <w:rFonts w:ascii="Pericles" w:hAnsi="Pericles"/>
+                <w:sz w:val="16"/>
+                <w:szCs w:val="16"/>
+              </w:rPr>
+            </w:pPr>
+            <w:r>
+              <w:rPr>
+                <w:rFonts w:ascii="Pericles" w:hAnsi="Pericles"/>
+                <w:sz w:val="16"/>
+                <w:szCs w:val="16"/>
+              </w:rPr>
+              <w:t>Metal x 3</w:t>
             </w:r>
           </w:p>
         </w:tc>
@@ -2905,7 +2913,7 @@
                 <w:sz w:val="16"/>
                 <w:szCs w:val="16"/>
               </w:rPr>
-              <w:t>45g</w:t>
+              <w:t>135g</w:t>
             </w:r>
           </w:p>
         </w:tc>
@@ -2932,24 +2940,7 @@
                 <w:sz w:val="16"/>
                 <w:szCs w:val="16"/>
               </w:rPr>
-              <w:t>Arms, Head or Legs,</w:t>
-            </w:r>
-          </w:p>
-          <w:p>
-            <w:pPr>
-              <w:rPr>
-                <w:rFonts w:ascii="Pericles" w:hAnsi="Pericles"/>
-                <w:sz w:val="16"/>
-                <w:szCs w:val="16"/>
-              </w:rPr>
-            </w:pPr>
-            <w:r>
-              <w:rPr>
-                <w:rFonts w:ascii="Pericles" w:hAnsi="Pericles"/>
-                <w:sz w:val="16"/>
-                <w:szCs w:val="16"/>
-              </w:rPr>
-              <w:t>Heavy, AV3</w:t>
+              <w:t>Beginner Iron, AHL, H, AV3</w:t>
             </w:r>
           </w:p>
         </w:tc>
@@ -3075,7 +3066,7 @@
                 <w:sz w:val="16"/>
                 <w:szCs w:val="16"/>
               </w:rPr>
-              <w:t>Chest, Medium, AV2</w:t>
+              <w:t>Beginner Iron, C, H, AV3</w:t>
             </w:r>
           </w:p>
         </w:tc>
@@ -3098,7 +3089,7 @@
                 <w:sz w:val="16"/>
                 <w:szCs w:val="16"/>
               </w:rPr>
-              <w:t>12</w:t>
+              <w:t>14</w:t>
             </w:r>
           </w:p>
         </w:tc>
@@ -3137,7 +3128,7 @@
                 <w:sz w:val="16"/>
                 <w:szCs w:val="16"/>
               </w:rPr>
-              <w:t>Metal x 3</w:t>
+              <w:t>Metal x 12</w:t>
             </w:r>
           </w:p>
         </w:tc>
@@ -3174,7 +3165,7 @@
                 <w:sz w:val="16"/>
                 <w:szCs w:val="16"/>
               </w:rPr>
-              <w:t>135g</w:t>
+              <w:t>270G</w:t>
             </w:r>
           </w:p>
         </w:tc>
@@ -3201,7 +3192,7 @@
                 <w:sz w:val="16"/>
                 <w:szCs w:val="16"/>
               </w:rPr>
-              <w:t>Chest, Heavy, AV3</w:t>
+              <w:t>Repair Kit (metal)</w:t>
             </w:r>
           </w:p>
         </w:tc>
@@ -3224,7 +3215,7 @@
                 <w:sz w:val="16"/>
                 <w:szCs w:val="16"/>
               </w:rPr>
-              <w:t>14</w:t>
+              <w:t>10</w:t>
             </w:r>
           </w:p>
         </w:tc>
@@ -3246,24 +3237,7 @@
                 <w:sz w:val="16"/>
                 <w:szCs w:val="16"/>
               </w:rPr>
-              <w:t>Cloth x 6 +</w:t>
-            </w:r>
-          </w:p>
-          <w:p>
-            <w:pPr>
-              <w:rPr>
-                <w:rFonts w:ascii="Pericles" w:hAnsi="Pericles"/>
-                <w:sz w:val="16"/>
-                <w:szCs w:val="16"/>
-              </w:rPr>
-            </w:pPr>
-            <w:r>
-              <w:rPr>
-                <w:rFonts w:ascii="Pericles" w:hAnsi="Pericles"/>
-                <w:sz w:val="16"/>
-                <w:szCs w:val="16"/>
-              </w:rPr>
-              <w:t>Metal x 12</w:t>
+              <w:t>Metal x 2</w:t>
             </w:r>
           </w:p>
         </w:tc>
@@ -3279,6 +3253,31 @@
                 <w:szCs w:val="16"/>
               </w:rPr>
             </w:pPr>
+            <w:r>
+              <w:rPr>
+                <w:rFonts w:ascii="Pericles" w:hAnsi="Pericles"/>
+                <w:sz w:val="16"/>
+                <w:szCs w:val="16"/>
+              </w:rPr>
+              <w:t>Can repair metal weapons and armor, 6 uses</w:t>
+            </w:r>
+          </w:p>
+          <w:p>
+            <w:pPr>
+              <w:rPr>
+                <w:rFonts w:ascii="Pericles" w:hAnsi="Pericles"/>
+                <w:sz w:val="16"/>
+                <w:szCs w:val="16"/>
+              </w:rPr>
+            </w:pPr>
+            <w:r>
+              <w:rPr>
+                <w:rFonts w:ascii="Pericles" w:hAnsi="Pericles"/>
+                <w:sz w:val="16"/>
+                <w:szCs w:val="16"/>
+              </w:rPr>
+              <w:t>Repairs 1d4 gear checks on a successful use</w:t>
+            </w:r>
           </w:p>
         </w:tc>
         <w:tc>
@@ -3300,7 +3299,7 @@
                 <w:sz w:val="16"/>
                 <w:szCs w:val="16"/>
               </w:rPr>
-              <w:t>270G</w:t>
+              <w:t>30g</w:t>
             </w:r>
           </w:p>
         </w:tc>
@@ -3486,13 +3485,13 @@
     <w:tbl>
       <w:tblPr>
         <w:tblStyle w:val="TableGrid"/>
-        <w:tblW w:w="8959" w:type="dxa"/>
+        <w:tblW w:w="9549" w:type="dxa"/>
         <w:tblLook w:val="04A0" w:firstRow="1" w:lastRow="0" w:firstColumn="1" w:lastColumn="0" w:noHBand="0" w:noVBand="1"/>
       </w:tblPr>
       <w:tblGrid>
-        <w:gridCol w:w="2283"/>
+        <w:gridCol w:w="2765"/>
         <w:gridCol w:w="513"/>
-        <w:gridCol w:w="1228"/>
+        <w:gridCol w:w="1336"/>
         <w:gridCol w:w="4106"/>
         <w:gridCol w:w="829"/>
       </w:tblGrid>
@@ -3502,7 +3501,7 @@
         </w:trPr>
         <w:tc>
           <w:tcPr>
-            <w:tcW w:w="0" w:type="auto"/>
+            <w:tcW w:w="2765" w:type="dxa"/>
           </w:tcPr>
           <w:p>
             <w:pPr>
@@ -3550,7 +3549,7 @@
         </w:tc>
         <w:tc>
           <w:tcPr>
-            <w:tcW w:w="1228" w:type="dxa"/>
+            <w:tcW w:w="1336" w:type="dxa"/>
           </w:tcPr>
           <w:p>
             <w:pPr>
@@ -3627,7 +3626,7 @@
         </w:trPr>
         <w:tc>
           <w:tcPr>
-            <w:tcW w:w="0" w:type="auto"/>
+            <w:tcW w:w="2765" w:type="dxa"/>
           </w:tcPr>
           <w:p>
             <w:pPr>
@@ -3651,7 +3650,7 @@
                 <w:sz w:val="16"/>
                 <w:szCs w:val="16"/>
               </w:rPr>
-              <w:t>Essence</w:t>
+              <w:t>Augment</w:t>
             </w:r>
             <w:r>
               <w:rPr>
@@ -3688,7 +3687,7 @@
         </w:tc>
         <w:tc>
           <w:tcPr>
-            <w:tcW w:w="1228" w:type="dxa"/>
+            <w:tcW w:w="1336" w:type="dxa"/>
           </w:tcPr>
           <w:p>
             <w:pPr>
@@ -3760,23 +3759,23 @@
         </w:trPr>
         <w:tc>
           <w:tcPr>
-            <w:tcW w:w="0" w:type="auto"/>
-          </w:tcPr>
-          <w:p>
-            <w:pPr>
-              <w:rPr>
-                <w:rFonts w:ascii="Pericles" w:hAnsi="Pericles"/>
-                <w:sz w:val="16"/>
-                <w:szCs w:val="16"/>
-              </w:rPr>
-            </w:pPr>
-            <w:r>
-              <w:rPr>
-                <w:rFonts w:ascii="Pericles" w:hAnsi="Pericles"/>
-                <w:sz w:val="16"/>
-                <w:szCs w:val="16"/>
-              </w:rPr>
-              <w:t>Repair Kit (metal), Tier 2</w:t>
+            <w:tcW w:w="2765" w:type="dxa"/>
+          </w:tcPr>
+          <w:p>
+            <w:pPr>
+              <w:rPr>
+                <w:rFonts w:ascii="Pericles" w:hAnsi="Pericles"/>
+                <w:sz w:val="16"/>
+                <w:szCs w:val="16"/>
+              </w:rPr>
+            </w:pPr>
+            <w:r>
+              <w:rPr>
+                <w:rFonts w:ascii="Pericles" w:hAnsi="Pericles"/>
+                <w:sz w:val="16"/>
+                <w:szCs w:val="16"/>
+              </w:rPr>
+              <w:t>Brigand Gear, AHL, M, AV2</w:t>
             </w:r>
           </w:p>
         </w:tc>
@@ -3805,23 +3804,40 @@
         </w:tc>
         <w:tc>
           <w:tcPr>
-            <w:tcW w:w="1228" w:type="dxa"/>
-          </w:tcPr>
-          <w:p>
-            <w:pPr>
-              <w:rPr>
-                <w:rFonts w:ascii="Pericles" w:hAnsi="Pericles"/>
-                <w:sz w:val="16"/>
-                <w:szCs w:val="16"/>
-              </w:rPr>
-            </w:pPr>
-            <w:r>
-              <w:rPr>
-                <w:rFonts w:ascii="Pericles" w:hAnsi="Pericles"/>
-                <w:sz w:val="16"/>
-                <w:szCs w:val="16"/>
-              </w:rPr>
-              <w:t>Metal x 4</w:t>
+            <w:tcW w:w="1336" w:type="dxa"/>
+          </w:tcPr>
+          <w:p>
+            <w:pPr>
+              <w:rPr>
+                <w:rFonts w:ascii="Pericles" w:hAnsi="Pericles"/>
+                <w:sz w:val="16"/>
+                <w:szCs w:val="16"/>
+              </w:rPr>
+            </w:pPr>
+            <w:r>
+              <w:rPr>
+                <w:rFonts w:ascii="Pericles" w:hAnsi="Pericles"/>
+                <w:sz w:val="16"/>
+                <w:szCs w:val="16"/>
+              </w:rPr>
+              <w:t>Cloth x 4 +</w:t>
+            </w:r>
+          </w:p>
+          <w:p>
+            <w:pPr>
+              <w:rPr>
+                <w:rFonts w:ascii="Pericles" w:hAnsi="Pericles"/>
+                <w:sz w:val="16"/>
+                <w:szCs w:val="16"/>
+              </w:rPr>
+            </w:pPr>
+            <w:r>
+              <w:rPr>
+                <w:rFonts w:ascii="Pericles" w:hAnsi="Pericles"/>
+                <w:sz w:val="16"/>
+                <w:szCs w:val="16"/>
+              </w:rPr>
+              <w:t>Metal x 2</w:t>
             </w:r>
           </w:p>
         </w:tc>
@@ -3843,24 +3859,25 @@
                 <w:sz w:val="16"/>
                 <w:szCs w:val="16"/>
               </w:rPr>
-              <w:t>Can repair metal weapons and armor, 6 uses</w:t>
-            </w:r>
-          </w:p>
-          <w:p>
-            <w:pPr>
-              <w:rPr>
-                <w:rFonts w:ascii="Pericles" w:hAnsi="Pericles"/>
-                <w:sz w:val="16"/>
-                <w:szCs w:val="16"/>
-              </w:rPr>
-            </w:pPr>
-            <w:r>
-              <w:rPr>
-                <w:rFonts w:ascii="Pericles" w:hAnsi="Pericles"/>
-                <w:sz w:val="16"/>
-                <w:szCs w:val="16"/>
-              </w:rPr>
-              <w:t>Repairs 1d6 gear checks on a successful use</w:t>
+              <w:t xml:space="preserve">Wearing a full </w:t>
+            </w:r>
+            <w:proofErr w:type="spellStart"/>
+            <w:r>
+              <w:rPr>
+                <w:rFonts w:ascii="Pericles" w:hAnsi="Pericles"/>
+                <w:sz w:val="16"/>
+                <w:szCs w:val="16"/>
+              </w:rPr>
+              <w:t>suit</w:t>
+            </w:r>
+            <w:proofErr w:type="spellEnd"/>
+            <w:r>
+              <w:rPr>
+                <w:rFonts w:ascii="Pericles" w:hAnsi="Pericles"/>
+                <w:sz w:val="16"/>
+                <w:szCs w:val="16"/>
+              </w:rPr>
+              <w:t xml:space="preserve"> of Brigand Gear gives +1 to all Sneak and Steal checks and negates any penalties to those checks due to armor; 1 augment slot</w:t>
             </w:r>
           </w:p>
         </w:tc>
@@ -3883,7 +3900,7 @@
                 <w:sz w:val="16"/>
                 <w:szCs w:val="16"/>
               </w:rPr>
-              <w:t>60g</w:t>
+              <w:t>90g</w:t>
             </w:r>
           </w:p>
         </w:tc>
@@ -3894,24 +3911,33 @@
         </w:trPr>
         <w:tc>
           <w:tcPr>
-            <w:tcW w:w="0" w:type="auto"/>
-          </w:tcPr>
-          <w:p>
-            <w:pPr>
-              <w:rPr>
-                <w:rFonts w:ascii="Pericles" w:hAnsi="Pericles"/>
-                <w:sz w:val="16"/>
-                <w:szCs w:val="16"/>
-              </w:rPr>
-            </w:pPr>
-            <w:r>
-              <w:rPr>
-                <w:rFonts w:ascii="Pericles" w:hAnsi="Pericles"/>
-                <w:sz w:val="16"/>
-                <w:szCs w:val="16"/>
-              </w:rPr>
-              <w:t>Heavy Armor (Arms, Head, Legs), AV 4</w:t>
-            </w:r>
+            <w:tcW w:w="2765" w:type="dxa"/>
+          </w:tcPr>
+          <w:p>
+            <w:pPr>
+              <w:rPr>
+                <w:rFonts w:ascii="Pericles" w:hAnsi="Pericles"/>
+                <w:sz w:val="16"/>
+                <w:szCs w:val="16"/>
+              </w:rPr>
+            </w:pPr>
+            <w:r>
+              <w:rPr>
+                <w:rFonts w:ascii="Pericles" w:hAnsi="Pericles"/>
+                <w:sz w:val="16"/>
+                <w:szCs w:val="16"/>
+              </w:rPr>
+              <w:t>Brigand Gear, C, M, AV2</w:t>
+            </w:r>
+          </w:p>
+          <w:p>
+            <w:pPr>
+              <w:rPr>
+                <w:rFonts w:ascii="Pericles" w:hAnsi="Pericles"/>
+                <w:sz w:val="16"/>
+                <w:szCs w:val="16"/>
+              </w:rPr>
+            </w:pPr>
           </w:p>
         </w:tc>
         <w:tc>
@@ -3933,46 +3959,46 @@
                 <w:sz w:val="16"/>
                 <w:szCs w:val="16"/>
               </w:rPr>
-              <w:t>14</w:t>
-            </w:r>
-          </w:p>
-        </w:tc>
-        <w:tc>
-          <w:tcPr>
-            <w:tcW w:w="1228" w:type="dxa"/>
-          </w:tcPr>
-          <w:p>
-            <w:pPr>
-              <w:rPr>
-                <w:rFonts w:ascii="Pericles" w:hAnsi="Pericles"/>
-                <w:sz w:val="16"/>
-                <w:szCs w:val="16"/>
-              </w:rPr>
-            </w:pPr>
-            <w:r>
-              <w:rPr>
-                <w:rFonts w:ascii="Pericles" w:hAnsi="Pericles"/>
-                <w:sz w:val="16"/>
-                <w:szCs w:val="16"/>
-              </w:rPr>
-              <w:t>Cloth x 4 +</w:t>
-            </w:r>
-          </w:p>
-          <w:p>
-            <w:pPr>
-              <w:rPr>
-                <w:rFonts w:ascii="Pericles" w:hAnsi="Pericles"/>
-                <w:sz w:val="16"/>
-                <w:szCs w:val="16"/>
-              </w:rPr>
-            </w:pPr>
-            <w:r>
-              <w:rPr>
-                <w:rFonts w:ascii="Pericles" w:hAnsi="Pericles"/>
-                <w:sz w:val="16"/>
-                <w:szCs w:val="16"/>
-              </w:rPr>
-              <w:t>Metal x 8</w:t>
+              <w:t>16</w:t>
+            </w:r>
+          </w:p>
+        </w:tc>
+        <w:tc>
+          <w:tcPr>
+            <w:tcW w:w="1336" w:type="dxa"/>
+          </w:tcPr>
+          <w:p>
+            <w:pPr>
+              <w:rPr>
+                <w:rFonts w:ascii="Pericles" w:hAnsi="Pericles"/>
+                <w:sz w:val="16"/>
+                <w:szCs w:val="16"/>
+              </w:rPr>
+            </w:pPr>
+            <w:r>
+              <w:rPr>
+                <w:rFonts w:ascii="Pericles" w:hAnsi="Pericles"/>
+                <w:sz w:val="16"/>
+                <w:szCs w:val="16"/>
+              </w:rPr>
+              <w:t>Cloth x 12 +</w:t>
+            </w:r>
+          </w:p>
+          <w:p>
+            <w:pPr>
+              <w:rPr>
+                <w:rFonts w:ascii="Pericles" w:hAnsi="Pericles"/>
+                <w:sz w:val="16"/>
+                <w:szCs w:val="16"/>
+              </w:rPr>
+            </w:pPr>
+            <w:r>
+              <w:rPr>
+                <w:rFonts w:ascii="Pericles" w:hAnsi="Pericles"/>
+                <w:sz w:val="16"/>
+                <w:szCs w:val="16"/>
+              </w:rPr>
+              <w:t>Metal x 6</w:t>
             </w:r>
           </w:p>
         </w:tc>
@@ -3994,15 +4020,25 @@
                 <w:sz w:val="16"/>
                 <w:szCs w:val="16"/>
               </w:rPr>
-              <w:t>Clumsy: Wearing any piece of this armor gives -1 Accuracy, -1 Defense</w:t>
-            </w:r>
-            <w:r>
-              <w:rPr>
-                <w:rFonts w:ascii="Pericles" w:hAnsi="Pericles"/>
-                <w:sz w:val="16"/>
-                <w:szCs w:val="16"/>
-              </w:rPr>
-              <w:t>; 1 augment slot</w:t>
+              <w:t xml:space="preserve">Wearing a full </w:t>
+            </w:r>
+            <w:proofErr w:type="spellStart"/>
+            <w:r>
+              <w:rPr>
+                <w:rFonts w:ascii="Pericles" w:hAnsi="Pericles"/>
+                <w:sz w:val="16"/>
+                <w:szCs w:val="16"/>
+              </w:rPr>
+              <w:t>suit</w:t>
+            </w:r>
+            <w:proofErr w:type="spellEnd"/>
+            <w:r>
+              <w:rPr>
+                <w:rFonts w:ascii="Pericles" w:hAnsi="Pericles"/>
+                <w:sz w:val="16"/>
+                <w:szCs w:val="16"/>
+              </w:rPr>
+              <w:t xml:space="preserve"> of Brigand Gear gives +1 to all Sneak and Steal checks and negates any penalties to those checks due to armor; 1 augment slot</w:t>
             </w:r>
           </w:p>
         </w:tc>
@@ -4025,7 +4061,7 @@
                 <w:sz w:val="16"/>
                 <w:szCs w:val="16"/>
               </w:rPr>
-              <w:t>180g</w:t>
+              <w:t>270g</w:t>
             </w:r>
           </w:p>
         </w:tc>
@@ -4036,23 +4072,23 @@
         </w:trPr>
         <w:tc>
           <w:tcPr>
-            <w:tcW w:w="0" w:type="auto"/>
-          </w:tcPr>
-          <w:p>
-            <w:pPr>
-              <w:rPr>
-                <w:rFonts w:ascii="Pericles" w:hAnsi="Pericles"/>
-                <w:sz w:val="16"/>
-                <w:szCs w:val="16"/>
-              </w:rPr>
-            </w:pPr>
-            <w:r>
-              <w:rPr>
-                <w:rFonts w:ascii="Pericles" w:hAnsi="Pericles"/>
-                <w:sz w:val="16"/>
-                <w:szCs w:val="16"/>
-              </w:rPr>
-              <w:t>Heavy Armor (Chest), AV 4</w:t>
+            <w:tcW w:w="2765" w:type="dxa"/>
+          </w:tcPr>
+          <w:p>
+            <w:pPr>
+              <w:rPr>
+                <w:rFonts w:ascii="Pericles" w:hAnsi="Pericles"/>
+                <w:sz w:val="16"/>
+                <w:szCs w:val="16"/>
+              </w:rPr>
+            </w:pPr>
+            <w:r>
+              <w:rPr>
+                <w:rFonts w:ascii="Pericles" w:hAnsi="Pericles"/>
+                <w:sz w:val="16"/>
+                <w:szCs w:val="16"/>
+              </w:rPr>
+              <w:t>Clumsy Plate, AHL, H, AV4</w:t>
             </w:r>
           </w:p>
         </w:tc>
@@ -4075,46 +4111,46 @@
                 <w:sz w:val="16"/>
                 <w:szCs w:val="16"/>
               </w:rPr>
-              <w:t>16</w:t>
-            </w:r>
-          </w:p>
-        </w:tc>
-        <w:tc>
-          <w:tcPr>
-            <w:tcW w:w="1228" w:type="dxa"/>
-          </w:tcPr>
-          <w:p>
-            <w:pPr>
-              <w:rPr>
-                <w:rFonts w:ascii="Pericles" w:hAnsi="Pericles"/>
-                <w:sz w:val="16"/>
-                <w:szCs w:val="16"/>
-              </w:rPr>
-            </w:pPr>
-            <w:r>
-              <w:rPr>
-                <w:rFonts w:ascii="Pericles" w:hAnsi="Pericles"/>
-                <w:sz w:val="16"/>
-                <w:szCs w:val="16"/>
-              </w:rPr>
-              <w:t>Cloth x 12 +</w:t>
-            </w:r>
-          </w:p>
-          <w:p>
-            <w:pPr>
-              <w:rPr>
-                <w:rFonts w:ascii="Pericles" w:hAnsi="Pericles"/>
-                <w:sz w:val="16"/>
-                <w:szCs w:val="16"/>
-              </w:rPr>
-            </w:pPr>
-            <w:r>
-              <w:rPr>
-                <w:rFonts w:ascii="Pericles" w:hAnsi="Pericles"/>
-                <w:sz w:val="16"/>
-                <w:szCs w:val="16"/>
-              </w:rPr>
-              <w:t>Metal x 24</w:t>
+              <w:t>14</w:t>
+            </w:r>
+          </w:p>
+        </w:tc>
+        <w:tc>
+          <w:tcPr>
+            <w:tcW w:w="1336" w:type="dxa"/>
+          </w:tcPr>
+          <w:p>
+            <w:pPr>
+              <w:rPr>
+                <w:rFonts w:ascii="Pericles" w:hAnsi="Pericles"/>
+                <w:sz w:val="16"/>
+                <w:szCs w:val="16"/>
+              </w:rPr>
+            </w:pPr>
+            <w:r>
+              <w:rPr>
+                <w:rFonts w:ascii="Pericles" w:hAnsi="Pericles"/>
+                <w:sz w:val="16"/>
+                <w:szCs w:val="16"/>
+              </w:rPr>
+              <w:t>Cloth x 4 +</w:t>
+            </w:r>
+          </w:p>
+          <w:p>
+            <w:pPr>
+              <w:rPr>
+                <w:rFonts w:ascii="Pericles" w:hAnsi="Pericles"/>
+                <w:sz w:val="16"/>
+                <w:szCs w:val="16"/>
+              </w:rPr>
+            </w:pPr>
+            <w:r>
+              <w:rPr>
+                <w:rFonts w:ascii="Pericles" w:hAnsi="Pericles"/>
+                <w:sz w:val="16"/>
+                <w:szCs w:val="16"/>
+              </w:rPr>
+              <w:t>Metal x 8</w:t>
             </w:r>
           </w:p>
         </w:tc>
@@ -4136,15 +4172,7 @@
                 <w:sz w:val="16"/>
                 <w:szCs w:val="16"/>
               </w:rPr>
-              <w:t>Clumsy: Wearing any piece of this armor gives -1 Accuracy, -1 Defense</w:t>
-            </w:r>
-            <w:r>
-              <w:rPr>
-                <w:rFonts w:ascii="Pericles" w:hAnsi="Pericles"/>
-                <w:sz w:val="16"/>
-                <w:szCs w:val="16"/>
-              </w:rPr>
-              <w:t>; 1 augment slot</w:t>
+              <w:t>Clumsy: Wearing any piece of this armor gives -1 Accuracy, -1 Defense; 1 augment slot</w:t>
             </w:r>
           </w:p>
         </w:tc>
@@ -4167,7 +4195,7 @@
                 <w:sz w:val="16"/>
                 <w:szCs w:val="16"/>
               </w:rPr>
-              <w:t>540g</w:t>
+              <w:t>180g</w:t>
             </w:r>
           </w:p>
         </w:tc>
@@ -4178,40 +4206,23 @@
         </w:trPr>
         <w:tc>
           <w:tcPr>
-            <w:tcW w:w="0" w:type="auto"/>
-          </w:tcPr>
-          <w:p>
-            <w:pPr>
-              <w:rPr>
-                <w:rFonts w:ascii="Pericles" w:hAnsi="Pericles"/>
-                <w:sz w:val="16"/>
-                <w:szCs w:val="16"/>
-              </w:rPr>
-            </w:pPr>
-            <w:r>
-              <w:rPr>
-                <w:rFonts w:ascii="Pericles" w:hAnsi="Pericles"/>
-                <w:sz w:val="16"/>
-                <w:szCs w:val="16"/>
-              </w:rPr>
-              <w:t>Thief’s Gear, Medium, AV 2</w:t>
-            </w:r>
-          </w:p>
-          <w:p>
-            <w:pPr>
-              <w:rPr>
-                <w:rFonts w:ascii="Pericles" w:hAnsi="Pericles"/>
-                <w:sz w:val="16"/>
-                <w:szCs w:val="16"/>
-              </w:rPr>
-            </w:pPr>
-            <w:r>
-              <w:rPr>
-                <w:rFonts w:ascii="Pericles" w:hAnsi="Pericles"/>
-                <w:sz w:val="16"/>
-                <w:szCs w:val="16"/>
-              </w:rPr>
-              <w:t>(Arms, Head, Legs)</w:t>
+            <w:tcW w:w="2765" w:type="dxa"/>
+          </w:tcPr>
+          <w:p>
+            <w:pPr>
+              <w:rPr>
+                <w:rFonts w:ascii="Pericles" w:hAnsi="Pericles"/>
+                <w:sz w:val="16"/>
+                <w:szCs w:val="16"/>
+              </w:rPr>
+            </w:pPr>
+            <w:r>
+              <w:rPr>
+                <w:rFonts w:ascii="Pericles" w:hAnsi="Pericles"/>
+                <w:sz w:val="16"/>
+                <w:szCs w:val="16"/>
+              </w:rPr>
+              <w:t>Clumsy Plate, C, H, AV4</w:t>
             </w:r>
           </w:p>
         </w:tc>
@@ -4234,46 +4245,46 @@
                 <w:sz w:val="16"/>
                 <w:szCs w:val="16"/>
               </w:rPr>
-              <w:t>14</w:t>
-            </w:r>
-          </w:p>
-        </w:tc>
-        <w:tc>
-          <w:tcPr>
-            <w:tcW w:w="1228" w:type="dxa"/>
-          </w:tcPr>
-          <w:p>
-            <w:pPr>
-              <w:rPr>
-                <w:rFonts w:ascii="Pericles" w:hAnsi="Pericles"/>
-                <w:sz w:val="16"/>
-                <w:szCs w:val="16"/>
-              </w:rPr>
-            </w:pPr>
-            <w:r>
-              <w:rPr>
-                <w:rFonts w:ascii="Pericles" w:hAnsi="Pericles"/>
-                <w:sz w:val="16"/>
-                <w:szCs w:val="16"/>
-              </w:rPr>
-              <w:t>Cloth x 4 +</w:t>
-            </w:r>
-          </w:p>
-          <w:p>
-            <w:pPr>
-              <w:rPr>
-                <w:rFonts w:ascii="Pericles" w:hAnsi="Pericles"/>
-                <w:sz w:val="16"/>
-                <w:szCs w:val="16"/>
-              </w:rPr>
-            </w:pPr>
-            <w:r>
-              <w:rPr>
-                <w:rFonts w:ascii="Pericles" w:hAnsi="Pericles"/>
-                <w:sz w:val="16"/>
-                <w:szCs w:val="16"/>
-              </w:rPr>
-              <w:t>Metal x 2</w:t>
+              <w:t>16</w:t>
+            </w:r>
+          </w:p>
+        </w:tc>
+        <w:tc>
+          <w:tcPr>
+            <w:tcW w:w="1336" w:type="dxa"/>
+          </w:tcPr>
+          <w:p>
+            <w:pPr>
+              <w:rPr>
+                <w:rFonts w:ascii="Pericles" w:hAnsi="Pericles"/>
+                <w:sz w:val="16"/>
+                <w:szCs w:val="16"/>
+              </w:rPr>
+            </w:pPr>
+            <w:r>
+              <w:rPr>
+                <w:rFonts w:ascii="Pericles" w:hAnsi="Pericles"/>
+                <w:sz w:val="16"/>
+                <w:szCs w:val="16"/>
+              </w:rPr>
+              <w:t>Cloth x 12 +</w:t>
+            </w:r>
+          </w:p>
+          <w:p>
+            <w:pPr>
+              <w:rPr>
+                <w:rFonts w:ascii="Pericles" w:hAnsi="Pericles"/>
+                <w:sz w:val="16"/>
+                <w:szCs w:val="16"/>
+              </w:rPr>
+            </w:pPr>
+            <w:r>
+              <w:rPr>
+                <w:rFonts w:ascii="Pericles" w:hAnsi="Pericles"/>
+                <w:sz w:val="16"/>
+                <w:szCs w:val="16"/>
+              </w:rPr>
+              <w:t>Metal x 24</w:t>
             </w:r>
           </w:p>
         </w:tc>
@@ -4295,33 +4306,7 @@
                 <w:sz w:val="16"/>
                 <w:szCs w:val="16"/>
               </w:rPr>
-              <w:t xml:space="preserve">Wearing a full </w:t>
-            </w:r>
-            <w:proofErr w:type="spellStart"/>
-            <w:r>
-              <w:rPr>
-                <w:rFonts w:ascii="Pericles" w:hAnsi="Pericles"/>
-                <w:sz w:val="16"/>
-                <w:szCs w:val="16"/>
-              </w:rPr>
-              <w:t>suit</w:t>
-            </w:r>
-            <w:proofErr w:type="spellEnd"/>
-            <w:r>
-              <w:rPr>
-                <w:rFonts w:ascii="Pericles" w:hAnsi="Pericles"/>
-                <w:sz w:val="16"/>
-                <w:szCs w:val="16"/>
-              </w:rPr>
-              <w:t xml:space="preserve"> of Thief’s Gear gives +1 to all Sneak and Steal checks and negates any penalties to those checks due to armor</w:t>
-            </w:r>
-            <w:r>
-              <w:rPr>
-                <w:rFonts w:ascii="Pericles" w:hAnsi="Pericles"/>
-                <w:sz w:val="16"/>
-                <w:szCs w:val="16"/>
-              </w:rPr>
-              <w:t>; 1 augment slot</w:t>
+              <w:t>Clumsy: Wearing any piece of this armor gives -1 Accuracy, -1 Defense; 1 augment slot</w:t>
             </w:r>
           </w:p>
         </w:tc>
@@ -4344,7 +4329,7 @@
                 <w:sz w:val="16"/>
                 <w:szCs w:val="16"/>
               </w:rPr>
-              <w:t>90g</w:t>
+              <w:t>540g</w:t>
             </w:r>
           </w:p>
         </w:tc>
@@ -4355,40 +4340,23 @@
         </w:trPr>
         <w:tc>
           <w:tcPr>
-            <w:tcW w:w="0" w:type="auto"/>
-          </w:tcPr>
-          <w:p>
-            <w:pPr>
-              <w:rPr>
-                <w:rFonts w:ascii="Pericles" w:hAnsi="Pericles"/>
-                <w:sz w:val="16"/>
-                <w:szCs w:val="16"/>
-              </w:rPr>
-            </w:pPr>
-            <w:r>
-              <w:rPr>
-                <w:rFonts w:ascii="Pericles" w:hAnsi="Pericles"/>
-                <w:sz w:val="16"/>
-                <w:szCs w:val="16"/>
-              </w:rPr>
-              <w:t>Thief’s Gear, Medium, AV 2</w:t>
-            </w:r>
-          </w:p>
-          <w:p>
-            <w:pPr>
-              <w:rPr>
-                <w:rFonts w:ascii="Pericles" w:hAnsi="Pericles"/>
-                <w:sz w:val="16"/>
-                <w:szCs w:val="16"/>
-              </w:rPr>
-            </w:pPr>
-            <w:r>
-              <w:rPr>
-                <w:rFonts w:ascii="Pericles" w:hAnsi="Pericles"/>
-                <w:sz w:val="16"/>
-                <w:szCs w:val="16"/>
-              </w:rPr>
-              <w:t>(Chest)</w:t>
+            <w:tcW w:w="2765" w:type="dxa"/>
+          </w:tcPr>
+          <w:p>
+            <w:pPr>
+              <w:rPr>
+                <w:rFonts w:ascii="Pericles" w:hAnsi="Pericles"/>
+                <w:sz w:val="16"/>
+                <w:szCs w:val="16"/>
+              </w:rPr>
+            </w:pPr>
+            <w:r>
+              <w:rPr>
+                <w:rFonts w:ascii="Pericles" w:hAnsi="Pericles"/>
+                <w:sz w:val="16"/>
+                <w:szCs w:val="16"/>
+              </w:rPr>
+              <w:t>Light Plate, AHL, H, AV3</w:t>
             </w:r>
           </w:p>
         </w:tc>
@@ -4411,29 +4379,29 @@
                 <w:sz w:val="16"/>
                 <w:szCs w:val="16"/>
               </w:rPr>
-              <w:t>16</w:t>
-            </w:r>
-          </w:p>
-        </w:tc>
-        <w:tc>
-          <w:tcPr>
-            <w:tcW w:w="1228" w:type="dxa"/>
-          </w:tcPr>
-          <w:p>
-            <w:pPr>
-              <w:rPr>
-                <w:rFonts w:ascii="Pericles" w:hAnsi="Pericles"/>
-                <w:sz w:val="16"/>
-                <w:szCs w:val="16"/>
-              </w:rPr>
-            </w:pPr>
-            <w:r>
-              <w:rPr>
-                <w:rFonts w:ascii="Pericles" w:hAnsi="Pericles"/>
-                <w:sz w:val="16"/>
-                <w:szCs w:val="16"/>
-              </w:rPr>
-              <w:t>Cloth x 12 +</w:t>
+              <w:t>14</w:t>
+            </w:r>
+          </w:p>
+        </w:tc>
+        <w:tc>
+          <w:tcPr>
+            <w:tcW w:w="1336" w:type="dxa"/>
+          </w:tcPr>
+          <w:p>
+            <w:pPr>
+              <w:rPr>
+                <w:rFonts w:ascii="Pericles" w:hAnsi="Pericles"/>
+                <w:sz w:val="16"/>
+                <w:szCs w:val="16"/>
+              </w:rPr>
+            </w:pPr>
+            <w:r>
+              <w:rPr>
+                <w:rFonts w:ascii="Pericles" w:hAnsi="Pericles"/>
+                <w:sz w:val="16"/>
+                <w:szCs w:val="16"/>
+              </w:rPr>
+              <w:t>Cloth x 3 +</w:t>
             </w:r>
           </w:p>
           <w:p>
@@ -4490,15 +4458,7 @@
                 <w:sz w:val="16"/>
                 <w:szCs w:val="16"/>
               </w:rPr>
-              <w:t xml:space="preserve"> of Thief’s Gear gives +1 to all Sneak and Steal checks and negates any penalties to those checks due to armor</w:t>
-            </w:r>
-            <w:r>
-              <w:rPr>
-                <w:rFonts w:ascii="Pericles" w:hAnsi="Pericles"/>
-                <w:sz w:val="16"/>
-                <w:szCs w:val="16"/>
-              </w:rPr>
-              <w:t>; 1 augment slot</w:t>
+              <w:t xml:space="preserve"> of Light Plate reduces penalties to Athlete, Sneak by -1</w:t>
             </w:r>
           </w:p>
         </w:tc>
@@ -4521,7 +4481,7 @@
                 <w:sz w:val="16"/>
                 <w:szCs w:val="16"/>
               </w:rPr>
-              <w:t>270g</w:t>
+              <w:t>135g</w:t>
             </w:r>
           </w:p>
         </w:tc>
@@ -4532,23 +4492,23 @@
         </w:trPr>
         <w:tc>
           <w:tcPr>
-            <w:tcW w:w="0" w:type="auto"/>
-          </w:tcPr>
-          <w:p>
-            <w:pPr>
-              <w:rPr>
-                <w:rFonts w:ascii="Pericles" w:hAnsi="Pericles"/>
-                <w:sz w:val="16"/>
-                <w:szCs w:val="16"/>
-              </w:rPr>
-            </w:pPr>
-            <w:r>
-              <w:rPr>
-                <w:rFonts w:ascii="Pericles" w:hAnsi="Pericles"/>
-                <w:sz w:val="16"/>
-                <w:szCs w:val="16"/>
-              </w:rPr>
-              <w:t>Shield, Heater</w:t>
+            <w:tcW w:w="2765" w:type="dxa"/>
+          </w:tcPr>
+          <w:p>
+            <w:pPr>
+              <w:rPr>
+                <w:rFonts w:ascii="Pericles" w:hAnsi="Pericles"/>
+                <w:sz w:val="16"/>
+                <w:szCs w:val="16"/>
+              </w:rPr>
+            </w:pPr>
+            <w:r>
+              <w:rPr>
+                <w:rFonts w:ascii="Pericles" w:hAnsi="Pericles"/>
+                <w:sz w:val="16"/>
+                <w:szCs w:val="16"/>
+              </w:rPr>
+              <w:t>Light Plate, C, H, AV3</w:t>
             </w:r>
           </w:p>
         </w:tc>
@@ -4571,46 +4531,46 @@
                 <w:sz w:val="16"/>
                 <w:szCs w:val="16"/>
               </w:rPr>
-              <w:t>14</w:t>
-            </w:r>
-          </w:p>
-        </w:tc>
-        <w:tc>
-          <w:tcPr>
-            <w:tcW w:w="1228" w:type="dxa"/>
-          </w:tcPr>
-          <w:p>
-            <w:pPr>
-              <w:rPr>
-                <w:rFonts w:ascii="Pericles" w:hAnsi="Pericles"/>
-                <w:sz w:val="16"/>
-                <w:szCs w:val="16"/>
-              </w:rPr>
-            </w:pPr>
-            <w:r>
-              <w:rPr>
-                <w:rFonts w:ascii="Pericles" w:hAnsi="Pericles"/>
-                <w:sz w:val="16"/>
-                <w:szCs w:val="16"/>
-              </w:rPr>
-              <w:t>Metal x 4 +</w:t>
-            </w:r>
-          </w:p>
-          <w:p>
-            <w:pPr>
-              <w:rPr>
-                <w:rFonts w:ascii="Pericles" w:hAnsi="Pericles"/>
-                <w:sz w:val="16"/>
-                <w:szCs w:val="16"/>
-              </w:rPr>
-            </w:pPr>
-            <w:r>
-              <w:rPr>
-                <w:rFonts w:ascii="Pericles" w:hAnsi="Pericles"/>
-                <w:sz w:val="16"/>
-                <w:szCs w:val="16"/>
-              </w:rPr>
-              <w:t>Wood x 8</w:t>
+              <w:t>16</w:t>
+            </w:r>
+          </w:p>
+        </w:tc>
+        <w:tc>
+          <w:tcPr>
+            <w:tcW w:w="1336" w:type="dxa"/>
+          </w:tcPr>
+          <w:p>
+            <w:pPr>
+              <w:rPr>
+                <w:rFonts w:ascii="Pericles" w:hAnsi="Pericles"/>
+                <w:sz w:val="16"/>
+                <w:szCs w:val="16"/>
+              </w:rPr>
+            </w:pPr>
+            <w:r>
+              <w:rPr>
+                <w:rFonts w:ascii="Pericles" w:hAnsi="Pericles"/>
+                <w:sz w:val="16"/>
+                <w:szCs w:val="16"/>
+              </w:rPr>
+              <w:t>Cloth x 9</w:t>
+            </w:r>
+          </w:p>
+          <w:p>
+            <w:pPr>
+              <w:rPr>
+                <w:rFonts w:ascii="Pericles" w:hAnsi="Pericles"/>
+                <w:sz w:val="16"/>
+                <w:szCs w:val="16"/>
+              </w:rPr>
+            </w:pPr>
+            <w:r>
+              <w:rPr>
+                <w:rFonts w:ascii="Pericles" w:hAnsi="Pericles"/>
+                <w:sz w:val="16"/>
+                <w:szCs w:val="16"/>
+              </w:rPr>
+              <w:t>Metal x 18</w:t>
             </w:r>
           </w:p>
         </w:tc>
@@ -4632,15 +4592,25 @@
                 <w:sz w:val="16"/>
                 <w:szCs w:val="16"/>
               </w:rPr>
-              <w:t>+1 Block</w:t>
-            </w:r>
-            <w:r>
-              <w:rPr>
-                <w:rFonts w:ascii="Pericles" w:hAnsi="Pericles"/>
-                <w:sz w:val="16"/>
-                <w:szCs w:val="16"/>
-              </w:rPr>
-              <w:t>; 1 augment slot</w:t>
+              <w:t xml:space="preserve">Wearing a full </w:t>
+            </w:r>
+            <w:proofErr w:type="spellStart"/>
+            <w:r>
+              <w:rPr>
+                <w:rFonts w:ascii="Pericles" w:hAnsi="Pericles"/>
+                <w:sz w:val="16"/>
+                <w:szCs w:val="16"/>
+              </w:rPr>
+              <w:t>suit</w:t>
+            </w:r>
+            <w:proofErr w:type="spellEnd"/>
+            <w:r>
+              <w:rPr>
+                <w:rFonts w:ascii="Pericles" w:hAnsi="Pericles"/>
+                <w:sz w:val="16"/>
+                <w:szCs w:val="16"/>
+              </w:rPr>
+              <w:t xml:space="preserve"> of Light Plate reduces penalties to Athlete, Sneak by -1</w:t>
             </w:r>
           </w:p>
         </w:tc>
@@ -4663,7 +4633,7 @@
                 <w:sz w:val="16"/>
                 <w:szCs w:val="16"/>
               </w:rPr>
-              <w:t>120g</w:t>
+              <w:t>405g</w:t>
             </w:r>
           </w:p>
         </w:tc>
@@ -4674,40 +4644,23 @@
         </w:trPr>
         <w:tc>
           <w:tcPr>
-            <w:tcW w:w="0" w:type="auto"/>
-          </w:tcPr>
-          <w:p>
-            <w:pPr>
-              <w:rPr>
-                <w:rFonts w:ascii="Pericles" w:hAnsi="Pericles"/>
-                <w:sz w:val="16"/>
-                <w:szCs w:val="16"/>
-              </w:rPr>
-            </w:pPr>
-            <w:r>
-              <w:rPr>
-                <w:rFonts w:ascii="Pericles" w:hAnsi="Pericles"/>
-                <w:sz w:val="16"/>
-                <w:szCs w:val="16"/>
-              </w:rPr>
-              <w:t>Wizard’s Gear, Medium, AV 2</w:t>
-            </w:r>
-          </w:p>
-          <w:p>
-            <w:pPr>
-              <w:rPr>
-                <w:rFonts w:ascii="Pericles" w:hAnsi="Pericles"/>
-                <w:sz w:val="16"/>
-                <w:szCs w:val="16"/>
-              </w:rPr>
-            </w:pPr>
-            <w:r>
-              <w:rPr>
-                <w:rFonts w:ascii="Pericles" w:hAnsi="Pericles"/>
-                <w:sz w:val="16"/>
-                <w:szCs w:val="16"/>
-              </w:rPr>
-              <w:t>(Arms, Head, Legs)</w:t>
+            <w:tcW w:w="2765" w:type="dxa"/>
+          </w:tcPr>
+          <w:p>
+            <w:pPr>
+              <w:rPr>
+                <w:rFonts w:ascii="Pericles" w:hAnsi="Pericles"/>
+                <w:sz w:val="16"/>
+                <w:szCs w:val="16"/>
+              </w:rPr>
+            </w:pPr>
+            <w:r>
+              <w:rPr>
+                <w:rFonts w:ascii="Pericles" w:hAnsi="Pericles"/>
+                <w:sz w:val="16"/>
+                <w:szCs w:val="16"/>
+              </w:rPr>
+              <w:t>Pilgrim Gear, AHL, M, AV 2</w:t>
             </w:r>
           </w:p>
         </w:tc>
@@ -4736,39 +4689,23 @@
         </w:tc>
         <w:tc>
           <w:tcPr>
-            <w:tcW w:w="1228" w:type="dxa"/>
-          </w:tcPr>
-          <w:p>
-            <w:pPr>
-              <w:rPr>
-                <w:rFonts w:ascii="Pericles" w:hAnsi="Pericles"/>
-                <w:sz w:val="16"/>
-                <w:szCs w:val="16"/>
-              </w:rPr>
-            </w:pPr>
-            <w:r>
-              <w:rPr>
-                <w:rFonts w:ascii="Pericles" w:hAnsi="Pericles"/>
-                <w:sz w:val="16"/>
-                <w:szCs w:val="16"/>
-              </w:rPr>
-              <w:t xml:space="preserve">Cloth x </w:t>
-            </w:r>
-            <w:r>
-              <w:rPr>
-                <w:rFonts w:ascii="Pericles" w:hAnsi="Pericles"/>
-                <w:sz w:val="16"/>
-                <w:szCs w:val="16"/>
-              </w:rPr>
-              <w:t>12</w:t>
-            </w:r>
-            <w:r>
-              <w:rPr>
-                <w:rFonts w:ascii="Pericles" w:hAnsi="Pericles"/>
-                <w:sz w:val="16"/>
-                <w:szCs w:val="16"/>
-              </w:rPr>
-              <w:t xml:space="preserve"> +</w:t>
+            <w:tcW w:w="1336" w:type="dxa"/>
+          </w:tcPr>
+          <w:p>
+            <w:pPr>
+              <w:rPr>
+                <w:rFonts w:ascii="Pericles" w:hAnsi="Pericles"/>
+                <w:sz w:val="16"/>
+                <w:szCs w:val="16"/>
+              </w:rPr>
+            </w:pPr>
+            <w:r>
+              <w:rPr>
+                <w:rFonts w:ascii="Pericles" w:hAnsi="Pericles"/>
+                <w:sz w:val="16"/>
+                <w:szCs w:val="16"/>
+              </w:rPr>
+              <w:t>Cloth x 12 +</w:t>
             </w:r>
           </w:p>
           <w:p>
@@ -4817,15 +4754,7 @@
                 <w:sz w:val="16"/>
                 <w:szCs w:val="16"/>
               </w:rPr>
-              <w:t xml:space="preserve"> of Wizard’s Gear negates the spell casting penalty for wearing medium armor</w:t>
-            </w:r>
-            <w:r>
-              <w:rPr>
-                <w:rFonts w:ascii="Pericles" w:hAnsi="Pericles"/>
-                <w:sz w:val="16"/>
-                <w:szCs w:val="16"/>
-              </w:rPr>
-              <w:t>; 1 augment slot</w:t>
+              <w:t xml:space="preserve"> of Pilgrim’s Gear negates the spell casting penalty for wearing medium armor; 1 augment slot</w:t>
             </w:r>
           </w:p>
         </w:tc>
@@ -4859,40 +4788,23 @@
         </w:trPr>
         <w:tc>
           <w:tcPr>
-            <w:tcW w:w="0" w:type="auto"/>
-          </w:tcPr>
-          <w:p>
-            <w:pPr>
-              <w:rPr>
-                <w:rFonts w:ascii="Pericles" w:hAnsi="Pericles"/>
-                <w:sz w:val="16"/>
-                <w:szCs w:val="16"/>
-              </w:rPr>
-            </w:pPr>
-            <w:r>
-              <w:rPr>
-                <w:rFonts w:ascii="Pericles" w:hAnsi="Pericles"/>
-                <w:sz w:val="16"/>
-                <w:szCs w:val="16"/>
-              </w:rPr>
-              <w:t>Wizard’s Gear, Medium, AV 2</w:t>
-            </w:r>
-          </w:p>
-          <w:p>
-            <w:pPr>
-              <w:rPr>
-                <w:rFonts w:ascii="Pericles" w:hAnsi="Pericles"/>
-                <w:sz w:val="16"/>
-                <w:szCs w:val="16"/>
-              </w:rPr>
-            </w:pPr>
-            <w:r>
-              <w:rPr>
-                <w:rFonts w:ascii="Pericles" w:hAnsi="Pericles"/>
-                <w:sz w:val="16"/>
-                <w:szCs w:val="16"/>
-              </w:rPr>
-              <w:t>(Chest)</w:t>
+            <w:tcW w:w="2765" w:type="dxa"/>
+          </w:tcPr>
+          <w:p>
+            <w:pPr>
+              <w:rPr>
+                <w:rFonts w:ascii="Pericles" w:hAnsi="Pericles"/>
+                <w:sz w:val="16"/>
+                <w:szCs w:val="16"/>
+              </w:rPr>
+            </w:pPr>
+            <w:r>
+              <w:rPr>
+                <w:rFonts w:ascii="Pericles" w:hAnsi="Pericles"/>
+                <w:sz w:val="16"/>
+                <w:szCs w:val="16"/>
+              </w:rPr>
+              <w:t>Pilgrim Gear, C, M, AV 2</w:t>
             </w:r>
           </w:p>
         </w:tc>
@@ -4921,31 +4833,23 @@
         </w:tc>
         <w:tc>
           <w:tcPr>
-            <w:tcW w:w="1228" w:type="dxa"/>
-          </w:tcPr>
-          <w:p>
-            <w:pPr>
-              <w:rPr>
-                <w:rFonts w:ascii="Pericles" w:hAnsi="Pericles"/>
-                <w:sz w:val="16"/>
-                <w:szCs w:val="16"/>
-              </w:rPr>
-            </w:pPr>
-            <w:r>
-              <w:rPr>
-                <w:rFonts w:ascii="Pericles" w:hAnsi="Pericles"/>
-                <w:sz w:val="16"/>
-                <w:szCs w:val="16"/>
-              </w:rPr>
-              <w:t xml:space="preserve">Cloth x </w:t>
-            </w:r>
-            <w:r>
-              <w:rPr>
-                <w:rFonts w:ascii="Pericles" w:hAnsi="Pericles"/>
-                <w:sz w:val="16"/>
-                <w:szCs w:val="16"/>
-              </w:rPr>
-              <w:t>24</w:t>
+            <w:tcW w:w="1336" w:type="dxa"/>
+          </w:tcPr>
+          <w:p>
+            <w:pPr>
+              <w:rPr>
+                <w:rFonts w:ascii="Pericles" w:hAnsi="Pericles"/>
+                <w:sz w:val="16"/>
+                <w:szCs w:val="16"/>
+              </w:rPr>
+            </w:pPr>
+            <w:r>
+              <w:rPr>
+                <w:rFonts w:ascii="Pericles" w:hAnsi="Pericles"/>
+                <w:sz w:val="16"/>
+                <w:szCs w:val="16"/>
+              </w:rPr>
+              <w:t>Cloth x 24</w:t>
             </w:r>
           </w:p>
         </w:tc>
@@ -4985,15 +4889,7 @@
                 <w:sz w:val="16"/>
                 <w:szCs w:val="16"/>
               </w:rPr>
-              <w:t xml:space="preserve"> of Wizard’s Gear negates the spell casting penalty for wearing medium armor</w:t>
-            </w:r>
-            <w:r>
-              <w:rPr>
-                <w:rFonts w:ascii="Pericles" w:hAnsi="Pericles"/>
-                <w:sz w:val="16"/>
-                <w:szCs w:val="16"/>
-              </w:rPr>
-              <w:t>; 1 augment slot</w:t>
+              <w:t xml:space="preserve"> of Pilgrim’s Gear negates the spell casting penalty for wearing medium armor; 1 augment slot</w:t>
             </w:r>
           </w:p>
         </w:tc>
@@ -5017,6 +4913,274 @@
                 <w:szCs w:val="16"/>
               </w:rPr>
               <w:t>360g</w:t>
+            </w:r>
+          </w:p>
+        </w:tc>
+      </w:tr>
+      <w:tr>
+        <w:trPr>
+          <w:trHeight w:val="296"/>
+        </w:trPr>
+        <w:tc>
+          <w:tcPr>
+            <w:tcW w:w="2765" w:type="dxa"/>
+          </w:tcPr>
+          <w:p>
+            <w:pPr>
+              <w:rPr>
+                <w:rFonts w:ascii="Pericles" w:hAnsi="Pericles"/>
+                <w:sz w:val="16"/>
+                <w:szCs w:val="16"/>
+              </w:rPr>
+            </w:pPr>
+            <w:r>
+              <w:rPr>
+                <w:rFonts w:ascii="Pericles" w:hAnsi="Pericles"/>
+                <w:sz w:val="16"/>
+                <w:szCs w:val="16"/>
+              </w:rPr>
+              <w:t>Repair Kit (metal), Tier 2</w:t>
+            </w:r>
+          </w:p>
+        </w:tc>
+        <w:tc>
+          <w:tcPr>
+            <w:tcW w:w="513" w:type="dxa"/>
+          </w:tcPr>
+          <w:p>
+            <w:pPr>
+              <w:jc w:val="right"/>
+              <w:rPr>
+                <w:rFonts w:ascii="Pericles" w:hAnsi="Pericles"/>
+                <w:sz w:val="16"/>
+                <w:szCs w:val="16"/>
+              </w:rPr>
+            </w:pPr>
+            <w:r>
+              <w:rPr>
+                <w:rFonts w:ascii="Pericles" w:hAnsi="Pericles"/>
+                <w:sz w:val="16"/>
+                <w:szCs w:val="16"/>
+              </w:rPr>
+              <w:t>14</w:t>
+            </w:r>
+          </w:p>
+        </w:tc>
+        <w:tc>
+          <w:tcPr>
+            <w:tcW w:w="1336" w:type="dxa"/>
+          </w:tcPr>
+          <w:p>
+            <w:pPr>
+              <w:rPr>
+                <w:rFonts w:ascii="Pericles" w:hAnsi="Pericles"/>
+                <w:sz w:val="16"/>
+                <w:szCs w:val="16"/>
+              </w:rPr>
+            </w:pPr>
+            <w:r>
+              <w:rPr>
+                <w:rFonts w:ascii="Pericles" w:hAnsi="Pericles"/>
+                <w:sz w:val="16"/>
+                <w:szCs w:val="16"/>
+              </w:rPr>
+              <w:t>Metal x 4</w:t>
+            </w:r>
+          </w:p>
+        </w:tc>
+        <w:tc>
+          <w:tcPr>
+            <w:tcW w:w="4106" w:type="dxa"/>
+          </w:tcPr>
+          <w:p>
+            <w:pPr>
+              <w:rPr>
+                <w:rFonts w:ascii="Pericles" w:hAnsi="Pericles"/>
+                <w:sz w:val="16"/>
+                <w:szCs w:val="16"/>
+              </w:rPr>
+            </w:pPr>
+            <w:r>
+              <w:rPr>
+                <w:rFonts w:ascii="Pericles" w:hAnsi="Pericles"/>
+                <w:sz w:val="16"/>
+                <w:szCs w:val="16"/>
+              </w:rPr>
+              <w:t>Can repair metal weapons and armor, 6 uses</w:t>
+            </w:r>
+          </w:p>
+          <w:p>
+            <w:pPr>
+              <w:rPr>
+                <w:rFonts w:ascii="Pericles" w:hAnsi="Pericles"/>
+                <w:sz w:val="16"/>
+                <w:szCs w:val="16"/>
+              </w:rPr>
+            </w:pPr>
+            <w:r>
+              <w:rPr>
+                <w:rFonts w:ascii="Pericles" w:hAnsi="Pericles"/>
+                <w:sz w:val="16"/>
+                <w:szCs w:val="16"/>
+              </w:rPr>
+              <w:t>Repairs 1d6 gear checks on a successful use</w:t>
+            </w:r>
+          </w:p>
+        </w:tc>
+        <w:tc>
+          <w:tcPr>
+            <w:tcW w:w="829" w:type="dxa"/>
+          </w:tcPr>
+          <w:p>
+            <w:pPr>
+              <w:jc w:val="right"/>
+              <w:rPr>
+                <w:rFonts w:ascii="Pericles" w:hAnsi="Pericles"/>
+                <w:sz w:val="16"/>
+                <w:szCs w:val="16"/>
+              </w:rPr>
+            </w:pPr>
+            <w:r>
+              <w:rPr>
+                <w:rFonts w:ascii="Pericles" w:hAnsi="Pericles"/>
+                <w:sz w:val="16"/>
+                <w:szCs w:val="16"/>
+              </w:rPr>
+              <w:t>60g</w:t>
+            </w:r>
+          </w:p>
+        </w:tc>
+      </w:tr>
+      <w:tr>
+        <w:trPr>
+          <w:trHeight w:val="296"/>
+        </w:trPr>
+        <w:tc>
+          <w:tcPr>
+            <w:tcW w:w="2765" w:type="dxa"/>
+          </w:tcPr>
+          <w:p>
+            <w:pPr>
+              <w:rPr>
+                <w:rFonts w:ascii="Pericles" w:hAnsi="Pericles"/>
+                <w:sz w:val="16"/>
+                <w:szCs w:val="16"/>
+              </w:rPr>
+            </w:pPr>
+            <w:r>
+              <w:rPr>
+                <w:rFonts w:ascii="Pericles" w:hAnsi="Pericles"/>
+                <w:sz w:val="16"/>
+                <w:szCs w:val="16"/>
+              </w:rPr>
+              <w:t>Shield, Heater</w:t>
+            </w:r>
+          </w:p>
+        </w:tc>
+        <w:tc>
+          <w:tcPr>
+            <w:tcW w:w="513" w:type="dxa"/>
+          </w:tcPr>
+          <w:p>
+            <w:pPr>
+              <w:jc w:val="right"/>
+              <w:rPr>
+                <w:rFonts w:ascii="Pericles" w:hAnsi="Pericles"/>
+                <w:sz w:val="16"/>
+                <w:szCs w:val="16"/>
+              </w:rPr>
+            </w:pPr>
+            <w:r>
+              <w:rPr>
+                <w:rFonts w:ascii="Pericles" w:hAnsi="Pericles"/>
+                <w:sz w:val="16"/>
+                <w:szCs w:val="16"/>
+              </w:rPr>
+              <w:t>14</w:t>
+            </w:r>
+          </w:p>
+        </w:tc>
+        <w:tc>
+          <w:tcPr>
+            <w:tcW w:w="1336" w:type="dxa"/>
+          </w:tcPr>
+          <w:p>
+            <w:pPr>
+              <w:rPr>
+                <w:rFonts w:ascii="Pericles" w:hAnsi="Pericles"/>
+                <w:sz w:val="16"/>
+                <w:szCs w:val="16"/>
+              </w:rPr>
+            </w:pPr>
+            <w:r>
+              <w:rPr>
+                <w:rFonts w:ascii="Pericles" w:hAnsi="Pericles"/>
+                <w:sz w:val="16"/>
+                <w:szCs w:val="16"/>
+              </w:rPr>
+              <w:t>Metal x 4 +</w:t>
+            </w:r>
+          </w:p>
+          <w:p>
+            <w:pPr>
+              <w:rPr>
+                <w:rFonts w:ascii="Pericles" w:hAnsi="Pericles"/>
+                <w:sz w:val="16"/>
+                <w:szCs w:val="16"/>
+              </w:rPr>
+            </w:pPr>
+            <w:r>
+              <w:rPr>
+                <w:rFonts w:ascii="Pericles" w:hAnsi="Pericles"/>
+                <w:sz w:val="16"/>
+                <w:szCs w:val="16"/>
+              </w:rPr>
+              <w:t>Wood x 8</w:t>
+            </w:r>
+          </w:p>
+        </w:tc>
+        <w:tc>
+          <w:tcPr>
+            <w:tcW w:w="4106" w:type="dxa"/>
+          </w:tcPr>
+          <w:p>
+            <w:pPr>
+              <w:rPr>
+                <w:rFonts w:ascii="Pericles" w:hAnsi="Pericles"/>
+                <w:sz w:val="16"/>
+                <w:szCs w:val="16"/>
+              </w:rPr>
+            </w:pPr>
+            <w:r>
+              <w:rPr>
+                <w:rFonts w:ascii="Pericles" w:hAnsi="Pericles"/>
+                <w:sz w:val="16"/>
+                <w:szCs w:val="16"/>
+              </w:rPr>
+              <w:t>+1 Block; 1 augment slot</w:t>
+            </w:r>
+          </w:p>
+        </w:tc>
+        <w:tc>
+          <w:tcPr>
+            <w:tcW w:w="829" w:type="dxa"/>
+          </w:tcPr>
+          <w:p>
+            <w:pPr>
+              <w:jc w:val="right"/>
+              <w:rPr>
+                <w:rFonts w:ascii="Pericles" w:hAnsi="Pericles"/>
+                <w:sz w:val="16"/>
+                <w:szCs w:val="16"/>
+              </w:rPr>
+            </w:pPr>
+            <w:r>
+              <w:rPr>
+                <w:rFonts w:ascii="Pericles" w:hAnsi="Pericles"/>
+                <w:sz w:val="16"/>
+                <w:szCs w:val="16"/>
+              </w:rPr>
+              <w:t>120g</w:t>
             </w:r>
           </w:p>
         </w:tc>
@@ -6353,6 +6517,7 @@
                 <w:sz w:val="16"/>
                 <w:szCs w:val="16"/>
               </w:rPr>
+              <w:lastRenderedPageBreak/>
               <w:t>Frothy Beer</w:t>
             </w:r>
           </w:p>
@@ -6587,7 +6752,6 @@
                 <w:sz w:val="16"/>
                 <w:szCs w:val="16"/>
               </w:rPr>
-              <w:lastRenderedPageBreak/>
               <w:t>Mushroom Soup</w:t>
             </w:r>
           </w:p>
@@ -7512,11 +7676,11 @@
         <w:tblLook w:val="04A0" w:firstRow="1" w:lastRow="0" w:firstColumn="1" w:lastColumn="0" w:noHBand="0" w:noVBand="1"/>
       </w:tblPr>
       <w:tblGrid>
-        <w:gridCol w:w="1280"/>
+        <w:gridCol w:w="1384"/>
         <w:gridCol w:w="631"/>
         <w:gridCol w:w="513"/>
-        <w:gridCol w:w="1502"/>
-        <w:gridCol w:w="4835"/>
+        <w:gridCol w:w="1488"/>
+        <w:gridCol w:w="4745"/>
         <w:gridCol w:w="829"/>
       </w:tblGrid>
       <w:tr>
@@ -8709,13 +8873,23 @@
                 <w:szCs w:val="16"/>
               </w:rPr>
             </w:pPr>
-            <w:r>
-              <w:rPr>
-                <w:rFonts w:ascii="Pericles" w:hAnsi="Pericles"/>
-                <w:sz w:val="16"/>
-                <w:szCs w:val="16"/>
-              </w:rPr>
-              <w:t>Chem x 2 +</w:t>
+            <w:proofErr w:type="spellStart"/>
+            <w:r>
+              <w:rPr>
+                <w:rFonts w:ascii="Pericles" w:hAnsi="Pericles"/>
+                <w:sz w:val="16"/>
+                <w:szCs w:val="16"/>
+              </w:rPr>
+              <w:t>Chem</w:t>
+            </w:r>
+            <w:proofErr w:type="spellEnd"/>
+            <w:r>
+              <w:rPr>
+                <w:rFonts w:ascii="Pericles" w:hAnsi="Pericles"/>
+                <w:sz w:val="16"/>
+                <w:szCs w:val="16"/>
+              </w:rPr>
+              <w:t xml:space="preserve"> x 2 +</w:t>
             </w:r>
           </w:p>
           <w:p>
@@ -8829,6 +9003,190 @@
                 <w:sz w:val="16"/>
                 <w:szCs w:val="16"/>
               </w:rPr>
+              <w:t>Monster Lore Book</w:t>
+            </w:r>
+          </w:p>
+        </w:tc>
+        <w:tc>
+          <w:tcPr>
+            <w:tcW w:w="631" w:type="dxa"/>
+          </w:tcPr>
+          <w:p>
+            <w:pPr>
+              <w:jc w:val="center"/>
+              <w:rPr>
+                <w:rFonts w:ascii="Pericles" w:hAnsi="Pericles"/>
+                <w:sz w:val="16"/>
+                <w:szCs w:val="16"/>
+              </w:rPr>
+            </w:pPr>
+            <w:r>
+              <w:rPr>
+                <w:rFonts w:ascii="Pericles" w:hAnsi="Pericles"/>
+                <w:sz w:val="16"/>
+                <w:szCs w:val="16"/>
+              </w:rPr>
+              <w:t>4</w:t>
+            </w:r>
+          </w:p>
+        </w:tc>
+        <w:tc>
+          <w:tcPr>
+            <w:tcW w:w="513" w:type="dxa"/>
+          </w:tcPr>
+          <w:p>
+            <w:pPr>
+              <w:jc w:val="center"/>
+              <w:rPr>
+                <w:rFonts w:ascii="Pericles" w:hAnsi="Pericles"/>
+                <w:sz w:val="16"/>
+                <w:szCs w:val="16"/>
+              </w:rPr>
+            </w:pPr>
+            <w:r>
+              <w:rPr>
+                <w:rFonts w:ascii="Pericles" w:hAnsi="Pericles"/>
+                <w:sz w:val="16"/>
+                <w:szCs w:val="16"/>
+              </w:rPr>
+              <w:t>16</w:t>
+            </w:r>
+          </w:p>
+        </w:tc>
+        <w:tc>
+          <w:tcPr>
+            <w:tcW w:w="0" w:type="auto"/>
+          </w:tcPr>
+          <w:p>
+            <w:pPr>
+              <w:rPr>
+                <w:rFonts w:ascii="Pericles" w:hAnsi="Pericles"/>
+                <w:sz w:val="16"/>
+                <w:szCs w:val="16"/>
+              </w:rPr>
+            </w:pPr>
+            <w:proofErr w:type="spellStart"/>
+            <w:r>
+              <w:rPr>
+                <w:rFonts w:ascii="Pericles" w:hAnsi="Pericles"/>
+                <w:sz w:val="16"/>
+                <w:szCs w:val="16"/>
+              </w:rPr>
+              <w:t>Chem</w:t>
+            </w:r>
+            <w:proofErr w:type="spellEnd"/>
+            <w:r>
+              <w:rPr>
+                <w:rFonts w:ascii="Pericles" w:hAnsi="Pericles"/>
+                <w:sz w:val="16"/>
+                <w:szCs w:val="16"/>
+              </w:rPr>
+              <w:t xml:space="preserve"> x 2 +</w:t>
+            </w:r>
+          </w:p>
+          <w:p>
+            <w:pPr>
+              <w:rPr>
+                <w:rFonts w:ascii="Pericles" w:hAnsi="Pericles"/>
+                <w:sz w:val="16"/>
+                <w:szCs w:val="16"/>
+              </w:rPr>
+            </w:pPr>
+            <w:r>
+              <w:rPr>
+                <w:rFonts w:ascii="Pericles" w:hAnsi="Pericles"/>
+                <w:sz w:val="16"/>
+                <w:szCs w:val="16"/>
+              </w:rPr>
+              <w:t>Cloth x 8 +</w:t>
+            </w:r>
+          </w:p>
+          <w:p>
+            <w:pPr>
+              <w:rPr>
+                <w:rFonts w:ascii="Pericles" w:hAnsi="Pericles"/>
+                <w:sz w:val="16"/>
+                <w:szCs w:val="16"/>
+              </w:rPr>
+            </w:pPr>
+            <w:r>
+              <w:rPr>
+                <w:rFonts w:ascii="Pericles" w:hAnsi="Pericles"/>
+                <w:sz w:val="16"/>
+                <w:szCs w:val="16"/>
+              </w:rPr>
+              <w:t>Wood x 2</w:t>
+            </w:r>
+          </w:p>
+        </w:tc>
+        <w:tc>
+          <w:tcPr>
+            <w:tcW w:w="0" w:type="auto"/>
+          </w:tcPr>
+          <w:p>
+            <w:pPr>
+              <w:rPr>
+                <w:rFonts w:ascii="Pericles" w:hAnsi="Pericles"/>
+                <w:sz w:val="16"/>
+                <w:szCs w:val="16"/>
+              </w:rPr>
+            </w:pPr>
+            <w:r>
+              <w:rPr>
+                <w:rFonts w:ascii="Pericles" w:hAnsi="Pericles"/>
+                <w:sz w:val="16"/>
+                <w:szCs w:val="16"/>
+              </w:rPr>
+              <w:t>Allows use of the Monster Lore skill at a level of 12; 10 uses</w:t>
+            </w:r>
+          </w:p>
+        </w:tc>
+        <w:tc>
+          <w:tcPr>
+            <w:tcW w:w="829" w:type="dxa"/>
+          </w:tcPr>
+          <w:p>
+            <w:pPr>
+              <w:jc w:val="right"/>
+              <w:rPr>
+                <w:rFonts w:ascii="Pericles" w:hAnsi="Pericles"/>
+                <w:sz w:val="16"/>
+                <w:szCs w:val="16"/>
+              </w:rPr>
+            </w:pPr>
+            <w:r>
+              <w:rPr>
+                <w:rFonts w:ascii="Pericles" w:hAnsi="Pericles"/>
+                <w:sz w:val="16"/>
+                <w:szCs w:val="16"/>
+              </w:rPr>
+              <w:t>???</w:t>
+            </w:r>
+          </w:p>
+        </w:tc>
+      </w:tr>
+      <w:tr>
+        <w:trPr>
+          <w:trHeight w:val="296"/>
+        </w:trPr>
+        <w:tc>
+          <w:tcPr>
+            <w:tcW w:w="0" w:type="auto"/>
+          </w:tcPr>
+          <w:p>
+            <w:pPr>
+              <w:rPr>
+                <w:rFonts w:ascii="Pericles" w:hAnsi="Pericles"/>
+                <w:sz w:val="16"/>
+                <w:szCs w:val="16"/>
+              </w:rPr>
+            </w:pPr>
+            <w:r>
+              <w:rPr>
+                <w:rFonts w:ascii="Pericles" w:hAnsi="Pericles"/>
+                <w:sz w:val="16"/>
+                <w:szCs w:val="16"/>
+              </w:rPr>
               <w:t>Spell Scroll</w:t>
             </w:r>
           </w:p>
@@ -8962,17 +9320,7 @@
                 <w:sz w:val="16"/>
                 <w:szCs w:val="16"/>
               </w:rPr>
-              <w:t>a sin</w:t>
-            </w:r>
-            <w:bookmarkStart w:id="0" w:name="_GoBack"/>
-            <w:bookmarkEnd w:id="0"/>
-            <w:r>
-              <w:rPr>
-                <w:rFonts w:ascii="Pericles" w:hAnsi="Pericles"/>
-                <w:sz w:val="16"/>
-                <w:szCs w:val="16"/>
-              </w:rPr>
-              <w:t>gle use</w:t>
+              <w:t>a single use</w:t>
             </w:r>
             <w:proofErr w:type="gramEnd"/>
             <w:r>
@@ -9396,6 +9744,7 @@
                 <w:sz w:val="16"/>
                 <w:szCs w:val="16"/>
               </w:rPr>
+              <w:lastRenderedPageBreak/>
               <w:t>Caltrops</w:t>
             </w:r>
           </w:p>
@@ -9616,7 +9965,6 @@
                 <w:sz w:val="16"/>
                 <w:szCs w:val="16"/>
               </w:rPr>
-              <w:lastRenderedPageBreak/>
               <w:t>Door Guard</w:t>
             </w:r>
           </w:p>
@@ -11816,15 +12164,6 @@
         </w:tc>
       </w:tr>
     </w:tbl>
-    <w:p>
-      <w:pPr>
-        <w:rPr>
-          <w:rFonts w:ascii="Pericles" w:hAnsi="Pericles"/>
-          <w:sz w:val="20"/>
-          <w:szCs w:val="20"/>
-        </w:rPr>
-      </w:pPr>
-    </w:p>
     <w:p>
       <w:pPr>
         <w:rPr>
@@ -12678,6 +13017,7 @@
                 <w:sz w:val="16"/>
                 <w:szCs w:val="16"/>
               </w:rPr>
+              <w:lastRenderedPageBreak/>
               <w:t>Campfire</w:t>
             </w:r>
             <w:r>
@@ -12936,7 +13276,6 @@
                 <w:sz w:val="16"/>
                 <w:szCs w:val="16"/>
               </w:rPr>
-              <w:lastRenderedPageBreak/>
               <w:t>Torch</w:t>
             </w:r>
           </w:p>
@@ -13028,6 +13367,776 @@
                 <w:szCs w:val="16"/>
               </w:rPr>
               <w:t>15g</w:t>
+            </w:r>
+          </w:p>
+        </w:tc>
+      </w:tr>
+    </w:tbl>
+    <w:p>
+      <w:pPr>
+        <w:rPr>
+          <w:rFonts w:ascii="Pericles" w:hAnsi="Pericles"/>
+          <w:sz w:val="20"/>
+          <w:szCs w:val="20"/>
+        </w:rPr>
+      </w:pPr>
+    </w:p>
+    <w:p>
+      <w:pPr>
+        <w:rPr>
+          <w:rFonts w:ascii="Pericles" w:hAnsi="Pericles"/>
+          <w:sz w:val="20"/>
+          <w:szCs w:val="20"/>
+        </w:rPr>
+      </w:pPr>
+      <w:r>
+        <w:rPr>
+          <w:rFonts w:ascii="Pericles" w:hAnsi="Pericles"/>
+          <w:sz w:val="20"/>
+          <w:szCs w:val="20"/>
+        </w:rPr>
+        <w:t xml:space="preserve">Woodworking Recipes, Tier </w:t>
+      </w:r>
+      <w:r>
+        <w:rPr>
+          <w:rFonts w:ascii="Pericles" w:hAnsi="Pericles"/>
+          <w:sz w:val="20"/>
+          <w:szCs w:val="20"/>
+        </w:rPr>
+        <w:t>2</w:t>
+      </w:r>
+    </w:p>
+    <w:tbl>
+      <w:tblPr>
+        <w:tblStyle w:val="TableGrid"/>
+        <w:tblW w:w="8959" w:type="dxa"/>
+        <w:tblLook w:val="04A0" w:firstRow="1" w:lastRow="0" w:firstColumn="1" w:lastColumn="0" w:noHBand="0" w:noVBand="1"/>
+      </w:tblPr>
+      <w:tblGrid>
+        <w:gridCol w:w="2283"/>
+        <w:gridCol w:w="513"/>
+        <w:gridCol w:w="1228"/>
+        <w:gridCol w:w="4106"/>
+        <w:gridCol w:w="829"/>
+      </w:tblGrid>
+      <w:tr>
+        <w:trPr>
+          <w:trHeight w:val="296"/>
+        </w:trPr>
+        <w:tc>
+          <w:tcPr>
+            <w:tcW w:w="0" w:type="auto"/>
+          </w:tcPr>
+          <w:p>
+            <w:pPr>
+              <w:rPr>
+                <w:rFonts w:ascii="Pericles" w:hAnsi="Pericles"/>
+                <w:b/>
+                <w:sz w:val="16"/>
+                <w:szCs w:val="16"/>
+              </w:rPr>
+            </w:pPr>
+            <w:r>
+              <w:rPr>
+                <w:rFonts w:ascii="Pericles" w:hAnsi="Pericles"/>
+                <w:b/>
+                <w:sz w:val="16"/>
+                <w:szCs w:val="16"/>
+              </w:rPr>
+              <w:t>Recipe</w:t>
+            </w:r>
+          </w:p>
+        </w:tc>
+        <w:tc>
+          <w:tcPr>
+            <w:tcW w:w="513" w:type="dxa"/>
+          </w:tcPr>
+          <w:p>
+            <w:pPr>
+              <w:rPr>
+                <w:rFonts w:ascii="Pericles" w:hAnsi="Pericles"/>
+                <w:b/>
+                <w:sz w:val="16"/>
+                <w:szCs w:val="16"/>
+              </w:rPr>
+            </w:pPr>
+            <w:r>
+              <w:rPr>
+                <w:rFonts w:ascii="Pericles" w:hAnsi="Pericles"/>
+                <w:b/>
+                <w:sz w:val="16"/>
+                <w:szCs w:val="16"/>
+              </w:rPr>
+              <w:t>DL</w:t>
+            </w:r>
+          </w:p>
+        </w:tc>
+        <w:tc>
+          <w:tcPr>
+            <w:tcW w:w="1228" w:type="dxa"/>
+          </w:tcPr>
+          <w:p>
+            <w:pPr>
+              <w:rPr>
+                <w:rFonts w:ascii="Pericles" w:hAnsi="Pericles"/>
+                <w:b/>
+                <w:sz w:val="16"/>
+                <w:szCs w:val="16"/>
+              </w:rPr>
+            </w:pPr>
+            <w:r>
+              <w:rPr>
+                <w:rFonts w:ascii="Pericles" w:hAnsi="Pericles"/>
+                <w:b/>
+                <w:sz w:val="16"/>
+                <w:szCs w:val="16"/>
+              </w:rPr>
+              <w:t>Requires</w:t>
+            </w:r>
+          </w:p>
+        </w:tc>
+        <w:tc>
+          <w:tcPr>
+            <w:tcW w:w="4106" w:type="dxa"/>
+          </w:tcPr>
+          <w:p>
+            <w:pPr>
+              <w:rPr>
+                <w:rFonts w:ascii="Pericles" w:hAnsi="Pericles"/>
+                <w:b/>
+                <w:sz w:val="16"/>
+                <w:szCs w:val="16"/>
+              </w:rPr>
+            </w:pPr>
+            <w:r>
+              <w:rPr>
+                <w:rFonts w:ascii="Pericles" w:hAnsi="Pericles"/>
+                <w:b/>
+                <w:sz w:val="16"/>
+                <w:szCs w:val="16"/>
+              </w:rPr>
+              <w:t>Effect/Notes</w:t>
+            </w:r>
+          </w:p>
+        </w:tc>
+        <w:tc>
+          <w:tcPr>
+            <w:tcW w:w="829" w:type="dxa"/>
+          </w:tcPr>
+          <w:p>
+            <w:pPr>
+              <w:rPr>
+                <w:rFonts w:ascii="Pericles" w:hAnsi="Pericles"/>
+                <w:b/>
+                <w:sz w:val="16"/>
+                <w:szCs w:val="16"/>
+              </w:rPr>
+            </w:pPr>
+            <w:r>
+              <w:rPr>
+                <w:rFonts w:ascii="Pericles" w:hAnsi="Pericles"/>
+                <w:b/>
+                <w:sz w:val="16"/>
+                <w:szCs w:val="16"/>
+              </w:rPr>
+              <w:t>Retail</w:t>
+            </w:r>
+          </w:p>
+        </w:tc>
+      </w:tr>
+      <w:tr>
+        <w:trPr>
+          <w:trHeight w:val="296"/>
+        </w:trPr>
+        <w:tc>
+          <w:tcPr>
+            <w:tcW w:w="0" w:type="auto"/>
+          </w:tcPr>
+          <w:p>
+            <w:pPr>
+              <w:rPr>
+                <w:rFonts w:ascii="Pericles" w:hAnsi="Pericles"/>
+                <w:sz w:val="16"/>
+                <w:szCs w:val="16"/>
+              </w:rPr>
+            </w:pPr>
+            <w:r>
+              <w:rPr>
+                <w:rFonts w:ascii="Pericles" w:hAnsi="Pericles"/>
+                <w:sz w:val="16"/>
+                <w:szCs w:val="16"/>
+              </w:rPr>
+              <w:t>Arrows, Hunting</w:t>
+            </w:r>
+          </w:p>
+        </w:tc>
+        <w:tc>
+          <w:tcPr>
+            <w:tcW w:w="513" w:type="dxa"/>
+          </w:tcPr>
+          <w:p>
+            <w:pPr>
+              <w:jc w:val="right"/>
+              <w:rPr>
+                <w:rFonts w:ascii="Pericles" w:hAnsi="Pericles"/>
+                <w:sz w:val="16"/>
+                <w:szCs w:val="16"/>
+              </w:rPr>
+            </w:pPr>
+            <w:r>
+              <w:rPr>
+                <w:rFonts w:ascii="Pericles" w:hAnsi="Pericles"/>
+                <w:sz w:val="16"/>
+                <w:szCs w:val="16"/>
+              </w:rPr>
+              <w:t>16</w:t>
+            </w:r>
+          </w:p>
+        </w:tc>
+        <w:tc>
+          <w:tcPr>
+            <w:tcW w:w="1228" w:type="dxa"/>
+          </w:tcPr>
+          <w:p>
+            <w:pPr>
+              <w:rPr>
+                <w:rFonts w:ascii="Pericles" w:hAnsi="Pericles"/>
+                <w:sz w:val="16"/>
+                <w:szCs w:val="16"/>
+              </w:rPr>
+            </w:pPr>
+            <w:r>
+              <w:rPr>
+                <w:rFonts w:ascii="Pericles" w:hAnsi="Pericles"/>
+                <w:sz w:val="16"/>
+                <w:szCs w:val="16"/>
+              </w:rPr>
+              <w:t>Wood x 12</w:t>
+            </w:r>
+          </w:p>
+        </w:tc>
+        <w:tc>
+          <w:tcPr>
+            <w:tcW w:w="4106" w:type="dxa"/>
+          </w:tcPr>
+          <w:p>
+            <w:pPr>
+              <w:rPr>
+                <w:rFonts w:ascii="Pericles" w:hAnsi="Pericles"/>
+                <w:sz w:val="16"/>
+                <w:szCs w:val="16"/>
+              </w:rPr>
+            </w:pPr>
+            <w:r>
+              <w:rPr>
+                <w:rFonts w:ascii="Pericles" w:hAnsi="Pericles"/>
+                <w:sz w:val="16"/>
+                <w:szCs w:val="16"/>
+              </w:rPr>
+              <w:t>20 arrows; Bleeder (1)</w:t>
+            </w:r>
+          </w:p>
+        </w:tc>
+        <w:tc>
+          <w:tcPr>
+            <w:tcW w:w="829" w:type="dxa"/>
+          </w:tcPr>
+          <w:p>
+            <w:pPr>
+              <w:jc w:val="right"/>
+              <w:rPr>
+                <w:rFonts w:ascii="Pericles" w:hAnsi="Pericles"/>
+                <w:sz w:val="16"/>
+                <w:szCs w:val="16"/>
+              </w:rPr>
+            </w:pPr>
+            <w:r>
+              <w:rPr>
+                <w:rFonts w:ascii="Pericles" w:hAnsi="Pericles"/>
+                <w:sz w:val="16"/>
+                <w:szCs w:val="16"/>
+              </w:rPr>
+              <w:t>90g</w:t>
+            </w:r>
+            <w:bookmarkStart w:id="0" w:name="_GoBack"/>
+            <w:bookmarkEnd w:id="0"/>
+          </w:p>
+        </w:tc>
+      </w:tr>
+      <w:tr>
+        <w:trPr>
+          <w:trHeight w:val="296"/>
+        </w:trPr>
+        <w:tc>
+          <w:tcPr>
+            <w:tcW w:w="0" w:type="auto"/>
+          </w:tcPr>
+          <w:p>
+            <w:pPr>
+              <w:rPr>
+                <w:rFonts w:ascii="Pericles" w:hAnsi="Pericles"/>
+                <w:sz w:val="16"/>
+                <w:szCs w:val="16"/>
+              </w:rPr>
+            </w:pPr>
+            <w:r>
+              <w:rPr>
+                <w:rFonts w:ascii="Pericles" w:hAnsi="Pericles"/>
+                <w:sz w:val="16"/>
+                <w:szCs w:val="16"/>
+              </w:rPr>
+              <w:t>Arrows, Fine</w:t>
+            </w:r>
+          </w:p>
+        </w:tc>
+        <w:tc>
+          <w:tcPr>
+            <w:tcW w:w="513" w:type="dxa"/>
+          </w:tcPr>
+          <w:p>
+            <w:pPr>
+              <w:jc w:val="right"/>
+              <w:rPr>
+                <w:rFonts w:ascii="Pericles" w:hAnsi="Pericles"/>
+                <w:sz w:val="16"/>
+                <w:szCs w:val="16"/>
+              </w:rPr>
+            </w:pPr>
+            <w:r>
+              <w:rPr>
+                <w:rFonts w:ascii="Pericles" w:hAnsi="Pericles"/>
+                <w:sz w:val="16"/>
+                <w:szCs w:val="16"/>
+              </w:rPr>
+              <w:t>16</w:t>
+            </w:r>
+          </w:p>
+        </w:tc>
+        <w:tc>
+          <w:tcPr>
+            <w:tcW w:w="1228" w:type="dxa"/>
+          </w:tcPr>
+          <w:p>
+            <w:pPr>
+              <w:rPr>
+                <w:rFonts w:ascii="Pericles" w:hAnsi="Pericles"/>
+                <w:sz w:val="16"/>
+                <w:szCs w:val="16"/>
+              </w:rPr>
+            </w:pPr>
+            <w:r>
+              <w:rPr>
+                <w:rFonts w:ascii="Pericles" w:hAnsi="Pericles"/>
+                <w:sz w:val="16"/>
+                <w:szCs w:val="16"/>
+              </w:rPr>
+              <w:t>Wood x 12</w:t>
+            </w:r>
+          </w:p>
+        </w:tc>
+        <w:tc>
+          <w:tcPr>
+            <w:tcW w:w="4106" w:type="dxa"/>
+          </w:tcPr>
+          <w:p>
+            <w:pPr>
+              <w:rPr>
+                <w:rFonts w:ascii="Pericles" w:hAnsi="Pericles"/>
+                <w:sz w:val="16"/>
+                <w:szCs w:val="16"/>
+              </w:rPr>
+            </w:pPr>
+            <w:r>
+              <w:rPr>
+                <w:rFonts w:ascii="Pericles" w:hAnsi="Pericles"/>
+                <w:sz w:val="16"/>
+                <w:szCs w:val="16"/>
+              </w:rPr>
+              <w:t>20 arrows; +1 range band</w:t>
+            </w:r>
+          </w:p>
+        </w:tc>
+        <w:tc>
+          <w:tcPr>
+            <w:tcW w:w="829" w:type="dxa"/>
+          </w:tcPr>
+          <w:p>
+            <w:pPr>
+              <w:jc w:val="right"/>
+              <w:rPr>
+                <w:rFonts w:ascii="Pericles" w:hAnsi="Pericles"/>
+                <w:sz w:val="16"/>
+                <w:szCs w:val="16"/>
+              </w:rPr>
+            </w:pPr>
+            <w:r>
+              <w:rPr>
+                <w:rFonts w:ascii="Pericles" w:hAnsi="Pericles"/>
+                <w:sz w:val="16"/>
+                <w:szCs w:val="16"/>
+              </w:rPr>
+              <w:t>90g</w:t>
+            </w:r>
+          </w:p>
+        </w:tc>
+      </w:tr>
+      <w:tr>
+        <w:trPr>
+          <w:trHeight w:val="296"/>
+        </w:trPr>
+        <w:tc>
+          <w:tcPr>
+            <w:tcW w:w="0" w:type="auto"/>
+          </w:tcPr>
+          <w:p>
+            <w:pPr>
+              <w:rPr>
+                <w:rFonts w:ascii="Pericles" w:hAnsi="Pericles"/>
+                <w:sz w:val="16"/>
+                <w:szCs w:val="16"/>
+              </w:rPr>
+            </w:pPr>
+            <w:r>
+              <w:rPr>
+                <w:rFonts w:ascii="Pericles" w:hAnsi="Pericles"/>
+                <w:sz w:val="16"/>
+                <w:szCs w:val="16"/>
+              </w:rPr>
+              <w:t>Arrows, True</w:t>
+            </w:r>
+          </w:p>
+        </w:tc>
+        <w:tc>
+          <w:tcPr>
+            <w:tcW w:w="513" w:type="dxa"/>
+          </w:tcPr>
+          <w:p>
+            <w:pPr>
+              <w:jc w:val="right"/>
+              <w:rPr>
+                <w:rFonts w:ascii="Pericles" w:hAnsi="Pericles"/>
+                <w:sz w:val="16"/>
+                <w:szCs w:val="16"/>
+              </w:rPr>
+            </w:pPr>
+            <w:r>
+              <w:rPr>
+                <w:rFonts w:ascii="Pericles" w:hAnsi="Pericles"/>
+                <w:sz w:val="16"/>
+                <w:szCs w:val="16"/>
+              </w:rPr>
+              <w:t>16</w:t>
+            </w:r>
+          </w:p>
+        </w:tc>
+        <w:tc>
+          <w:tcPr>
+            <w:tcW w:w="1228" w:type="dxa"/>
+          </w:tcPr>
+          <w:p>
+            <w:pPr>
+              <w:rPr>
+                <w:rFonts w:ascii="Pericles" w:hAnsi="Pericles"/>
+                <w:sz w:val="16"/>
+                <w:szCs w:val="16"/>
+              </w:rPr>
+            </w:pPr>
+            <w:r>
+              <w:rPr>
+                <w:rFonts w:ascii="Pericles" w:hAnsi="Pericles"/>
+                <w:sz w:val="16"/>
+                <w:szCs w:val="16"/>
+              </w:rPr>
+              <w:t>Wood x 12</w:t>
+            </w:r>
+          </w:p>
+        </w:tc>
+        <w:tc>
+          <w:tcPr>
+            <w:tcW w:w="4106" w:type="dxa"/>
+          </w:tcPr>
+          <w:p>
+            <w:pPr>
+              <w:rPr>
+                <w:rFonts w:ascii="Pericles" w:hAnsi="Pericles"/>
+                <w:sz w:val="16"/>
+                <w:szCs w:val="16"/>
+              </w:rPr>
+            </w:pPr>
+            <w:r>
+              <w:rPr>
+                <w:rFonts w:ascii="Pericles" w:hAnsi="Pericles"/>
+                <w:sz w:val="16"/>
+                <w:szCs w:val="16"/>
+              </w:rPr>
+              <w:t xml:space="preserve">20 arrows; +1 </w:t>
+            </w:r>
+            <w:proofErr w:type="gramStart"/>
+            <w:r>
+              <w:rPr>
+                <w:rFonts w:ascii="Pericles" w:hAnsi="Pericles"/>
+                <w:sz w:val="16"/>
+                <w:szCs w:val="16"/>
+              </w:rPr>
+              <w:t>accuracy</w:t>
+            </w:r>
+            <w:proofErr w:type="gramEnd"/>
+          </w:p>
+        </w:tc>
+        <w:tc>
+          <w:tcPr>
+            <w:tcW w:w="829" w:type="dxa"/>
+          </w:tcPr>
+          <w:p>
+            <w:pPr>
+              <w:jc w:val="right"/>
+              <w:rPr>
+                <w:rFonts w:ascii="Pericles" w:hAnsi="Pericles"/>
+                <w:sz w:val="16"/>
+                <w:szCs w:val="16"/>
+              </w:rPr>
+            </w:pPr>
+            <w:r>
+              <w:rPr>
+                <w:rFonts w:ascii="Pericles" w:hAnsi="Pericles"/>
+                <w:sz w:val="16"/>
+                <w:szCs w:val="16"/>
+              </w:rPr>
+              <w:t>90g</w:t>
+            </w:r>
+          </w:p>
+        </w:tc>
+      </w:tr>
+      <w:tr>
+        <w:trPr>
+          <w:trHeight w:val="296"/>
+        </w:trPr>
+        <w:tc>
+          <w:tcPr>
+            <w:tcW w:w="0" w:type="auto"/>
+          </w:tcPr>
+          <w:p>
+            <w:pPr>
+              <w:rPr>
+                <w:rFonts w:ascii="Pericles" w:hAnsi="Pericles"/>
+                <w:sz w:val="16"/>
+                <w:szCs w:val="16"/>
+              </w:rPr>
+            </w:pPr>
+            <w:r>
+              <w:rPr>
+                <w:rFonts w:ascii="Pericles" w:hAnsi="Pericles"/>
+                <w:sz w:val="16"/>
+                <w:szCs w:val="16"/>
+              </w:rPr>
+              <w:t>Bow, Light</w:t>
+            </w:r>
+          </w:p>
+        </w:tc>
+        <w:tc>
+          <w:tcPr>
+            <w:tcW w:w="513" w:type="dxa"/>
+          </w:tcPr>
+          <w:p>
+            <w:pPr>
+              <w:jc w:val="right"/>
+              <w:rPr>
+                <w:rFonts w:ascii="Pericles" w:hAnsi="Pericles"/>
+                <w:sz w:val="16"/>
+                <w:szCs w:val="16"/>
+              </w:rPr>
+            </w:pPr>
+            <w:r>
+              <w:rPr>
+                <w:rFonts w:ascii="Pericles" w:hAnsi="Pericles"/>
+                <w:sz w:val="16"/>
+                <w:szCs w:val="16"/>
+              </w:rPr>
+              <w:t>14</w:t>
+            </w:r>
+          </w:p>
+        </w:tc>
+        <w:tc>
+          <w:tcPr>
+            <w:tcW w:w="1228" w:type="dxa"/>
+          </w:tcPr>
+          <w:p>
+            <w:pPr>
+              <w:rPr>
+                <w:rFonts w:ascii="Pericles" w:hAnsi="Pericles"/>
+                <w:sz w:val="16"/>
+                <w:szCs w:val="16"/>
+              </w:rPr>
+            </w:pPr>
+            <w:r>
+              <w:rPr>
+                <w:rFonts w:ascii="Pericles" w:hAnsi="Pericles"/>
+                <w:sz w:val="16"/>
+                <w:szCs w:val="16"/>
+              </w:rPr>
+              <w:t>Wood x 12</w:t>
+            </w:r>
+          </w:p>
+        </w:tc>
+        <w:tc>
+          <w:tcPr>
+            <w:tcW w:w="4106" w:type="dxa"/>
+          </w:tcPr>
+          <w:p>
+            <w:pPr>
+              <w:rPr>
+                <w:rFonts w:ascii="Pericles" w:hAnsi="Pericles"/>
+                <w:sz w:val="16"/>
+                <w:szCs w:val="16"/>
+              </w:rPr>
+            </w:pPr>
+            <w:r>
+              <w:rPr>
+                <w:rFonts w:ascii="Pericles" w:hAnsi="Pericles"/>
+                <w:sz w:val="16"/>
+                <w:szCs w:val="16"/>
+              </w:rPr>
+              <w:t>1d6-1 damage; 2 augment slots</w:t>
+            </w:r>
+          </w:p>
+        </w:tc>
+        <w:tc>
+          <w:tcPr>
+            <w:tcW w:w="829" w:type="dxa"/>
+          </w:tcPr>
+          <w:p>
+            <w:pPr>
+              <w:jc w:val="right"/>
+              <w:rPr>
+                <w:rFonts w:ascii="Pericles" w:hAnsi="Pericles"/>
+                <w:sz w:val="16"/>
+                <w:szCs w:val="16"/>
+              </w:rPr>
+            </w:pPr>
+            <w:r>
+              <w:rPr>
+                <w:rFonts w:ascii="Pericles" w:hAnsi="Pericles"/>
+                <w:sz w:val="16"/>
+                <w:szCs w:val="16"/>
+              </w:rPr>
+              <w:t>90g</w:t>
+            </w:r>
+          </w:p>
+        </w:tc>
+      </w:tr>
+      <w:tr>
+        <w:trPr>
+          <w:trHeight w:val="296"/>
+        </w:trPr>
+        <w:tc>
+          <w:tcPr>
+            <w:tcW w:w="0" w:type="auto"/>
+          </w:tcPr>
+          <w:p>
+            <w:pPr>
+              <w:rPr>
+                <w:rFonts w:ascii="Pericles" w:hAnsi="Pericles"/>
+                <w:sz w:val="16"/>
+                <w:szCs w:val="16"/>
+              </w:rPr>
+            </w:pPr>
+            <w:r>
+              <w:rPr>
+                <w:rFonts w:ascii="Pericles" w:hAnsi="Pericles"/>
+                <w:sz w:val="16"/>
+                <w:szCs w:val="16"/>
+              </w:rPr>
+              <w:t>Bow, Medium</w:t>
+            </w:r>
+          </w:p>
+        </w:tc>
+        <w:tc>
+          <w:tcPr>
+            <w:tcW w:w="513" w:type="dxa"/>
+          </w:tcPr>
+          <w:p>
+            <w:pPr>
+              <w:jc w:val="right"/>
+              <w:rPr>
+                <w:rFonts w:ascii="Pericles" w:hAnsi="Pericles"/>
+                <w:sz w:val="16"/>
+                <w:szCs w:val="16"/>
+              </w:rPr>
+            </w:pPr>
+            <w:r>
+              <w:rPr>
+                <w:rFonts w:ascii="Pericles" w:hAnsi="Pericles"/>
+                <w:sz w:val="16"/>
+                <w:szCs w:val="16"/>
+              </w:rPr>
+              <w:t>16</w:t>
+            </w:r>
+          </w:p>
+        </w:tc>
+        <w:tc>
+          <w:tcPr>
+            <w:tcW w:w="1228" w:type="dxa"/>
+          </w:tcPr>
+          <w:p>
+            <w:pPr>
+              <w:rPr>
+                <w:rFonts w:ascii="Pericles" w:hAnsi="Pericles"/>
+                <w:sz w:val="16"/>
+                <w:szCs w:val="16"/>
+              </w:rPr>
+            </w:pPr>
+            <w:r>
+              <w:rPr>
+                <w:rFonts w:ascii="Pericles" w:hAnsi="Pericles"/>
+                <w:sz w:val="16"/>
+                <w:szCs w:val="16"/>
+              </w:rPr>
+              <w:t>Wood x 18</w:t>
+            </w:r>
+          </w:p>
+        </w:tc>
+        <w:tc>
+          <w:tcPr>
+            <w:tcW w:w="4106" w:type="dxa"/>
+          </w:tcPr>
+          <w:p>
+            <w:pPr>
+              <w:rPr>
+                <w:rFonts w:ascii="Pericles" w:hAnsi="Pericles"/>
+                <w:sz w:val="16"/>
+                <w:szCs w:val="16"/>
+              </w:rPr>
+            </w:pPr>
+            <w:r>
+              <w:rPr>
+                <w:rFonts w:ascii="Pericles" w:hAnsi="Pericles"/>
+                <w:sz w:val="16"/>
+                <w:szCs w:val="16"/>
+              </w:rPr>
+              <w:t>1d6 damage; 2 augment slots</w:t>
+            </w:r>
+          </w:p>
+        </w:tc>
+        <w:tc>
+          <w:tcPr>
+            <w:tcW w:w="829" w:type="dxa"/>
+          </w:tcPr>
+          <w:p>
+            <w:pPr>
+              <w:jc w:val="right"/>
+              <w:rPr>
+                <w:rFonts w:ascii="Pericles" w:hAnsi="Pericles"/>
+                <w:sz w:val="16"/>
+                <w:szCs w:val="16"/>
+              </w:rPr>
+            </w:pPr>
+            <w:r>
+              <w:rPr>
+                <w:rFonts w:ascii="Pericles" w:hAnsi="Pericles"/>
+                <w:sz w:val="16"/>
+                <w:szCs w:val="16"/>
+              </w:rPr>
+              <w:t>135g</w:t>
             </w:r>
           </w:p>
         </w:tc>

</xml_diff>